<commit_message>
update docx and pdf format
</commit_message>
<xml_diff>
--- a/resume-chs.docx
+++ b/resume-chs.docx
@@ -99,27 +99,27 @@
         <w:spacing w:before="100" w:beforeAutospacing="1" w:after="100" w:afterAutospacing="1" w:line="300" w:lineRule="atLeast"/>
         <w:jc w:val="left"/>
         <w:rPr>
-          <w:rFonts w:ascii="Helvetica" w:eastAsia="宋体" w:hAnsi="Helvetica" w:cs="Helvetica"/>
-          <w:color w:val="333333"/>
-          <w:kern w:val="0"/>
-          <w:szCs w:val="21"/>
-        </w:rPr>
-      </w:pPr>
-      <w:r>
-        <w:rPr>
-          <w:rFonts w:ascii="Consolas" w:eastAsia="宋体" w:hAnsi="Consolas" w:cs="Consolas"/>
+          <w:rFonts w:ascii="Helvetica" w:eastAsia="Times New Roman" w:hAnsi="Helvetica" w:cs="Helvetica"/>
+          <w:color w:val="666666"/>
+          <w:kern w:val="0"/>
+          <w:szCs w:val="21"/>
+        </w:rPr>
+      </w:pPr>
+      <w:r>
+        <w:rPr>
+          <w:rFonts w:ascii="Consolas" w:eastAsia="Times New Roman" w:hAnsi="Consolas" w:cs="Consolas"/>
           <w:color w:val="C7254E"/>
           <w:kern w:val="0"/>
           <w:sz w:val="20"/>
           <w:szCs w:val="20"/>
           <w:shd w:val="clear" w:color="auto" w:fill="F9F2F4"/>
         </w:rPr>
-        <w:t>2011.5~</w:t>
-      </w:r>
-      <w:r>
-        <w:rPr>
-          <w:rFonts w:ascii="Helvetica" w:eastAsia="宋体" w:hAnsi="Helvetica" w:cs="Helvetica"/>
-          <w:color w:val="333333"/>
+        <w:t>2014.8~</w:t>
+      </w:r>
+      <w:r>
+        <w:rPr>
+          <w:rFonts w:ascii="Helvetica" w:eastAsia="Times New Roman" w:hAnsi="Helvetica" w:cs="Helvetica"/>
+          <w:color w:val="666666"/>
           <w:kern w:val="0"/>
           <w:szCs w:val="21"/>
         </w:rPr>
@@ -127,22 +127,60 @@
       </w:r>
       <w:r>
         <w:rPr>
-          <w:rFonts w:ascii="Helvetica" w:eastAsia="宋体" w:hAnsi="Helvetica" w:cs="Helvetica"/>
-          <w:color w:val="333333"/>
-          <w:kern w:val="0"/>
-          <w:szCs w:val="21"/>
-        </w:rPr>
-        <w:t>高级工程师</w:t>
-      </w:r>
-      <w:r>
-        <w:rPr>
-          <w:rFonts w:ascii="Helvetica" w:eastAsia="宋体" w:hAnsi="Helvetica" w:cs="Helvetica"/>
-          <w:color w:val="333333"/>
-          <w:kern w:val="0"/>
-          <w:szCs w:val="21"/>
-        </w:rPr>
-        <w:t xml:space="preserve"> @ Yahoo!: Ads Targeting &amp; Personalization User Profile Platform</w:t>
-      </w:r>
+          <w:rFonts w:ascii="微软雅黑" w:eastAsia="微软雅黑" w:hAnsi="微软雅黑" w:cs="微软雅黑" w:hint="eastAsia"/>
+          <w:color w:val="666666"/>
+          <w:kern w:val="0"/>
+          <w:szCs w:val="21"/>
+        </w:rPr>
+        <w:t>技术专家</w:t>
+      </w:r>
+      <w:r>
+        <w:rPr>
+          <w:rFonts w:ascii="Helvetica" w:eastAsia="Times New Roman" w:hAnsi="Helvetica" w:cs="Helvetica"/>
+          <w:color w:val="666666"/>
+          <w:kern w:val="0"/>
+          <w:szCs w:val="21"/>
+        </w:rPr>
+        <w:t xml:space="preserve"> @ </w:t>
+      </w:r>
+      <w:r>
+        <w:rPr>
+          <w:rFonts w:ascii="微软雅黑" w:eastAsia="微软雅黑" w:hAnsi="微软雅黑" w:cs="微软雅黑" w:hint="eastAsia"/>
+          <w:color w:val="666666"/>
+          <w:kern w:val="0"/>
+          <w:szCs w:val="21"/>
+        </w:rPr>
+        <w:t>阿里巴巴：</w:t>
+      </w:r>
+      <w:r>
+        <w:rPr>
+          <w:rFonts w:ascii="Helvetica" w:eastAsia="Times New Roman" w:hAnsi="Helvetica" w:cs="Helvetica"/>
+          <w:color w:val="666666"/>
+          <w:kern w:val="0"/>
+          <w:szCs w:val="21"/>
+        </w:rPr>
+        <w:t xml:space="preserve"> </w:t>
+      </w:r>
+      <w:r>
+        <w:rPr>
+          <w:rFonts w:ascii="微软雅黑" w:eastAsia="微软雅黑" w:hAnsi="微软雅黑" w:cs="微软雅黑" w:hint="eastAsia"/>
+          <w:color w:val="666666"/>
+          <w:kern w:val="0"/>
+          <w:szCs w:val="21"/>
+        </w:rPr>
+        <w:t>阿里妈妈广告事业</w:t>
+      </w:r>
+      <w:r>
+        <w:rPr>
+          <w:rFonts w:ascii="宋体" w:eastAsia="宋体" w:hAnsi="宋体" w:cs="宋体"/>
+          <w:color w:val="666666"/>
+          <w:kern w:val="0"/>
+          <w:szCs w:val="21"/>
+        </w:rPr>
+        <w:t>部</w:t>
+      </w:r>
+      <w:bookmarkStart w:id="0" w:name="_GoBack"/>
+      <w:bookmarkEnd w:id="0"/>
     </w:p>
     <w:p>
       <w:pPr>
@@ -155,27 +193,27 @@
         <w:spacing w:before="100" w:beforeAutospacing="1" w:after="100" w:afterAutospacing="1" w:line="300" w:lineRule="atLeast"/>
         <w:jc w:val="left"/>
         <w:rPr>
-          <w:rFonts w:ascii="Helvetica" w:eastAsia="宋体" w:hAnsi="Helvetica" w:cs="Helvetica"/>
-          <w:color w:val="333333"/>
-          <w:kern w:val="0"/>
-          <w:szCs w:val="21"/>
-        </w:rPr>
-      </w:pPr>
-      <w:r>
-        <w:rPr>
-          <w:rFonts w:ascii="Consolas" w:eastAsia="宋体" w:hAnsi="Consolas" w:cs="Consolas"/>
+          <w:rFonts w:ascii="Helvetica" w:eastAsia="Times New Roman" w:hAnsi="Helvetica" w:cs="Helvetica"/>
+          <w:color w:val="666666"/>
+          <w:kern w:val="0"/>
+          <w:szCs w:val="21"/>
+        </w:rPr>
+      </w:pPr>
+      <w:r>
+        <w:rPr>
+          <w:rFonts w:ascii="Consolas" w:eastAsia="Times New Roman" w:hAnsi="Consolas" w:cs="Consolas"/>
           <w:color w:val="C7254E"/>
           <w:kern w:val="0"/>
           <w:sz w:val="20"/>
           <w:szCs w:val="20"/>
           <w:shd w:val="clear" w:color="auto" w:fill="F9F2F4"/>
         </w:rPr>
-        <w:t>2009.9~2011.5</w:t>
-      </w:r>
-      <w:r>
-        <w:rPr>
-          <w:rFonts w:ascii="Helvetica" w:eastAsia="宋体" w:hAnsi="Helvetica" w:cs="Helvetica"/>
-          <w:color w:val="333333"/>
+        <w:t>2011.5~2014.5</w:t>
+      </w:r>
+      <w:r>
+        <w:rPr>
+          <w:rFonts w:ascii="Helvetica" w:eastAsia="Times New Roman" w:hAnsi="Helvetica" w:cs="Helvetica"/>
+          <w:color w:val="666666"/>
           <w:kern w:val="0"/>
           <w:szCs w:val="21"/>
         </w:rPr>
@@ -183,48 +221,21 @@
       </w:r>
       <w:r>
         <w:rPr>
-          <w:rFonts w:ascii="Helvetica" w:eastAsia="宋体" w:hAnsi="Helvetica" w:cs="Helvetica"/>
-          <w:color w:val="333333"/>
-          <w:kern w:val="0"/>
-          <w:szCs w:val="21"/>
-        </w:rPr>
-        <w:t>高级测试工程师</w:t>
-      </w:r>
-      <w:r>
-        <w:rPr>
-          <w:rFonts w:ascii="Helvetica" w:eastAsia="宋体" w:hAnsi="Helvetica" w:cs="Helvetica"/>
-          <w:color w:val="333333"/>
-          <w:kern w:val="0"/>
-          <w:szCs w:val="21"/>
-        </w:rPr>
-        <w:t xml:space="preserve"> &amp; </w:t>
-      </w:r>
-      <w:r>
-        <w:rPr>
-          <w:rFonts w:ascii="Helvetica" w:eastAsia="宋体" w:hAnsi="Helvetica" w:cs="Helvetica"/>
-          <w:color w:val="333333"/>
-          <w:kern w:val="0"/>
-          <w:szCs w:val="21"/>
-        </w:rPr>
-        <w:t>项目组长</w:t>
-      </w:r>
-      <w:r>
-        <w:rPr>
-          <w:rFonts w:ascii="Helvetica" w:eastAsia="宋体" w:hAnsi="Helvetica" w:cs="Helvetica"/>
-          <w:color w:val="333333"/>
-          <w:kern w:val="0"/>
-          <w:szCs w:val="21"/>
-        </w:rPr>
-        <w:t xml:space="preserve"> @ Microsoft: SQL Server, Master Data Services </w:t>
-      </w:r>
-      <w:r>
-        <w:rPr>
-          <w:rFonts w:ascii="Helvetica" w:eastAsia="宋体" w:hAnsi="Helvetica" w:cs="Helvetica"/>
-          <w:color w:val="333333"/>
-          <w:kern w:val="0"/>
-          <w:szCs w:val="21"/>
-        </w:rPr>
-        <w:t>（外包）</w:t>
+          <w:rFonts w:ascii="宋体" w:eastAsia="宋体" w:hAnsi="宋体" w:cs="宋体" w:hint="eastAsia"/>
+          <w:color w:val="666666"/>
+          <w:kern w:val="0"/>
+          <w:szCs w:val="21"/>
+        </w:rPr>
+        <w:t>高级工程师</w:t>
+      </w:r>
+      <w:r>
+        <w:rPr>
+          <w:rFonts w:ascii="Helvetica" w:eastAsia="Times New Roman" w:hAnsi="Helvetica" w:cs="Helvetica"/>
+          <w:color w:val="666666"/>
+          <w:kern w:val="0"/>
+          <w:szCs w:val="21"/>
+        </w:rPr>
+        <w:t xml:space="preserve"> @ Yahoo!: Ads Targeting &amp; Personalization User Profile Platform</w:t>
       </w:r>
     </w:p>
     <w:p>
@@ -253,7 +264,7 @@
           <w:szCs w:val="20"/>
           <w:shd w:val="clear" w:color="auto" w:fill="F9F2F4"/>
         </w:rPr>
-        <w:t>2008.9~2009.9</w:t>
+        <w:t>2009.9~2011.5</w:t>
       </w:r>
       <w:r>
         <w:rPr>
@@ -271,16 +282,34 @@
           <w:kern w:val="0"/>
           <w:szCs w:val="21"/>
         </w:rPr>
-        <w:t>开发工程师</w:t>
-      </w:r>
-      <w:r>
-        <w:rPr>
-          <w:rFonts w:ascii="Helvetica" w:eastAsia="宋体" w:hAnsi="Helvetica" w:cs="Helvetica"/>
-          <w:color w:val="333333"/>
-          <w:kern w:val="0"/>
-          <w:szCs w:val="21"/>
-        </w:rPr>
-        <w:t xml:space="preserve"> @ Microsoft: Office Communication Service </w:t>
+        <w:t>高级测试工程师</w:t>
+      </w:r>
+      <w:r>
+        <w:rPr>
+          <w:rFonts w:ascii="Helvetica" w:eastAsia="宋体" w:hAnsi="Helvetica" w:cs="Helvetica"/>
+          <w:color w:val="333333"/>
+          <w:kern w:val="0"/>
+          <w:szCs w:val="21"/>
+        </w:rPr>
+        <w:t xml:space="preserve"> &amp; </w:t>
+      </w:r>
+      <w:r>
+        <w:rPr>
+          <w:rFonts w:ascii="Helvetica" w:eastAsia="宋体" w:hAnsi="Helvetica" w:cs="Helvetica"/>
+          <w:color w:val="333333"/>
+          <w:kern w:val="0"/>
+          <w:szCs w:val="21"/>
+        </w:rPr>
+        <w:t>项目组长</w:t>
+      </w:r>
+      <w:r>
+        <w:rPr>
+          <w:rFonts w:ascii="Helvetica" w:eastAsia="宋体" w:hAnsi="Helvetica" w:cs="Helvetica"/>
+          <w:color w:val="333333"/>
+          <w:kern w:val="0"/>
+          <w:szCs w:val="21"/>
+        </w:rPr>
+        <w:t xml:space="preserve"> @ Microsoft: SQL Server, Master Data Services </w:t>
       </w:r>
       <w:r>
         <w:rPr>
@@ -318,16 +347,16 @@
           <w:szCs w:val="20"/>
           <w:shd w:val="clear" w:color="auto" w:fill="F9F2F4"/>
         </w:rPr>
-        <w:t>2007.10~2008.9</w:t>
-      </w:r>
-      <w:r>
-        <w:rPr>
-          <w:rFonts w:ascii="Helvetica" w:eastAsia="宋体" w:hAnsi="Helvetica" w:cs="Helvetica"/>
-          <w:color w:val="333333"/>
-          <w:kern w:val="0"/>
-          <w:szCs w:val="21"/>
-        </w:rPr>
-        <w:t xml:space="preserve">- </w:t>
+        <w:t>2008.9~2009.9</w:t>
+      </w:r>
+      <w:r>
+        <w:rPr>
+          <w:rFonts w:ascii="Helvetica" w:eastAsia="宋体" w:hAnsi="Helvetica" w:cs="Helvetica"/>
+          <w:color w:val="333333"/>
+          <w:kern w:val="0"/>
+          <w:szCs w:val="21"/>
+        </w:rPr>
+        <w:t xml:space="preserve"> - </w:t>
       </w:r>
       <w:r>
         <w:rPr>
@@ -345,7 +374,16 @@
           <w:kern w:val="0"/>
           <w:szCs w:val="21"/>
         </w:rPr>
-        <w:t xml:space="preserve"> @ Myspace</w:t>
+        <w:t xml:space="preserve"> @ Microsoft: Office Communication Service </w:t>
+      </w:r>
+      <w:r>
+        <w:rPr>
+          <w:rFonts w:ascii="Helvetica" w:eastAsia="宋体" w:hAnsi="Helvetica" w:cs="Helvetica"/>
+          <w:color w:val="333333"/>
+          <w:kern w:val="0"/>
+          <w:szCs w:val="21"/>
+        </w:rPr>
+        <w:t>（外包）</w:t>
       </w:r>
     </w:p>
     <w:p>
@@ -367,57 +405,41 @@
       </w:pPr>
       <w:r>
         <w:rPr>
-          <w:rFonts w:ascii="Helvetica" w:eastAsia="宋体" w:hAnsi="Helvetica" w:cs="Helvetica"/>
-          <w:color w:val="333333"/>
-          <w:kern w:val="0"/>
-          <w:szCs w:val="21"/>
-        </w:rPr>
-        <w:t>工学硕士</w:t>
-      </w:r>
-      <w:r>
-        <w:rPr>
-          <w:rFonts w:ascii="Helvetica" w:eastAsia="宋体" w:hAnsi="Helvetica" w:cs="Helvetica"/>
-          <w:color w:val="333333"/>
-          <w:kern w:val="0"/>
-          <w:szCs w:val="21"/>
-        </w:rPr>
-        <w:t xml:space="preserve">, </w:t>
-      </w:r>
-      <w:r>
-        <w:rPr>
-          <w:rFonts w:ascii="Helvetica" w:eastAsia="宋体" w:hAnsi="Helvetica" w:cs="Helvetica"/>
-          <w:color w:val="333333"/>
-          <w:kern w:val="0"/>
-          <w:szCs w:val="21"/>
-        </w:rPr>
-        <w:t>计算机应用技术</w:t>
-      </w:r>
-      <w:r>
-        <w:rPr>
-          <w:rFonts w:ascii="Helvetica" w:eastAsia="宋体" w:hAnsi="Helvetica" w:cs="Helvetica"/>
-          <w:color w:val="333333"/>
-          <w:kern w:val="0"/>
-          <w:szCs w:val="21"/>
-        </w:rPr>
-        <w:t xml:space="preserve">, </w:t>
-      </w:r>
-      <w:r>
-        <w:rPr>
-          <w:rFonts w:ascii="Helvetica" w:eastAsia="宋体" w:hAnsi="Helvetica" w:cs="Helvetica"/>
-          <w:color w:val="333333"/>
-          <w:kern w:val="0"/>
-          <w:szCs w:val="21"/>
-        </w:rPr>
-        <w:t>桂林理工大学</w:t>
-      </w:r>
-      <w:r>
-        <w:rPr>
-          <w:rFonts w:ascii="Helvetica" w:eastAsia="宋体" w:hAnsi="Helvetica" w:cs="Helvetica"/>
-          <w:color w:val="333333"/>
-          <w:kern w:val="0"/>
-          <w:szCs w:val="21"/>
-        </w:rPr>
-        <w:t>, 2008</w:t>
+          <w:rFonts w:ascii="Consolas" w:eastAsia="宋体" w:hAnsi="Consolas" w:cs="Consolas"/>
+          <w:color w:val="C7254E"/>
+          <w:kern w:val="0"/>
+          <w:sz w:val="20"/>
+          <w:szCs w:val="20"/>
+          <w:shd w:val="clear" w:color="auto" w:fill="F9F2F4"/>
+        </w:rPr>
+        <w:t>2007.10~2008.9</w:t>
+      </w:r>
+      <w:r>
+        <w:rPr>
+          <w:rFonts w:ascii="Helvetica" w:eastAsia="宋体" w:hAnsi="Helvetica" w:cs="Helvetica"/>
+          <w:color w:val="333333"/>
+          <w:kern w:val="0"/>
+          <w:szCs w:val="21"/>
+        </w:rPr>
+        <w:t xml:space="preserve">- </w:t>
+      </w:r>
+      <w:r>
+        <w:rPr>
+          <w:rFonts w:ascii="Helvetica" w:eastAsia="宋体" w:hAnsi="Helvetica" w:cs="Helvetica"/>
+          <w:color w:val="333333"/>
+          <w:kern w:val="0"/>
+          <w:szCs w:val="21"/>
+        </w:rPr>
+        <w:t>开发工程师</w:t>
+      </w:r>
+      <w:r>
+        <w:rPr>
+          <w:rFonts w:ascii="Helvetica" w:eastAsia="宋体" w:hAnsi="Helvetica" w:cs="Helvetica"/>
+          <w:color w:val="333333"/>
+          <w:kern w:val="0"/>
+          <w:szCs w:val="21"/>
+        </w:rPr>
+        <w:t xml:space="preserve"> @ Myspace</w:t>
       </w:r>
     </w:p>
     <w:p>
@@ -444,6 +466,78 @@
           <w:kern w:val="0"/>
           <w:szCs w:val="21"/>
         </w:rPr>
+        <w:t>工学硕士</w:t>
+      </w:r>
+      <w:r>
+        <w:rPr>
+          <w:rFonts w:ascii="Helvetica" w:eastAsia="宋体" w:hAnsi="Helvetica" w:cs="Helvetica"/>
+          <w:color w:val="333333"/>
+          <w:kern w:val="0"/>
+          <w:szCs w:val="21"/>
+        </w:rPr>
+        <w:t xml:space="preserve">, </w:t>
+      </w:r>
+      <w:r>
+        <w:rPr>
+          <w:rFonts w:ascii="Helvetica" w:eastAsia="宋体" w:hAnsi="Helvetica" w:cs="Helvetica"/>
+          <w:color w:val="333333"/>
+          <w:kern w:val="0"/>
+          <w:szCs w:val="21"/>
+        </w:rPr>
+        <w:t>计算机应用技术</w:t>
+      </w:r>
+      <w:r>
+        <w:rPr>
+          <w:rFonts w:ascii="Helvetica" w:eastAsia="宋体" w:hAnsi="Helvetica" w:cs="Helvetica"/>
+          <w:color w:val="333333"/>
+          <w:kern w:val="0"/>
+          <w:szCs w:val="21"/>
+        </w:rPr>
+        <w:t xml:space="preserve">, </w:t>
+      </w:r>
+      <w:r>
+        <w:rPr>
+          <w:rFonts w:ascii="Helvetica" w:eastAsia="宋体" w:hAnsi="Helvetica" w:cs="Helvetica"/>
+          <w:color w:val="333333"/>
+          <w:kern w:val="0"/>
+          <w:szCs w:val="21"/>
+        </w:rPr>
+        <w:t>桂林理工大学</w:t>
+      </w:r>
+      <w:r>
+        <w:rPr>
+          <w:rFonts w:ascii="Helvetica" w:eastAsia="宋体" w:hAnsi="Helvetica" w:cs="Helvetica"/>
+          <w:color w:val="333333"/>
+          <w:kern w:val="0"/>
+          <w:szCs w:val="21"/>
+        </w:rPr>
+        <w:t>, 2008</w:t>
+      </w:r>
+    </w:p>
+    <w:p>
+      <w:pPr>
+        <w:widowControl/>
+        <w:numPr>
+          <w:ilvl w:val="0"/>
+          <w:numId w:val="1"/>
+        </w:numPr>
+        <w:shd w:val="clear" w:color="auto" w:fill="FFFFFF"/>
+        <w:spacing w:before="100" w:beforeAutospacing="1" w:after="100" w:afterAutospacing="1" w:line="300" w:lineRule="atLeast"/>
+        <w:jc w:val="left"/>
+        <w:rPr>
+          <w:rFonts w:ascii="Helvetica" w:eastAsia="宋体" w:hAnsi="Helvetica" w:cs="Helvetica"/>
+          <w:color w:val="333333"/>
+          <w:kern w:val="0"/>
+          <w:szCs w:val="21"/>
+        </w:rPr>
+      </w:pPr>
+      <w:r>
+        <w:rPr>
+          <w:rFonts w:ascii="Helvetica" w:eastAsia="宋体" w:hAnsi="Helvetica" w:cs="Helvetica"/>
+          <w:color w:val="333333"/>
+          <w:kern w:val="0"/>
+          <w:szCs w:val="21"/>
+        </w:rPr>
         <w:t>工学学士</w:t>
       </w:r>
       <w:r>
@@ -719,7 +813,27 @@
           <w:kern w:val="0"/>
           <w:szCs w:val="21"/>
         </w:rPr>
-        <w:t xml:space="preserve">: Git, Subversion, Maven, </w:t>
+        <w:t xml:space="preserve">: </w:t>
+      </w:r>
+      <w:proofErr w:type="spellStart"/>
+      <w:r>
+        <w:rPr>
+          <w:rFonts w:ascii="Helvetica" w:eastAsia="宋体" w:hAnsi="Helvetica" w:cs="Helvetica"/>
+          <w:color w:val="333333"/>
+          <w:kern w:val="0"/>
+          <w:szCs w:val="21"/>
+        </w:rPr>
+        <w:t>Git</w:t>
+      </w:r>
+      <w:proofErr w:type="spellEnd"/>
+      <w:r>
+        <w:rPr>
+          <w:rFonts w:ascii="Helvetica" w:eastAsia="宋体" w:hAnsi="Helvetica" w:cs="Helvetica"/>
+          <w:color w:val="333333"/>
+          <w:kern w:val="0"/>
+          <w:szCs w:val="21"/>
+        </w:rPr>
+        <w:t xml:space="preserve">, Subversion, Maven, </w:t>
       </w:r>
       <w:proofErr w:type="spellStart"/>
       <w:r>
@@ -1197,6 +1311,7 @@
           <w:kern w:val="0"/>
           <w:szCs w:val="21"/>
         </w:rPr>
+        <w:lastRenderedPageBreak/>
         <w:t>@Yahoo</w:t>
       </w:r>
       <w:proofErr w:type="gramStart"/>
@@ -1300,7 +1415,6 @@
           <w:kern w:val="0"/>
           <w:szCs w:val="21"/>
         </w:rPr>
-        <w:lastRenderedPageBreak/>
         <w:t>得益于良好的架构设计项目能够进行快速的迭代和发布，同时持续对代码进行安全的</w:t>
       </w:r>
       <w:r>
@@ -2215,18 +2329,7 @@
           <w:kern w:val="0"/>
           <w:szCs w:val="21"/>
         </w:rPr>
-        <w:t>Active R</w:t>
-      </w:r>
-      <w:bookmarkStart w:id="0" w:name="_GoBack"/>
-      <w:bookmarkEnd w:id="0"/>
-      <w:r>
-        <w:rPr>
-          <w:rFonts w:ascii="Helvetica" w:eastAsia="宋体" w:hAnsi="Helvetica" w:cs="Helvetica"/>
-          <w:color w:val="333333"/>
-          <w:kern w:val="0"/>
-          <w:szCs w:val="21"/>
-        </w:rPr>
-        <w:t>each Report(Hadoop)</w:t>
+        <w:t>Active Reach Report(Hadoop)</w:t>
       </w:r>
     </w:p>
     <w:p>
@@ -3628,6 +3731,155 @@
       </w:rPr>
     </w:lvl>
   </w:abstractNum>
+  <w:abstractNum w:abstractNumId="5">
+    <w:nsid w:val="7E1134A0"/>
+    <w:multiLevelType w:val="multilevel"/>
+    <w:tmpl w:val="36BE669C"/>
+    <w:lvl w:ilvl="0">
+      <w:start w:val="1"/>
+      <w:numFmt w:val="bullet"/>
+      <w:lvlText w:val=""/>
+      <w:lvlJc w:val="left"/>
+      <w:pPr>
+        <w:tabs>
+          <w:tab w:val="num" w:pos="720"/>
+        </w:tabs>
+        <w:ind w:left="720" w:hanging="360"/>
+      </w:pPr>
+      <w:rPr>
+        <w:rFonts w:ascii="Symbol" w:hAnsi="Symbol" w:hint="default"/>
+        <w:sz w:val="20"/>
+      </w:rPr>
+    </w:lvl>
+    <w:lvl w:ilvl="1" w:tentative="1">
+      <w:start w:val="1"/>
+      <w:numFmt w:val="bullet"/>
+      <w:lvlText w:val="o"/>
+      <w:lvlJc w:val="left"/>
+      <w:pPr>
+        <w:tabs>
+          <w:tab w:val="num" w:pos="1440"/>
+        </w:tabs>
+        <w:ind w:left="1440" w:hanging="360"/>
+      </w:pPr>
+      <w:rPr>
+        <w:rFonts w:ascii="Courier New" w:hAnsi="Courier New" w:hint="default"/>
+        <w:sz w:val="20"/>
+      </w:rPr>
+    </w:lvl>
+    <w:lvl w:ilvl="2" w:tentative="1">
+      <w:start w:val="1"/>
+      <w:numFmt w:val="bullet"/>
+      <w:lvlText w:val=""/>
+      <w:lvlJc w:val="left"/>
+      <w:pPr>
+        <w:tabs>
+          <w:tab w:val="num" w:pos="2160"/>
+        </w:tabs>
+        <w:ind w:left="2160" w:hanging="360"/>
+      </w:pPr>
+      <w:rPr>
+        <w:rFonts w:ascii="Wingdings" w:hAnsi="Wingdings" w:hint="default"/>
+        <w:sz w:val="20"/>
+      </w:rPr>
+    </w:lvl>
+    <w:lvl w:ilvl="3" w:tentative="1">
+      <w:start w:val="1"/>
+      <w:numFmt w:val="bullet"/>
+      <w:lvlText w:val=""/>
+      <w:lvlJc w:val="left"/>
+      <w:pPr>
+        <w:tabs>
+          <w:tab w:val="num" w:pos="2880"/>
+        </w:tabs>
+        <w:ind w:left="2880" w:hanging="360"/>
+      </w:pPr>
+      <w:rPr>
+        <w:rFonts w:ascii="Wingdings" w:hAnsi="Wingdings" w:hint="default"/>
+        <w:sz w:val="20"/>
+      </w:rPr>
+    </w:lvl>
+    <w:lvl w:ilvl="4" w:tentative="1">
+      <w:start w:val="1"/>
+      <w:numFmt w:val="bullet"/>
+      <w:lvlText w:val=""/>
+      <w:lvlJc w:val="left"/>
+      <w:pPr>
+        <w:tabs>
+          <w:tab w:val="num" w:pos="3600"/>
+        </w:tabs>
+        <w:ind w:left="3600" w:hanging="360"/>
+      </w:pPr>
+      <w:rPr>
+        <w:rFonts w:ascii="Wingdings" w:hAnsi="Wingdings" w:hint="default"/>
+        <w:sz w:val="20"/>
+      </w:rPr>
+    </w:lvl>
+    <w:lvl w:ilvl="5" w:tentative="1">
+      <w:start w:val="1"/>
+      <w:numFmt w:val="bullet"/>
+      <w:lvlText w:val=""/>
+      <w:lvlJc w:val="left"/>
+      <w:pPr>
+        <w:tabs>
+          <w:tab w:val="num" w:pos="4320"/>
+        </w:tabs>
+        <w:ind w:left="4320" w:hanging="360"/>
+      </w:pPr>
+      <w:rPr>
+        <w:rFonts w:ascii="Wingdings" w:hAnsi="Wingdings" w:hint="default"/>
+        <w:sz w:val="20"/>
+      </w:rPr>
+    </w:lvl>
+    <w:lvl w:ilvl="6" w:tentative="1">
+      <w:start w:val="1"/>
+      <w:numFmt w:val="bullet"/>
+      <w:lvlText w:val=""/>
+      <w:lvlJc w:val="left"/>
+      <w:pPr>
+        <w:tabs>
+          <w:tab w:val="num" w:pos="5040"/>
+        </w:tabs>
+        <w:ind w:left="5040" w:hanging="360"/>
+      </w:pPr>
+      <w:rPr>
+        <w:rFonts w:ascii="Wingdings" w:hAnsi="Wingdings" w:hint="default"/>
+        <w:sz w:val="20"/>
+      </w:rPr>
+    </w:lvl>
+    <w:lvl w:ilvl="7" w:tentative="1">
+      <w:start w:val="1"/>
+      <w:numFmt w:val="bullet"/>
+      <w:lvlText w:val=""/>
+      <w:lvlJc w:val="left"/>
+      <w:pPr>
+        <w:tabs>
+          <w:tab w:val="num" w:pos="5760"/>
+        </w:tabs>
+        <w:ind w:left="5760" w:hanging="360"/>
+      </w:pPr>
+      <w:rPr>
+        <w:rFonts w:ascii="Wingdings" w:hAnsi="Wingdings" w:hint="default"/>
+        <w:sz w:val="20"/>
+      </w:rPr>
+    </w:lvl>
+    <w:lvl w:ilvl="8" w:tentative="1">
+      <w:start w:val="1"/>
+      <w:numFmt w:val="bullet"/>
+      <w:lvlText w:val=""/>
+      <w:lvlJc w:val="left"/>
+      <w:pPr>
+        <w:tabs>
+          <w:tab w:val="num" w:pos="6480"/>
+        </w:tabs>
+        <w:ind w:left="6480" w:hanging="360"/>
+      </w:pPr>
+      <w:rPr>
+        <w:rFonts w:ascii="Wingdings" w:hAnsi="Wingdings" w:hint="default"/>
+        <w:sz w:val="20"/>
+      </w:rPr>
+    </w:lvl>
+  </w:abstractNum>
   <w:num w:numId="1">
     <w:abstractNumId w:val="2"/>
   </w:num>
@@ -3642,6 +3894,9 @@
   </w:num>
   <w:num w:numId="5">
     <w:abstractNumId w:val="0"/>
+  </w:num>
+  <w:num w:numId="6">
+    <w:abstractNumId w:val="5"/>
   </w:num>
 </w:numbering>
 </file>
@@ -4033,7 +4288,7 @@
     <w:lsdException w:name="List Table 6 Colorful Accent 6" w:uiPriority="51"/>
     <w:lsdException w:name="List Table 7 Colorful Accent 6" w:uiPriority="52"/>
   </w:latentStyles>
-  <w:style w:type="paragraph" w:default="1" w:styleId="Normal">
+  <w:style w:type="paragraph" w:default="1" w:styleId="a">
     <w:name w:val="Normal"/>
     <w:qFormat/>
     <w:pPr>
@@ -4041,10 +4296,10 @@
       <w:jc w:val="both"/>
     </w:pPr>
   </w:style>
-  <w:style w:type="paragraph" w:styleId="Heading2">
+  <w:style w:type="paragraph" w:styleId="2">
     <w:name w:val="heading 2"/>
-    <w:basedOn w:val="Normal"/>
-    <w:link w:val="Heading2Char"/>
+    <w:basedOn w:val="a"/>
+    <w:link w:val="2Char"/>
     <w:uiPriority w:val="9"/>
     <w:qFormat/>
     <w:rsid w:val="0053681E"/>
@@ -4063,13 +4318,13 @@
       <w:szCs w:val="36"/>
     </w:rPr>
   </w:style>
-  <w:style w:type="character" w:default="1" w:styleId="DefaultParagraphFont">
+  <w:style w:type="character" w:default="1" w:styleId="a0">
     <w:name w:val="Default Paragraph Font"/>
     <w:uiPriority w:val="1"/>
     <w:semiHidden/>
     <w:unhideWhenUsed/>
   </w:style>
-  <w:style w:type="table" w:default="1" w:styleId="TableNormal">
+  <w:style w:type="table" w:default="1" w:styleId="a1">
     <w:name w:val="Normal Table"/>
     <w:uiPriority w:val="99"/>
     <w:semiHidden/>
@@ -4084,16 +4339,16 @@
       </w:tblCellMar>
     </w:tblPr>
   </w:style>
-  <w:style w:type="numbering" w:default="1" w:styleId="NoList">
+  <w:style w:type="numbering" w:default="1" w:styleId="a2">
     <w:name w:val="No List"/>
     <w:uiPriority w:val="99"/>
     <w:semiHidden/>
     <w:unhideWhenUsed/>
   </w:style>
-  <w:style w:type="character" w:customStyle="1" w:styleId="Heading2Char">
-    <w:name w:val="Heading 2 Char"/>
-    <w:basedOn w:val="DefaultParagraphFont"/>
-    <w:link w:val="Heading2"/>
+  <w:style w:type="character" w:customStyle="1" w:styleId="2Char">
+    <w:name w:val="标题 2 Char"/>
+    <w:basedOn w:val="a0"/>
+    <w:link w:val="2"/>
     <w:uiPriority w:val="9"/>
     <w:rsid w:val="0053681E"/>
     <w:rPr>
@@ -4105,9 +4360,9 @@
       <w:szCs w:val="36"/>
     </w:rPr>
   </w:style>
-  <w:style w:type="character" w:styleId="HTMLCode">
+  <w:style w:type="character" w:styleId="HTML">
     <w:name w:val="HTML Code"/>
-    <w:basedOn w:val="DefaultParagraphFont"/>
+    <w:basedOn w:val="a0"/>
     <w:uiPriority w:val="99"/>
     <w:semiHidden/>
     <w:unhideWhenUsed/>
@@ -4120,12 +4375,12 @@
   </w:style>
   <w:style w:type="character" w:customStyle="1" w:styleId="apple-converted-space">
     <w:name w:val="apple-converted-space"/>
-    <w:basedOn w:val="DefaultParagraphFont"/>
+    <w:basedOn w:val="a0"/>
     <w:rsid w:val="0053681E"/>
   </w:style>
-  <w:style w:type="character" w:styleId="Hyperlink">
+  <w:style w:type="character" w:styleId="a3">
     <w:name w:val="Hyperlink"/>
-    <w:basedOn w:val="DefaultParagraphFont"/>
+    <w:basedOn w:val="a0"/>
     <w:uiPriority w:val="99"/>
     <w:semiHidden/>
     <w:unhideWhenUsed/>
@@ -4135,9 +4390,9 @@
       <w:u w:val="single"/>
     </w:rPr>
   </w:style>
-  <w:style w:type="character" w:styleId="Strong">
+  <w:style w:type="character" w:styleId="a4">
     <w:name w:val="Strong"/>
-    <w:basedOn w:val="DefaultParagraphFont"/>
+    <w:basedOn w:val="a0"/>
     <w:uiPriority w:val="22"/>
     <w:qFormat/>
     <w:rsid w:val="0053681E"/>

</xml_diff>

<commit_message>
add latest project experiences
</commit_message>
<xml_diff>
--- a/resume-chs.docx
+++ b/resume-chs.docx
@@ -55,7 +55,7 @@
         <w:widowControl/>
         <w:numPr>
           <w:ilvl w:val="0"/>
-          <w:numId w:val="7"/>
+          <w:numId w:val="12"/>
         </w:numPr>
         <w:shd w:val="clear" w:color="auto" w:fill="FFFFFF"/>
         <w:suppressAutoHyphens w:val="0"/>
@@ -159,7 +159,7 @@
         <w:widowControl/>
         <w:numPr>
           <w:ilvl w:val="0"/>
-          <w:numId w:val="7"/>
+          <w:numId w:val="12"/>
         </w:numPr>
         <w:shd w:val="clear" w:color="auto" w:fill="FFFFFF"/>
         <w:suppressAutoHyphens w:val="0"/>
@@ -221,7 +221,7 @@
         <w:widowControl/>
         <w:numPr>
           <w:ilvl w:val="0"/>
-          <w:numId w:val="7"/>
+          <w:numId w:val="12"/>
         </w:numPr>
         <w:shd w:val="clear" w:color="auto" w:fill="FFFFFF"/>
         <w:suppressAutoHyphens w:val="0"/>
@@ -299,7 +299,7 @@
         <w:widowControl/>
         <w:numPr>
           <w:ilvl w:val="0"/>
-          <w:numId w:val="7"/>
+          <w:numId w:val="12"/>
         </w:numPr>
         <w:shd w:val="clear" w:color="auto" w:fill="FFFFFF"/>
         <w:suppressAutoHyphens w:val="0"/>
@@ -361,7 +361,7 @@
         <w:widowControl/>
         <w:numPr>
           <w:ilvl w:val="0"/>
-          <w:numId w:val="7"/>
+          <w:numId w:val="12"/>
         </w:numPr>
         <w:shd w:val="clear" w:color="auto" w:fill="FFFFFF"/>
         <w:suppressAutoHyphens w:val="0"/>
@@ -414,7 +414,7 @@
         <w:widowControl/>
         <w:numPr>
           <w:ilvl w:val="0"/>
-          <w:numId w:val="7"/>
+          <w:numId w:val="12"/>
         </w:numPr>
         <w:shd w:val="clear" w:color="auto" w:fill="FFFFFF"/>
         <w:suppressAutoHyphens w:val="0"/>
@@ -480,7 +480,7 @@
         <w:widowControl/>
         <w:numPr>
           <w:ilvl w:val="0"/>
-          <w:numId w:val="7"/>
+          <w:numId w:val="12"/>
         </w:numPr>
         <w:shd w:val="clear" w:color="auto" w:fill="FFFFFF"/>
         <w:suppressAutoHyphens w:val="0"/>
@@ -558,6 +558,8 @@
         </w:rPr>
         <w:t>, 2004</w:t>
       </w:r>
+      <w:bookmarkStart w:id="0" w:name="_GoBack"/>
+      <w:bookmarkEnd w:id="0"/>
     </w:p>
     <w:p>
       <w:pPr>
@@ -590,7 +592,7 @@
         <w:widowControl/>
         <w:numPr>
           <w:ilvl w:val="0"/>
-          <w:numId w:val="8"/>
+          <w:numId w:val="13"/>
         </w:numPr>
         <w:shd w:val="clear" w:color="auto" w:fill="FFFFFF"/>
         <w:suppressAutoHyphens w:val="0"/>
@@ -624,7 +626,7 @@
         <w:widowControl/>
         <w:numPr>
           <w:ilvl w:val="0"/>
-          <w:numId w:val="8"/>
+          <w:numId w:val="13"/>
         </w:numPr>
         <w:shd w:val="clear" w:color="auto" w:fill="FFFFFF"/>
         <w:suppressAutoHyphens w:val="0"/>
@@ -658,7 +660,7 @@
         <w:widowControl/>
         <w:numPr>
           <w:ilvl w:val="0"/>
-          <w:numId w:val="8"/>
+          <w:numId w:val="13"/>
         </w:numPr>
         <w:shd w:val="clear" w:color="auto" w:fill="FFFFFF"/>
         <w:suppressAutoHyphens w:val="0"/>
@@ -692,7 +694,7 @@
         <w:widowControl/>
         <w:numPr>
           <w:ilvl w:val="0"/>
-          <w:numId w:val="8"/>
+          <w:numId w:val="13"/>
         </w:numPr>
         <w:shd w:val="clear" w:color="auto" w:fill="FFFFFF"/>
         <w:suppressAutoHyphens w:val="0"/>
@@ -834,42 +836,14 @@
         <w:t>8</w:t>
       </w:r>
       <w:r>
-        <w:t>年专业软件开发经验。洞悉敏捷开发方法和流程，并能在实施阶段持续创新。</w:t>
+        <w:t>年专业软件开发经验。洞悉敏捷开发方法和流程，并能在实施阶段持续创新。在实际工作中领导从软件设计到交付的全部流程。</w:t>
       </w:r>
     </w:p>
     <w:p>
-      <w:r>
-        <w:t>在实际工作中领导从软件设计到交付的全部流程。</w:t>
-      </w:r>
-    </w:p>
-    <w:p>
-      <w:r>
-        <w:t xml:space="preserve">Note: </w:t>
-      </w:r>
-      <w:r>
-        <w:t>更多信息请访问</w:t>
-      </w:r>
-      <w:r>
-        <w:rPr>
-          <w:rStyle w:val="apple-converted-space"/>
-        </w:rPr>
-        <w:t> </w:t>
-      </w:r>
-      <w:hyperlink r:id="rId5" w:history="1">
-        <w:r>
-          <w:rPr>
-            <w:rStyle w:val="Hyperlink"/>
-            <w:color w:val="3399F3"/>
-          </w:rPr>
-          <w:t>why you should hire me</w:t>
-        </w:r>
-      </w:hyperlink>
-    </w:p>
-    <w:p>
       <w:pPr>
         <w:pStyle w:val="Heading2"/>
         <w:shd w:val="clear" w:color="auto" w:fill="FFFFFF"/>
-        <w:spacing w:before="300" w:beforeAutospacing="0" w:after="150" w:afterAutospacing="0"/>
+        <w:spacing w:before="140" w:beforeAutospacing="0" w:after="140" w:afterAutospacing="0"/>
         <w:rPr>
           <w:rFonts w:ascii="Helvetica" w:hAnsi="Helvetica" w:cs="Helvetica"/>
           <w:b w:val="0"/>
@@ -896,7 +870,7 @@
         <w:widowControl/>
         <w:numPr>
           <w:ilvl w:val="0"/>
-          <w:numId w:val="9"/>
+          <w:numId w:val="14"/>
         </w:numPr>
         <w:shd w:val="clear" w:color="auto" w:fill="FFFFFF"/>
         <w:suppressAutoHyphens w:val="0"/>
@@ -964,7 +938,7 @@
         <w:widowControl/>
         <w:numPr>
           <w:ilvl w:val="0"/>
-          <w:numId w:val="9"/>
+          <w:numId w:val="14"/>
         </w:numPr>
         <w:shd w:val="clear" w:color="auto" w:fill="FFFFFF"/>
         <w:suppressAutoHyphens w:val="0"/>
@@ -1050,7 +1024,7 @@
         <w:widowControl/>
         <w:numPr>
           <w:ilvl w:val="0"/>
-          <w:numId w:val="9"/>
+          <w:numId w:val="14"/>
         </w:numPr>
         <w:shd w:val="clear" w:color="auto" w:fill="FFFFFF"/>
         <w:suppressAutoHyphens w:val="0"/>
@@ -1170,7 +1144,7 @@
         <w:widowControl/>
         <w:numPr>
           <w:ilvl w:val="0"/>
-          <w:numId w:val="9"/>
+          <w:numId w:val="14"/>
         </w:numPr>
         <w:shd w:val="clear" w:color="auto" w:fill="FFFFFF"/>
         <w:suppressAutoHyphens w:val="0"/>
@@ -1267,8 +1241,8 @@
           <wp:inline distT="0" distB="0" distL="0" distR="0">
             <wp:extent cx="2802890" cy="629285"/>
             <wp:effectExtent l="0" t="0" r="0" b="0"/>
-            <wp:docPr id="2" name="Picture 2" descr="bravo">
-              <a:hlinkClick xmlns:a="http://schemas.openxmlformats.org/drawingml/2006/main" r:id="rId6" tooltip="&quot;&quot;"/>
+            <wp:docPr id="1" name="Picture 1" descr="bravo">
+              <a:hlinkClick xmlns:a="http://schemas.openxmlformats.org/drawingml/2006/main" r:id="rId5" tooltip="&quot;&quot;"/>
             </wp:docPr>
             <wp:cNvGraphicFramePr>
               <a:graphicFrameLocks xmlns:a="http://schemas.openxmlformats.org/drawingml/2006/main" noChangeAspect="1"/>
@@ -1278,14 +1252,14 @@
                 <pic:pic xmlns:pic="http://schemas.openxmlformats.org/drawingml/2006/picture">
                   <pic:nvPicPr>
                     <pic:cNvPr id="0" name="Picture 1" descr="bravo">
-                      <a:hlinkClick r:id="rId6" tooltip="&quot;&quot;"/>
+                      <a:hlinkClick r:id="rId5" tooltip="&quot;&quot;"/>
                     </pic:cNvPr>
                     <pic:cNvPicPr>
                       <a:picLocks noChangeAspect="1" noChangeArrowheads="1"/>
                     </pic:cNvPicPr>
                   </pic:nvPicPr>
                   <pic:blipFill>
-                    <a:blip r:embed="rId7">
+                    <a:blip r:embed="rId6">
                       <a:extLst>
                         <a:ext uri="{28A0092B-C50C-407E-A947-70E740481C1C}">
                           <a14:useLocalDpi xmlns:a14="http://schemas.microsoft.com/office/drawing/2010/main" val="0"/>
@@ -1330,7 +1304,7 @@
         <w:widowControl/>
         <w:numPr>
           <w:ilvl w:val="0"/>
-          <w:numId w:val="9"/>
+          <w:numId w:val="14"/>
         </w:numPr>
         <w:shd w:val="clear" w:color="auto" w:fill="FFFFFF"/>
         <w:suppressAutoHyphens w:val="0"/>
@@ -1348,7 +1322,6 @@
           <w:color w:val="666666"/>
           <w:szCs w:val="21"/>
         </w:rPr>
-        <w:lastRenderedPageBreak/>
         <w:t>@Yahoo</w:t>
       </w:r>
       <w:proofErr w:type="gramStart"/>
@@ -1425,7 +1398,7 @@
         <w:widowControl/>
         <w:numPr>
           <w:ilvl w:val="1"/>
-          <w:numId w:val="9"/>
+          <w:numId w:val="14"/>
         </w:numPr>
         <w:shd w:val="clear" w:color="auto" w:fill="FFFFFF"/>
         <w:suppressAutoHyphens w:val="0"/>
@@ -1477,7 +1450,7 @@
         <w:widowControl/>
         <w:numPr>
           <w:ilvl w:val="1"/>
-          <w:numId w:val="9"/>
+          <w:numId w:val="14"/>
         </w:numPr>
         <w:shd w:val="clear" w:color="auto" w:fill="FFFFFF"/>
         <w:suppressAutoHyphens w:val="0"/>
@@ -1555,7 +1528,7 @@
         <w:widowControl/>
         <w:numPr>
           <w:ilvl w:val="1"/>
-          <w:numId w:val="9"/>
+          <w:numId w:val="14"/>
         </w:numPr>
         <w:shd w:val="clear" w:color="auto" w:fill="FFFFFF"/>
         <w:suppressAutoHyphens w:val="0"/>
@@ -1625,7 +1598,7 @@
         <w:widowControl/>
         <w:numPr>
           <w:ilvl w:val="1"/>
-          <w:numId w:val="9"/>
+          <w:numId w:val="14"/>
         </w:numPr>
         <w:shd w:val="clear" w:color="auto" w:fill="FFFFFF"/>
         <w:suppressAutoHyphens w:val="0"/>
@@ -1764,7 +1737,7 @@
         <w:widowControl/>
         <w:numPr>
           <w:ilvl w:val="0"/>
-          <w:numId w:val="9"/>
+          <w:numId w:val="14"/>
         </w:numPr>
         <w:shd w:val="clear" w:color="auto" w:fill="FFFFFF"/>
         <w:suppressAutoHyphens w:val="0"/>
@@ -1782,6 +1755,7 @@
           <w:color w:val="666666"/>
           <w:szCs w:val="21"/>
         </w:rPr>
+        <w:lastRenderedPageBreak/>
         <w:t>@Yahoo</w:t>
       </w:r>
       <w:proofErr w:type="gramStart"/>
@@ -1882,7 +1856,7 @@
         <w:widowControl/>
         <w:numPr>
           <w:ilvl w:val="0"/>
-          <w:numId w:val="9"/>
+          <w:numId w:val="14"/>
         </w:numPr>
         <w:shd w:val="clear" w:color="auto" w:fill="FFFFFF"/>
         <w:suppressAutoHyphens w:val="0"/>
@@ -1990,7 +1964,7 @@
         <w:widowControl/>
         <w:numPr>
           <w:ilvl w:val="0"/>
-          <w:numId w:val="9"/>
+          <w:numId w:val="14"/>
         </w:numPr>
         <w:shd w:val="clear" w:color="auto" w:fill="FFFFFF"/>
         <w:suppressAutoHyphens w:val="0"/>
@@ -2169,7 +2143,7 @@
         <w:widowControl/>
         <w:numPr>
           <w:ilvl w:val="0"/>
-          <w:numId w:val="10"/>
+          <w:numId w:val="15"/>
         </w:numPr>
         <w:shd w:val="clear" w:color="auto" w:fill="FFFFFF"/>
         <w:suppressAutoHyphens w:val="0"/>
@@ -2189,15 +2163,13 @@
         </w:rPr>
         <w:t>Alibaba</w:t>
       </w:r>
-      <w:bookmarkStart w:id="0" w:name="_GoBack"/>
-      <w:bookmarkEnd w:id="0"/>
     </w:p>
     <w:p>
       <w:pPr>
         <w:widowControl/>
         <w:numPr>
           <w:ilvl w:val="1"/>
-          <w:numId w:val="10"/>
+          <w:numId w:val="15"/>
         </w:numPr>
         <w:shd w:val="clear" w:color="auto" w:fill="FFFFFF"/>
         <w:suppressAutoHyphens w:val="0"/>
@@ -2267,7 +2239,7 @@
         <w:widowControl/>
         <w:numPr>
           <w:ilvl w:val="1"/>
-          <w:numId w:val="10"/>
+          <w:numId w:val="15"/>
         </w:numPr>
         <w:shd w:val="clear" w:color="auto" w:fill="FFFFFF"/>
         <w:suppressAutoHyphens w:val="0"/>
@@ -2301,7 +2273,7 @@
         <w:widowControl/>
         <w:numPr>
           <w:ilvl w:val="1"/>
-          <w:numId w:val="10"/>
+          <w:numId w:val="15"/>
         </w:numPr>
         <w:shd w:val="clear" w:color="auto" w:fill="FFFFFF"/>
         <w:suppressAutoHyphens w:val="0"/>
@@ -2327,7 +2299,7 @@
         <w:widowControl/>
         <w:numPr>
           <w:ilvl w:val="1"/>
-          <w:numId w:val="10"/>
+          <w:numId w:val="15"/>
         </w:numPr>
         <w:shd w:val="clear" w:color="auto" w:fill="FFFFFF"/>
         <w:suppressAutoHyphens w:val="0"/>
@@ -2353,7 +2325,7 @@
         <w:widowControl/>
         <w:numPr>
           <w:ilvl w:val="0"/>
-          <w:numId w:val="10"/>
+          <w:numId w:val="15"/>
         </w:numPr>
         <w:shd w:val="clear" w:color="auto" w:fill="FFFFFF"/>
         <w:suppressAutoHyphens w:val="0"/>
@@ -2379,7 +2351,7 @@
         <w:widowControl/>
         <w:numPr>
           <w:ilvl w:val="1"/>
-          <w:numId w:val="10"/>
+          <w:numId w:val="15"/>
         </w:numPr>
         <w:shd w:val="clear" w:color="auto" w:fill="FFFFFF"/>
         <w:suppressAutoHyphens w:val="0"/>
@@ -2423,7 +2395,7 @@
         <w:widowControl/>
         <w:numPr>
           <w:ilvl w:val="1"/>
-          <w:numId w:val="10"/>
+          <w:numId w:val="15"/>
         </w:numPr>
         <w:shd w:val="clear" w:color="auto" w:fill="FFFFFF"/>
         <w:suppressAutoHyphens w:val="0"/>
@@ -2449,7 +2421,7 @@
         <w:widowControl/>
         <w:numPr>
           <w:ilvl w:val="1"/>
-          <w:numId w:val="10"/>
+          <w:numId w:val="15"/>
         </w:numPr>
         <w:shd w:val="clear" w:color="auto" w:fill="FFFFFF"/>
         <w:suppressAutoHyphens w:val="0"/>
@@ -2491,7 +2463,7 @@
         <w:widowControl/>
         <w:numPr>
           <w:ilvl w:val="1"/>
-          <w:numId w:val="10"/>
+          <w:numId w:val="15"/>
         </w:numPr>
         <w:shd w:val="clear" w:color="auto" w:fill="FFFFFF"/>
         <w:suppressAutoHyphens w:val="0"/>
@@ -2517,7 +2489,7 @@
         <w:widowControl/>
         <w:numPr>
           <w:ilvl w:val="1"/>
-          <w:numId w:val="10"/>
+          <w:numId w:val="15"/>
         </w:numPr>
         <w:shd w:val="clear" w:color="auto" w:fill="FFFFFF"/>
         <w:suppressAutoHyphens w:val="0"/>
@@ -2543,7 +2515,7 @@
         <w:widowControl/>
         <w:numPr>
           <w:ilvl w:val="1"/>
-          <w:numId w:val="10"/>
+          <w:numId w:val="15"/>
         </w:numPr>
         <w:shd w:val="clear" w:color="auto" w:fill="FFFFFF"/>
         <w:suppressAutoHyphens w:val="0"/>
@@ -2569,7 +2541,7 @@
         <w:widowControl/>
         <w:numPr>
           <w:ilvl w:val="0"/>
-          <w:numId w:val="10"/>
+          <w:numId w:val="15"/>
         </w:numPr>
         <w:shd w:val="clear" w:color="auto" w:fill="FFFFFF"/>
         <w:suppressAutoHyphens w:val="0"/>
@@ -2595,7 +2567,7 @@
         <w:widowControl/>
         <w:numPr>
           <w:ilvl w:val="1"/>
-          <w:numId w:val="10"/>
+          <w:numId w:val="15"/>
         </w:numPr>
         <w:shd w:val="clear" w:color="auto" w:fill="FFFFFF"/>
         <w:suppressAutoHyphens w:val="0"/>
@@ -2621,7 +2593,7 @@
         <w:widowControl/>
         <w:numPr>
           <w:ilvl w:val="1"/>
-          <w:numId w:val="10"/>
+          <w:numId w:val="15"/>
         </w:numPr>
         <w:shd w:val="clear" w:color="auto" w:fill="FFFFFF"/>
         <w:suppressAutoHyphens w:val="0"/>
@@ -2647,7 +2619,7 @@
         <w:widowControl/>
         <w:numPr>
           <w:ilvl w:val="1"/>
-          <w:numId w:val="10"/>
+          <w:numId w:val="15"/>
         </w:numPr>
         <w:shd w:val="clear" w:color="auto" w:fill="FFFFFF"/>
         <w:suppressAutoHyphens w:val="0"/>
@@ -2673,7 +2645,7 @@
         <w:widowControl/>
         <w:numPr>
           <w:ilvl w:val="0"/>
-          <w:numId w:val="10"/>
+          <w:numId w:val="15"/>
         </w:numPr>
         <w:shd w:val="clear" w:color="auto" w:fill="FFFFFF"/>
         <w:suppressAutoHyphens w:val="0"/>
@@ -2701,7 +2673,7 @@
         <w:widowControl/>
         <w:numPr>
           <w:ilvl w:val="1"/>
-          <w:numId w:val="10"/>
+          <w:numId w:val="15"/>
         </w:numPr>
         <w:shd w:val="clear" w:color="auto" w:fill="FFFFFF"/>
         <w:suppressAutoHyphens w:val="0"/>
@@ -2727,7 +2699,7 @@
         <w:widowControl/>
         <w:numPr>
           <w:ilvl w:val="1"/>
-          <w:numId w:val="10"/>
+          <w:numId w:val="15"/>
         </w:numPr>
         <w:shd w:val="clear" w:color="auto" w:fill="FFFFFF"/>
         <w:suppressAutoHyphens w:val="0"/>
@@ -2753,7 +2725,7 @@
         <w:widowControl/>
         <w:numPr>
           <w:ilvl w:val="1"/>
-          <w:numId w:val="10"/>
+          <w:numId w:val="15"/>
         </w:numPr>
         <w:shd w:val="clear" w:color="auto" w:fill="FFFFFF"/>
         <w:suppressAutoHyphens w:val="0"/>
@@ -2805,7 +2777,7 @@
         <w:widowControl/>
         <w:numPr>
           <w:ilvl w:val="0"/>
-          <w:numId w:val="11"/>
+          <w:numId w:val="16"/>
         </w:numPr>
         <w:shd w:val="clear" w:color="auto" w:fill="FFFFFF"/>
         <w:suppressAutoHyphens w:val="0"/>
@@ -2839,7 +2811,7 @@
         <w:widowControl/>
         <w:numPr>
           <w:ilvl w:val="0"/>
-          <w:numId w:val="11"/>
+          <w:numId w:val="16"/>
         </w:numPr>
         <w:shd w:val="clear" w:color="auto" w:fill="FFFFFF"/>
         <w:suppressAutoHyphens w:val="0"/>
@@ -2857,7 +2829,6 @@
           <w:color w:val="666666"/>
           <w:szCs w:val="21"/>
         </w:rPr>
-        <w:lastRenderedPageBreak/>
         <w:t>邮箱</w:t>
       </w:r>
       <w:r>
@@ -2872,7 +2843,7 @@
     <w:p/>
     <w:sectPr>
       <w:pgSz w:w="11906" w:h="16838"/>
-      <w:pgMar w:top="1440" w:right="1800" w:bottom="1440" w:left="1800" w:header="0" w:footer="0" w:gutter="0"/>
+      <w:pgMar w:top="720" w:right="720" w:bottom="720" w:left="720" w:header="0" w:footer="0" w:gutter="0"/>
       <w:cols w:space="720"/>
       <w:formProt w:val="0"/>
       <w:docGrid w:type="lines" w:linePitch="312"/>
@@ -2884,6 +2855,155 @@
 <file path=word/numbering.xml><?xml version="1.0" encoding="utf-8"?>
 <w:numbering xmlns:wpc="http://schemas.microsoft.com/office/word/2010/wordprocessingCanvas" xmlns:mc="http://schemas.openxmlformats.org/markup-compatibility/2006" xmlns:o="urn:schemas-microsoft-com:office:office" xmlns:r="http://schemas.openxmlformats.org/officeDocument/2006/relationships" xmlns:m="http://schemas.openxmlformats.org/officeDocument/2006/math" xmlns:v="urn:schemas-microsoft-com:vml" xmlns:wp14="http://schemas.microsoft.com/office/word/2010/wordprocessingDrawing" xmlns:wp="http://schemas.openxmlformats.org/drawingml/2006/wordprocessingDrawing" xmlns:w10="urn:schemas-microsoft-com:office:word" xmlns:w="http://schemas.openxmlformats.org/wordprocessingml/2006/main" xmlns:w14="http://schemas.microsoft.com/office/word/2010/wordml" xmlns:w15="http://schemas.microsoft.com/office/word/2012/wordml" xmlns:wpg="http://schemas.microsoft.com/office/word/2010/wordprocessingGroup" xmlns:wpi="http://schemas.microsoft.com/office/word/2010/wordprocessingInk" xmlns:wne="http://schemas.microsoft.com/office/word/2006/wordml" xmlns:wps="http://schemas.microsoft.com/office/word/2010/wordprocessingShape" mc:Ignorable="w14 w15 wp14">
   <w:abstractNum w:abstractNumId="0">
+    <w:nsid w:val="060363EB"/>
+    <w:multiLevelType w:val="multilevel"/>
+    <w:tmpl w:val="F522C988"/>
+    <w:lvl w:ilvl="0">
+      <w:start w:val="1"/>
+      <w:numFmt w:val="bullet"/>
+      <w:lvlText w:val=""/>
+      <w:lvlJc w:val="left"/>
+      <w:pPr>
+        <w:tabs>
+          <w:tab w:val="num" w:pos="720"/>
+        </w:tabs>
+        <w:ind w:left="720" w:hanging="360"/>
+      </w:pPr>
+      <w:rPr>
+        <w:rFonts w:ascii="Symbol" w:hAnsi="Symbol" w:hint="default"/>
+        <w:sz w:val="20"/>
+      </w:rPr>
+    </w:lvl>
+    <w:lvl w:ilvl="1" w:tentative="1">
+      <w:start w:val="1"/>
+      <w:numFmt w:val="bullet"/>
+      <w:lvlText w:val="o"/>
+      <w:lvlJc w:val="left"/>
+      <w:pPr>
+        <w:tabs>
+          <w:tab w:val="num" w:pos="1440"/>
+        </w:tabs>
+        <w:ind w:left="1440" w:hanging="360"/>
+      </w:pPr>
+      <w:rPr>
+        <w:rFonts w:ascii="Courier New" w:hAnsi="Courier New" w:hint="default"/>
+        <w:sz w:val="20"/>
+      </w:rPr>
+    </w:lvl>
+    <w:lvl w:ilvl="2" w:tentative="1">
+      <w:start w:val="1"/>
+      <w:numFmt w:val="bullet"/>
+      <w:lvlText w:val=""/>
+      <w:lvlJc w:val="left"/>
+      <w:pPr>
+        <w:tabs>
+          <w:tab w:val="num" w:pos="2160"/>
+        </w:tabs>
+        <w:ind w:left="2160" w:hanging="360"/>
+      </w:pPr>
+      <w:rPr>
+        <w:rFonts w:ascii="Wingdings" w:hAnsi="Wingdings" w:hint="default"/>
+        <w:sz w:val="20"/>
+      </w:rPr>
+    </w:lvl>
+    <w:lvl w:ilvl="3" w:tentative="1">
+      <w:start w:val="1"/>
+      <w:numFmt w:val="bullet"/>
+      <w:lvlText w:val=""/>
+      <w:lvlJc w:val="left"/>
+      <w:pPr>
+        <w:tabs>
+          <w:tab w:val="num" w:pos="2880"/>
+        </w:tabs>
+        <w:ind w:left="2880" w:hanging="360"/>
+      </w:pPr>
+      <w:rPr>
+        <w:rFonts w:ascii="Wingdings" w:hAnsi="Wingdings" w:hint="default"/>
+        <w:sz w:val="20"/>
+      </w:rPr>
+    </w:lvl>
+    <w:lvl w:ilvl="4" w:tentative="1">
+      <w:start w:val="1"/>
+      <w:numFmt w:val="bullet"/>
+      <w:lvlText w:val=""/>
+      <w:lvlJc w:val="left"/>
+      <w:pPr>
+        <w:tabs>
+          <w:tab w:val="num" w:pos="3600"/>
+        </w:tabs>
+        <w:ind w:left="3600" w:hanging="360"/>
+      </w:pPr>
+      <w:rPr>
+        <w:rFonts w:ascii="Wingdings" w:hAnsi="Wingdings" w:hint="default"/>
+        <w:sz w:val="20"/>
+      </w:rPr>
+    </w:lvl>
+    <w:lvl w:ilvl="5" w:tentative="1">
+      <w:start w:val="1"/>
+      <w:numFmt w:val="bullet"/>
+      <w:lvlText w:val=""/>
+      <w:lvlJc w:val="left"/>
+      <w:pPr>
+        <w:tabs>
+          <w:tab w:val="num" w:pos="4320"/>
+        </w:tabs>
+        <w:ind w:left="4320" w:hanging="360"/>
+      </w:pPr>
+      <w:rPr>
+        <w:rFonts w:ascii="Wingdings" w:hAnsi="Wingdings" w:hint="default"/>
+        <w:sz w:val="20"/>
+      </w:rPr>
+    </w:lvl>
+    <w:lvl w:ilvl="6" w:tentative="1">
+      <w:start w:val="1"/>
+      <w:numFmt w:val="bullet"/>
+      <w:lvlText w:val=""/>
+      <w:lvlJc w:val="left"/>
+      <w:pPr>
+        <w:tabs>
+          <w:tab w:val="num" w:pos="5040"/>
+        </w:tabs>
+        <w:ind w:left="5040" w:hanging="360"/>
+      </w:pPr>
+      <w:rPr>
+        <w:rFonts w:ascii="Wingdings" w:hAnsi="Wingdings" w:hint="default"/>
+        <w:sz w:val="20"/>
+      </w:rPr>
+    </w:lvl>
+    <w:lvl w:ilvl="7" w:tentative="1">
+      <w:start w:val="1"/>
+      <w:numFmt w:val="bullet"/>
+      <w:lvlText w:val=""/>
+      <w:lvlJc w:val="left"/>
+      <w:pPr>
+        <w:tabs>
+          <w:tab w:val="num" w:pos="5760"/>
+        </w:tabs>
+        <w:ind w:left="5760" w:hanging="360"/>
+      </w:pPr>
+      <w:rPr>
+        <w:rFonts w:ascii="Wingdings" w:hAnsi="Wingdings" w:hint="default"/>
+        <w:sz w:val="20"/>
+      </w:rPr>
+    </w:lvl>
+    <w:lvl w:ilvl="8" w:tentative="1">
+      <w:start w:val="1"/>
+      <w:numFmt w:val="bullet"/>
+      <w:lvlText w:val=""/>
+      <w:lvlJc w:val="left"/>
+      <w:pPr>
+        <w:tabs>
+          <w:tab w:val="num" w:pos="6480"/>
+        </w:tabs>
+        <w:ind w:left="6480" w:hanging="360"/>
+      </w:pPr>
+      <w:rPr>
+        <w:rFonts w:ascii="Wingdings" w:hAnsi="Wingdings" w:hint="default"/>
+        <w:sz w:val="20"/>
+      </w:rPr>
+    </w:lvl>
+  </w:abstractNum>
+  <w:abstractNum w:abstractNumId="1">
     <w:nsid w:val="0AF22541"/>
     <w:multiLevelType w:val="multilevel"/>
     <w:tmpl w:val="EA205D02"/>
@@ -3041,7 +3161,7 @@
       </w:rPr>
     </w:lvl>
   </w:abstractNum>
-  <w:abstractNum w:abstractNumId="1">
+  <w:abstractNum w:abstractNumId="2">
     <w:nsid w:val="0FED3789"/>
     <w:multiLevelType w:val="multilevel"/>
     <w:tmpl w:val="A86E1364"/>
@@ -3199,7 +3319,7 @@
       </w:rPr>
     </w:lvl>
   </w:abstractNum>
-  <w:abstractNum w:abstractNumId="2">
+  <w:abstractNum w:abstractNumId="3">
     <w:nsid w:val="160F684D"/>
     <w:multiLevelType w:val="multilevel"/>
     <w:tmpl w:val="35CE9ACC"/>
@@ -3357,7 +3477,156 @@
       </w:rPr>
     </w:lvl>
   </w:abstractNum>
-  <w:abstractNum w:abstractNumId="3">
+  <w:abstractNum w:abstractNumId="4">
+    <w:nsid w:val="194A52E1"/>
+    <w:multiLevelType w:val="multilevel"/>
+    <w:tmpl w:val="8384E9E2"/>
+    <w:lvl w:ilvl="0">
+      <w:start w:val="1"/>
+      <w:numFmt w:val="bullet"/>
+      <w:lvlText w:val=""/>
+      <w:lvlJc w:val="left"/>
+      <w:pPr>
+        <w:tabs>
+          <w:tab w:val="num" w:pos="720"/>
+        </w:tabs>
+        <w:ind w:left="720" w:hanging="360"/>
+      </w:pPr>
+      <w:rPr>
+        <w:rFonts w:ascii="Symbol" w:hAnsi="Symbol" w:hint="default"/>
+        <w:sz w:val="20"/>
+      </w:rPr>
+    </w:lvl>
+    <w:lvl w:ilvl="1">
+      <w:start w:val="1"/>
+      <w:numFmt w:val="bullet"/>
+      <w:lvlText w:val="o"/>
+      <w:lvlJc w:val="left"/>
+      <w:pPr>
+        <w:tabs>
+          <w:tab w:val="num" w:pos="1440"/>
+        </w:tabs>
+        <w:ind w:left="1440" w:hanging="360"/>
+      </w:pPr>
+      <w:rPr>
+        <w:rFonts w:ascii="Courier New" w:hAnsi="Courier New" w:hint="default"/>
+        <w:sz w:val="20"/>
+      </w:rPr>
+    </w:lvl>
+    <w:lvl w:ilvl="2" w:tentative="1">
+      <w:start w:val="1"/>
+      <w:numFmt w:val="bullet"/>
+      <w:lvlText w:val=""/>
+      <w:lvlJc w:val="left"/>
+      <w:pPr>
+        <w:tabs>
+          <w:tab w:val="num" w:pos="2160"/>
+        </w:tabs>
+        <w:ind w:left="2160" w:hanging="360"/>
+      </w:pPr>
+      <w:rPr>
+        <w:rFonts w:ascii="Wingdings" w:hAnsi="Wingdings" w:hint="default"/>
+        <w:sz w:val="20"/>
+      </w:rPr>
+    </w:lvl>
+    <w:lvl w:ilvl="3" w:tentative="1">
+      <w:start w:val="1"/>
+      <w:numFmt w:val="bullet"/>
+      <w:lvlText w:val=""/>
+      <w:lvlJc w:val="left"/>
+      <w:pPr>
+        <w:tabs>
+          <w:tab w:val="num" w:pos="2880"/>
+        </w:tabs>
+        <w:ind w:left="2880" w:hanging="360"/>
+      </w:pPr>
+      <w:rPr>
+        <w:rFonts w:ascii="Wingdings" w:hAnsi="Wingdings" w:hint="default"/>
+        <w:sz w:val="20"/>
+      </w:rPr>
+    </w:lvl>
+    <w:lvl w:ilvl="4" w:tentative="1">
+      <w:start w:val="1"/>
+      <w:numFmt w:val="bullet"/>
+      <w:lvlText w:val=""/>
+      <w:lvlJc w:val="left"/>
+      <w:pPr>
+        <w:tabs>
+          <w:tab w:val="num" w:pos="3600"/>
+        </w:tabs>
+        <w:ind w:left="3600" w:hanging="360"/>
+      </w:pPr>
+      <w:rPr>
+        <w:rFonts w:ascii="Wingdings" w:hAnsi="Wingdings" w:hint="default"/>
+        <w:sz w:val="20"/>
+      </w:rPr>
+    </w:lvl>
+    <w:lvl w:ilvl="5" w:tentative="1">
+      <w:start w:val="1"/>
+      <w:numFmt w:val="bullet"/>
+      <w:lvlText w:val=""/>
+      <w:lvlJc w:val="left"/>
+      <w:pPr>
+        <w:tabs>
+          <w:tab w:val="num" w:pos="4320"/>
+        </w:tabs>
+        <w:ind w:left="4320" w:hanging="360"/>
+      </w:pPr>
+      <w:rPr>
+        <w:rFonts w:ascii="Wingdings" w:hAnsi="Wingdings" w:hint="default"/>
+        <w:sz w:val="20"/>
+      </w:rPr>
+    </w:lvl>
+    <w:lvl w:ilvl="6" w:tentative="1">
+      <w:start w:val="1"/>
+      <w:numFmt w:val="bullet"/>
+      <w:lvlText w:val=""/>
+      <w:lvlJc w:val="left"/>
+      <w:pPr>
+        <w:tabs>
+          <w:tab w:val="num" w:pos="5040"/>
+        </w:tabs>
+        <w:ind w:left="5040" w:hanging="360"/>
+      </w:pPr>
+      <w:rPr>
+        <w:rFonts w:ascii="Wingdings" w:hAnsi="Wingdings" w:hint="default"/>
+        <w:sz w:val="20"/>
+      </w:rPr>
+    </w:lvl>
+    <w:lvl w:ilvl="7" w:tentative="1">
+      <w:start w:val="1"/>
+      <w:numFmt w:val="bullet"/>
+      <w:lvlText w:val=""/>
+      <w:lvlJc w:val="left"/>
+      <w:pPr>
+        <w:tabs>
+          <w:tab w:val="num" w:pos="5760"/>
+        </w:tabs>
+        <w:ind w:left="5760" w:hanging="360"/>
+      </w:pPr>
+      <w:rPr>
+        <w:rFonts w:ascii="Wingdings" w:hAnsi="Wingdings" w:hint="default"/>
+        <w:sz w:val="20"/>
+      </w:rPr>
+    </w:lvl>
+    <w:lvl w:ilvl="8" w:tentative="1">
+      <w:start w:val="1"/>
+      <w:numFmt w:val="bullet"/>
+      <w:lvlText w:val=""/>
+      <w:lvlJc w:val="left"/>
+      <w:pPr>
+        <w:tabs>
+          <w:tab w:val="num" w:pos="6480"/>
+        </w:tabs>
+        <w:ind w:left="6480" w:hanging="360"/>
+      </w:pPr>
+      <w:rPr>
+        <w:rFonts w:ascii="Wingdings" w:hAnsi="Wingdings" w:hint="default"/>
+        <w:sz w:val="20"/>
+      </w:rPr>
+    </w:lvl>
+  </w:abstractNum>
+  <w:abstractNum w:abstractNumId="5">
     <w:nsid w:val="19FF0591"/>
     <w:multiLevelType w:val="multilevel"/>
     <w:tmpl w:val="8864FDB2"/>
@@ -3515,7 +3784,156 @@
       </w:rPr>
     </w:lvl>
   </w:abstractNum>
-  <w:abstractNum w:abstractNumId="4">
+  <w:abstractNum w:abstractNumId="6">
+    <w:nsid w:val="201B626C"/>
+    <w:multiLevelType w:val="multilevel"/>
+    <w:tmpl w:val="1AE89D4C"/>
+    <w:lvl w:ilvl="0">
+      <w:start w:val="1"/>
+      <w:numFmt w:val="bullet"/>
+      <w:lvlText w:val=""/>
+      <w:lvlJc w:val="left"/>
+      <w:pPr>
+        <w:tabs>
+          <w:tab w:val="num" w:pos="720"/>
+        </w:tabs>
+        <w:ind w:left="720" w:hanging="360"/>
+      </w:pPr>
+      <w:rPr>
+        <w:rFonts w:ascii="Symbol" w:hAnsi="Symbol" w:hint="default"/>
+        <w:sz w:val="20"/>
+      </w:rPr>
+    </w:lvl>
+    <w:lvl w:ilvl="1">
+      <w:start w:val="1"/>
+      <w:numFmt w:val="bullet"/>
+      <w:lvlText w:val="o"/>
+      <w:lvlJc w:val="left"/>
+      <w:pPr>
+        <w:tabs>
+          <w:tab w:val="num" w:pos="1440"/>
+        </w:tabs>
+        <w:ind w:left="1440" w:hanging="360"/>
+      </w:pPr>
+      <w:rPr>
+        <w:rFonts w:ascii="Courier New" w:hAnsi="Courier New" w:hint="default"/>
+        <w:sz w:val="20"/>
+      </w:rPr>
+    </w:lvl>
+    <w:lvl w:ilvl="2" w:tentative="1">
+      <w:start w:val="1"/>
+      <w:numFmt w:val="bullet"/>
+      <w:lvlText w:val=""/>
+      <w:lvlJc w:val="left"/>
+      <w:pPr>
+        <w:tabs>
+          <w:tab w:val="num" w:pos="2160"/>
+        </w:tabs>
+        <w:ind w:left="2160" w:hanging="360"/>
+      </w:pPr>
+      <w:rPr>
+        <w:rFonts w:ascii="Wingdings" w:hAnsi="Wingdings" w:hint="default"/>
+        <w:sz w:val="20"/>
+      </w:rPr>
+    </w:lvl>
+    <w:lvl w:ilvl="3" w:tentative="1">
+      <w:start w:val="1"/>
+      <w:numFmt w:val="bullet"/>
+      <w:lvlText w:val=""/>
+      <w:lvlJc w:val="left"/>
+      <w:pPr>
+        <w:tabs>
+          <w:tab w:val="num" w:pos="2880"/>
+        </w:tabs>
+        <w:ind w:left="2880" w:hanging="360"/>
+      </w:pPr>
+      <w:rPr>
+        <w:rFonts w:ascii="Wingdings" w:hAnsi="Wingdings" w:hint="default"/>
+        <w:sz w:val="20"/>
+      </w:rPr>
+    </w:lvl>
+    <w:lvl w:ilvl="4" w:tentative="1">
+      <w:start w:val="1"/>
+      <w:numFmt w:val="bullet"/>
+      <w:lvlText w:val=""/>
+      <w:lvlJc w:val="left"/>
+      <w:pPr>
+        <w:tabs>
+          <w:tab w:val="num" w:pos="3600"/>
+        </w:tabs>
+        <w:ind w:left="3600" w:hanging="360"/>
+      </w:pPr>
+      <w:rPr>
+        <w:rFonts w:ascii="Wingdings" w:hAnsi="Wingdings" w:hint="default"/>
+        <w:sz w:val="20"/>
+      </w:rPr>
+    </w:lvl>
+    <w:lvl w:ilvl="5" w:tentative="1">
+      <w:start w:val="1"/>
+      <w:numFmt w:val="bullet"/>
+      <w:lvlText w:val=""/>
+      <w:lvlJc w:val="left"/>
+      <w:pPr>
+        <w:tabs>
+          <w:tab w:val="num" w:pos="4320"/>
+        </w:tabs>
+        <w:ind w:left="4320" w:hanging="360"/>
+      </w:pPr>
+      <w:rPr>
+        <w:rFonts w:ascii="Wingdings" w:hAnsi="Wingdings" w:hint="default"/>
+        <w:sz w:val="20"/>
+      </w:rPr>
+    </w:lvl>
+    <w:lvl w:ilvl="6" w:tentative="1">
+      <w:start w:val="1"/>
+      <w:numFmt w:val="bullet"/>
+      <w:lvlText w:val=""/>
+      <w:lvlJc w:val="left"/>
+      <w:pPr>
+        <w:tabs>
+          <w:tab w:val="num" w:pos="5040"/>
+        </w:tabs>
+        <w:ind w:left="5040" w:hanging="360"/>
+      </w:pPr>
+      <w:rPr>
+        <w:rFonts w:ascii="Wingdings" w:hAnsi="Wingdings" w:hint="default"/>
+        <w:sz w:val="20"/>
+      </w:rPr>
+    </w:lvl>
+    <w:lvl w:ilvl="7" w:tentative="1">
+      <w:start w:val="1"/>
+      <w:numFmt w:val="bullet"/>
+      <w:lvlText w:val=""/>
+      <w:lvlJc w:val="left"/>
+      <w:pPr>
+        <w:tabs>
+          <w:tab w:val="num" w:pos="5760"/>
+        </w:tabs>
+        <w:ind w:left="5760" w:hanging="360"/>
+      </w:pPr>
+      <w:rPr>
+        <w:rFonts w:ascii="Wingdings" w:hAnsi="Wingdings" w:hint="default"/>
+        <w:sz w:val="20"/>
+      </w:rPr>
+    </w:lvl>
+    <w:lvl w:ilvl="8" w:tentative="1">
+      <w:start w:val="1"/>
+      <w:numFmt w:val="bullet"/>
+      <w:lvlText w:val=""/>
+      <w:lvlJc w:val="left"/>
+      <w:pPr>
+        <w:tabs>
+          <w:tab w:val="num" w:pos="6480"/>
+        </w:tabs>
+        <w:ind w:left="6480" w:hanging="360"/>
+      </w:pPr>
+      <w:rPr>
+        <w:rFonts w:ascii="Wingdings" w:hAnsi="Wingdings" w:hint="default"/>
+        <w:sz w:val="20"/>
+      </w:rPr>
+    </w:lvl>
+  </w:abstractNum>
+  <w:abstractNum w:abstractNumId="7">
     <w:nsid w:val="28660ABB"/>
     <w:multiLevelType w:val="multilevel"/>
     <w:tmpl w:val="A994030E"/>
@@ -3664,7 +4082,7 @@
       </w:rPr>
     </w:lvl>
   </w:abstractNum>
-  <w:abstractNum w:abstractNumId="5">
+  <w:abstractNum w:abstractNumId="8">
     <w:nsid w:val="36145D31"/>
     <w:multiLevelType w:val="multilevel"/>
     <w:tmpl w:val="C71C1772"/>
@@ -3786,7 +4204,7 @@
       </w:pPr>
     </w:lvl>
   </w:abstractNum>
-  <w:abstractNum w:abstractNumId="6">
+  <w:abstractNum w:abstractNumId="9">
     <w:nsid w:val="3A8B34A0"/>
     <w:multiLevelType w:val="multilevel"/>
     <w:tmpl w:val="42EE3580"/>
@@ -3935,7 +4353,7 @@
       </w:rPr>
     </w:lvl>
   </w:abstractNum>
-  <w:abstractNum w:abstractNumId="7">
+  <w:abstractNum w:abstractNumId="10">
     <w:nsid w:val="3DDA0981"/>
     <w:multiLevelType w:val="multilevel"/>
     <w:tmpl w:val="AB043BB8"/>
@@ -4084,7 +4502,7 @@
       </w:rPr>
     </w:lvl>
   </w:abstractNum>
-  <w:abstractNum w:abstractNumId="8">
+  <w:abstractNum w:abstractNumId="11">
     <w:nsid w:val="49CF46EB"/>
     <w:multiLevelType w:val="multilevel"/>
     <w:tmpl w:val="ABD24726"/>
@@ -4233,7 +4651,305 @@
       </w:rPr>
     </w:lvl>
   </w:abstractNum>
-  <w:abstractNum w:abstractNumId="9">
+  <w:abstractNum w:abstractNumId="12">
+    <w:nsid w:val="525F5F10"/>
+    <w:multiLevelType w:val="multilevel"/>
+    <w:tmpl w:val="7CE005E6"/>
+    <w:lvl w:ilvl="0">
+      <w:start w:val="1"/>
+      <w:numFmt w:val="bullet"/>
+      <w:lvlText w:val=""/>
+      <w:lvlJc w:val="left"/>
+      <w:pPr>
+        <w:tabs>
+          <w:tab w:val="num" w:pos="720"/>
+        </w:tabs>
+        <w:ind w:left="720" w:hanging="360"/>
+      </w:pPr>
+      <w:rPr>
+        <w:rFonts w:ascii="Symbol" w:hAnsi="Symbol" w:hint="default"/>
+        <w:sz w:val="20"/>
+      </w:rPr>
+    </w:lvl>
+    <w:lvl w:ilvl="1" w:tentative="1">
+      <w:start w:val="1"/>
+      <w:numFmt w:val="bullet"/>
+      <w:lvlText w:val="o"/>
+      <w:lvlJc w:val="left"/>
+      <w:pPr>
+        <w:tabs>
+          <w:tab w:val="num" w:pos="1440"/>
+        </w:tabs>
+        <w:ind w:left="1440" w:hanging="360"/>
+      </w:pPr>
+      <w:rPr>
+        <w:rFonts w:ascii="Courier New" w:hAnsi="Courier New" w:hint="default"/>
+        <w:sz w:val="20"/>
+      </w:rPr>
+    </w:lvl>
+    <w:lvl w:ilvl="2" w:tentative="1">
+      <w:start w:val="1"/>
+      <w:numFmt w:val="bullet"/>
+      <w:lvlText w:val=""/>
+      <w:lvlJc w:val="left"/>
+      <w:pPr>
+        <w:tabs>
+          <w:tab w:val="num" w:pos="2160"/>
+        </w:tabs>
+        <w:ind w:left="2160" w:hanging="360"/>
+      </w:pPr>
+      <w:rPr>
+        <w:rFonts w:ascii="Wingdings" w:hAnsi="Wingdings" w:hint="default"/>
+        <w:sz w:val="20"/>
+      </w:rPr>
+    </w:lvl>
+    <w:lvl w:ilvl="3" w:tentative="1">
+      <w:start w:val="1"/>
+      <w:numFmt w:val="bullet"/>
+      <w:lvlText w:val=""/>
+      <w:lvlJc w:val="left"/>
+      <w:pPr>
+        <w:tabs>
+          <w:tab w:val="num" w:pos="2880"/>
+        </w:tabs>
+        <w:ind w:left="2880" w:hanging="360"/>
+      </w:pPr>
+      <w:rPr>
+        <w:rFonts w:ascii="Wingdings" w:hAnsi="Wingdings" w:hint="default"/>
+        <w:sz w:val="20"/>
+      </w:rPr>
+    </w:lvl>
+    <w:lvl w:ilvl="4" w:tentative="1">
+      <w:start w:val="1"/>
+      <w:numFmt w:val="bullet"/>
+      <w:lvlText w:val=""/>
+      <w:lvlJc w:val="left"/>
+      <w:pPr>
+        <w:tabs>
+          <w:tab w:val="num" w:pos="3600"/>
+        </w:tabs>
+        <w:ind w:left="3600" w:hanging="360"/>
+      </w:pPr>
+      <w:rPr>
+        <w:rFonts w:ascii="Wingdings" w:hAnsi="Wingdings" w:hint="default"/>
+        <w:sz w:val="20"/>
+      </w:rPr>
+    </w:lvl>
+    <w:lvl w:ilvl="5" w:tentative="1">
+      <w:start w:val="1"/>
+      <w:numFmt w:val="bullet"/>
+      <w:lvlText w:val=""/>
+      <w:lvlJc w:val="left"/>
+      <w:pPr>
+        <w:tabs>
+          <w:tab w:val="num" w:pos="4320"/>
+        </w:tabs>
+        <w:ind w:left="4320" w:hanging="360"/>
+      </w:pPr>
+      <w:rPr>
+        <w:rFonts w:ascii="Wingdings" w:hAnsi="Wingdings" w:hint="default"/>
+        <w:sz w:val="20"/>
+      </w:rPr>
+    </w:lvl>
+    <w:lvl w:ilvl="6" w:tentative="1">
+      <w:start w:val="1"/>
+      <w:numFmt w:val="bullet"/>
+      <w:lvlText w:val=""/>
+      <w:lvlJc w:val="left"/>
+      <w:pPr>
+        <w:tabs>
+          <w:tab w:val="num" w:pos="5040"/>
+        </w:tabs>
+        <w:ind w:left="5040" w:hanging="360"/>
+      </w:pPr>
+      <w:rPr>
+        <w:rFonts w:ascii="Wingdings" w:hAnsi="Wingdings" w:hint="default"/>
+        <w:sz w:val="20"/>
+      </w:rPr>
+    </w:lvl>
+    <w:lvl w:ilvl="7" w:tentative="1">
+      <w:start w:val="1"/>
+      <w:numFmt w:val="bullet"/>
+      <w:lvlText w:val=""/>
+      <w:lvlJc w:val="left"/>
+      <w:pPr>
+        <w:tabs>
+          <w:tab w:val="num" w:pos="5760"/>
+        </w:tabs>
+        <w:ind w:left="5760" w:hanging="360"/>
+      </w:pPr>
+      <w:rPr>
+        <w:rFonts w:ascii="Wingdings" w:hAnsi="Wingdings" w:hint="default"/>
+        <w:sz w:val="20"/>
+      </w:rPr>
+    </w:lvl>
+    <w:lvl w:ilvl="8" w:tentative="1">
+      <w:start w:val="1"/>
+      <w:numFmt w:val="bullet"/>
+      <w:lvlText w:val=""/>
+      <w:lvlJc w:val="left"/>
+      <w:pPr>
+        <w:tabs>
+          <w:tab w:val="num" w:pos="6480"/>
+        </w:tabs>
+        <w:ind w:left="6480" w:hanging="360"/>
+      </w:pPr>
+      <w:rPr>
+        <w:rFonts w:ascii="Wingdings" w:hAnsi="Wingdings" w:hint="default"/>
+        <w:sz w:val="20"/>
+      </w:rPr>
+    </w:lvl>
+  </w:abstractNum>
+  <w:abstractNum w:abstractNumId="13">
+    <w:nsid w:val="54911677"/>
+    <w:multiLevelType w:val="multilevel"/>
+    <w:tmpl w:val="1788FC18"/>
+    <w:lvl w:ilvl="0">
+      <w:start w:val="1"/>
+      <w:numFmt w:val="bullet"/>
+      <w:lvlText w:val=""/>
+      <w:lvlJc w:val="left"/>
+      <w:pPr>
+        <w:tabs>
+          <w:tab w:val="num" w:pos="720"/>
+        </w:tabs>
+        <w:ind w:left="720" w:hanging="360"/>
+      </w:pPr>
+      <w:rPr>
+        <w:rFonts w:ascii="Symbol" w:hAnsi="Symbol" w:hint="default"/>
+        <w:sz w:val="20"/>
+      </w:rPr>
+    </w:lvl>
+    <w:lvl w:ilvl="1" w:tentative="1">
+      <w:start w:val="1"/>
+      <w:numFmt w:val="bullet"/>
+      <w:lvlText w:val="o"/>
+      <w:lvlJc w:val="left"/>
+      <w:pPr>
+        <w:tabs>
+          <w:tab w:val="num" w:pos="1440"/>
+        </w:tabs>
+        <w:ind w:left="1440" w:hanging="360"/>
+      </w:pPr>
+      <w:rPr>
+        <w:rFonts w:ascii="Courier New" w:hAnsi="Courier New" w:hint="default"/>
+        <w:sz w:val="20"/>
+      </w:rPr>
+    </w:lvl>
+    <w:lvl w:ilvl="2" w:tentative="1">
+      <w:start w:val="1"/>
+      <w:numFmt w:val="bullet"/>
+      <w:lvlText w:val=""/>
+      <w:lvlJc w:val="left"/>
+      <w:pPr>
+        <w:tabs>
+          <w:tab w:val="num" w:pos="2160"/>
+        </w:tabs>
+        <w:ind w:left="2160" w:hanging="360"/>
+      </w:pPr>
+      <w:rPr>
+        <w:rFonts w:ascii="Wingdings" w:hAnsi="Wingdings" w:hint="default"/>
+        <w:sz w:val="20"/>
+      </w:rPr>
+    </w:lvl>
+    <w:lvl w:ilvl="3" w:tentative="1">
+      <w:start w:val="1"/>
+      <w:numFmt w:val="bullet"/>
+      <w:lvlText w:val=""/>
+      <w:lvlJc w:val="left"/>
+      <w:pPr>
+        <w:tabs>
+          <w:tab w:val="num" w:pos="2880"/>
+        </w:tabs>
+        <w:ind w:left="2880" w:hanging="360"/>
+      </w:pPr>
+      <w:rPr>
+        <w:rFonts w:ascii="Wingdings" w:hAnsi="Wingdings" w:hint="default"/>
+        <w:sz w:val="20"/>
+      </w:rPr>
+    </w:lvl>
+    <w:lvl w:ilvl="4" w:tentative="1">
+      <w:start w:val="1"/>
+      <w:numFmt w:val="bullet"/>
+      <w:lvlText w:val=""/>
+      <w:lvlJc w:val="left"/>
+      <w:pPr>
+        <w:tabs>
+          <w:tab w:val="num" w:pos="3600"/>
+        </w:tabs>
+        <w:ind w:left="3600" w:hanging="360"/>
+      </w:pPr>
+      <w:rPr>
+        <w:rFonts w:ascii="Wingdings" w:hAnsi="Wingdings" w:hint="default"/>
+        <w:sz w:val="20"/>
+      </w:rPr>
+    </w:lvl>
+    <w:lvl w:ilvl="5" w:tentative="1">
+      <w:start w:val="1"/>
+      <w:numFmt w:val="bullet"/>
+      <w:lvlText w:val=""/>
+      <w:lvlJc w:val="left"/>
+      <w:pPr>
+        <w:tabs>
+          <w:tab w:val="num" w:pos="4320"/>
+        </w:tabs>
+        <w:ind w:left="4320" w:hanging="360"/>
+      </w:pPr>
+      <w:rPr>
+        <w:rFonts w:ascii="Wingdings" w:hAnsi="Wingdings" w:hint="default"/>
+        <w:sz w:val="20"/>
+      </w:rPr>
+    </w:lvl>
+    <w:lvl w:ilvl="6" w:tentative="1">
+      <w:start w:val="1"/>
+      <w:numFmt w:val="bullet"/>
+      <w:lvlText w:val=""/>
+      <w:lvlJc w:val="left"/>
+      <w:pPr>
+        <w:tabs>
+          <w:tab w:val="num" w:pos="5040"/>
+        </w:tabs>
+        <w:ind w:left="5040" w:hanging="360"/>
+      </w:pPr>
+      <w:rPr>
+        <w:rFonts w:ascii="Wingdings" w:hAnsi="Wingdings" w:hint="default"/>
+        <w:sz w:val="20"/>
+      </w:rPr>
+    </w:lvl>
+    <w:lvl w:ilvl="7" w:tentative="1">
+      <w:start w:val="1"/>
+      <w:numFmt w:val="bullet"/>
+      <w:lvlText w:val=""/>
+      <w:lvlJc w:val="left"/>
+      <w:pPr>
+        <w:tabs>
+          <w:tab w:val="num" w:pos="5760"/>
+        </w:tabs>
+        <w:ind w:left="5760" w:hanging="360"/>
+      </w:pPr>
+      <w:rPr>
+        <w:rFonts w:ascii="Wingdings" w:hAnsi="Wingdings" w:hint="default"/>
+        <w:sz w:val="20"/>
+      </w:rPr>
+    </w:lvl>
+    <w:lvl w:ilvl="8" w:tentative="1">
+      <w:start w:val="1"/>
+      <w:numFmt w:val="bullet"/>
+      <w:lvlText w:val=""/>
+      <w:lvlJc w:val="left"/>
+      <w:pPr>
+        <w:tabs>
+          <w:tab w:val="num" w:pos="6480"/>
+        </w:tabs>
+        <w:ind w:left="6480" w:hanging="360"/>
+      </w:pPr>
+      <w:rPr>
+        <w:rFonts w:ascii="Wingdings" w:hAnsi="Wingdings" w:hint="default"/>
+        <w:sz w:val="20"/>
+      </w:rPr>
+    </w:lvl>
+  </w:abstractNum>
+  <w:abstractNum w:abstractNumId="14">
     <w:nsid w:val="70954323"/>
     <w:multiLevelType w:val="multilevel"/>
     <w:tmpl w:val="A52C232C"/>
@@ -4382,7 +5098,7 @@
       </w:rPr>
     </w:lvl>
   </w:abstractNum>
-  <w:abstractNum w:abstractNumId="10">
+  <w:abstractNum w:abstractNumId="15">
     <w:nsid w:val="7E9E5891"/>
     <w:multiLevelType w:val="multilevel"/>
     <w:tmpl w:val="0234F5CC"/>
@@ -4541,37 +5257,52 @@
     </w:lvl>
   </w:abstractNum>
   <w:num w:numId="1">
+    <w:abstractNumId w:val="5"/>
+  </w:num>
+  <w:num w:numId="2">
+    <w:abstractNumId w:val="2"/>
+  </w:num>
+  <w:num w:numId="3">
     <w:abstractNumId w:val="3"/>
   </w:num>
-  <w:num w:numId="2">
+  <w:num w:numId="4">
+    <w:abstractNumId w:val="15"/>
+  </w:num>
+  <w:num w:numId="5">
     <w:abstractNumId w:val="1"/>
   </w:num>
-  <w:num w:numId="3">
-    <w:abstractNumId w:val="2"/>
+  <w:num w:numId="6">
+    <w:abstractNumId w:val="8"/>
   </w:num>
-  <w:num w:numId="4">
+  <w:num w:numId="7">
+    <w:abstractNumId w:val="7"/>
+  </w:num>
+  <w:num w:numId="8">
+    <w:abstractNumId w:val="11"/>
+  </w:num>
+  <w:num w:numId="9">
     <w:abstractNumId w:val="10"/>
   </w:num>
-  <w:num w:numId="5">
-    <w:abstractNumId w:val="0"/>
+  <w:num w:numId="10">
+    <w:abstractNumId w:val="9"/>
   </w:num>
-  <w:num w:numId="6">
-    <w:abstractNumId w:val="5"/>
+  <w:num w:numId="11">
+    <w:abstractNumId w:val="14"/>
   </w:num>
-  <w:num w:numId="7">
+  <w:num w:numId="12">
+    <w:abstractNumId w:val="12"/>
+  </w:num>
+  <w:num w:numId="13">
+    <w:abstractNumId w:val="13"/>
+  </w:num>
+  <w:num w:numId="14">
     <w:abstractNumId w:val="4"/>
   </w:num>
-  <w:num w:numId="8">
-    <w:abstractNumId w:val="8"/>
-  </w:num>
-  <w:num w:numId="9">
-    <w:abstractNumId w:val="7"/>
-  </w:num>
-  <w:num w:numId="10">
+  <w:num w:numId="15">
     <w:abstractNumId w:val="6"/>
   </w:num>
-  <w:num w:numId="11">
-    <w:abstractNumId w:val="9"/>
+  <w:num w:numId="16">
+    <w:abstractNumId w:val="0"/>
   </w:num>
 </w:numbering>
 </file>

</xml_diff>

<commit_message>
update to latest status
</commit_message>
<xml_diff>
--- a/resume-chs.docx
+++ b/resume-chs.docx
@@ -1,6 +1,6 @@
 
 <file path=word/document.xml><?xml version="1.0" encoding="utf-8"?>
-<w:document xmlns:wpc="http://schemas.microsoft.com/office/word/2010/wordprocessingCanvas" xmlns:mc="http://schemas.openxmlformats.org/markup-compatibility/2006" xmlns:o="urn:schemas-microsoft-com:office:office" xmlns:r="http://schemas.openxmlformats.org/officeDocument/2006/relationships" xmlns:m="http://schemas.openxmlformats.org/officeDocument/2006/math" xmlns:v="urn:schemas-microsoft-com:vml" xmlns:wp14="http://schemas.microsoft.com/office/word/2010/wordprocessingDrawing" xmlns:wp="http://schemas.openxmlformats.org/drawingml/2006/wordprocessingDrawing" xmlns:w10="urn:schemas-microsoft-com:office:word" xmlns:w="http://schemas.openxmlformats.org/wordprocessingml/2006/main" xmlns:w14="http://schemas.microsoft.com/office/word/2010/wordml" xmlns:w15="http://schemas.microsoft.com/office/word/2012/wordml" xmlns:wpg="http://schemas.microsoft.com/office/word/2010/wordprocessingGroup" xmlns:wpi="http://schemas.microsoft.com/office/word/2010/wordprocessingInk" xmlns:wne="http://schemas.microsoft.com/office/word/2006/wordml" xmlns:wps="http://schemas.microsoft.com/office/word/2010/wordprocessingShape" mc:Ignorable="w14 w15 wp14">
+<w:document xmlns:wpc="http://schemas.microsoft.com/office/word/2010/wordprocessingCanvas" xmlns:cx="http://schemas.microsoft.com/office/drawing/2014/chartex" xmlns:cx1="http://schemas.microsoft.com/office/drawing/2015/9/8/chartex" xmlns:cx2="http://schemas.microsoft.com/office/drawing/2015/10/21/chartex" xmlns:cx3="http://schemas.microsoft.com/office/drawing/2016/5/9/chartex" xmlns:cx4="http://schemas.microsoft.com/office/drawing/2016/5/10/chartex" xmlns:cx5="http://schemas.microsoft.com/office/drawing/2016/5/11/chartex" xmlns:cx6="http://schemas.microsoft.com/office/drawing/2016/5/12/chartex" xmlns:cx7="http://schemas.microsoft.com/office/drawing/2016/5/13/chartex" xmlns:cx8="http://schemas.microsoft.com/office/drawing/2016/5/14/chartex" xmlns:mc="http://schemas.openxmlformats.org/markup-compatibility/2006" xmlns:aink="http://schemas.microsoft.com/office/drawing/2016/ink" xmlns:am3d="http://schemas.microsoft.com/office/drawing/2017/model3d" xmlns:o="urn:schemas-microsoft-com:office:office" xmlns:r="http://schemas.openxmlformats.org/officeDocument/2006/relationships" xmlns:m="http://schemas.openxmlformats.org/officeDocument/2006/math" xmlns:v="urn:schemas-microsoft-com:vml" xmlns:wp14="http://schemas.microsoft.com/office/word/2010/wordprocessingDrawing" xmlns:wp="http://schemas.openxmlformats.org/drawingml/2006/wordprocessingDrawing" xmlns:w10="urn:schemas-microsoft-com:office:word" xmlns:w="http://schemas.openxmlformats.org/wordprocessingml/2006/main" xmlns:w14="http://schemas.microsoft.com/office/word/2010/wordml" xmlns:w15="http://schemas.microsoft.com/office/word/2012/wordml" xmlns:w16cid="http://schemas.microsoft.com/office/word/2016/wordml/cid" xmlns:w16se="http://schemas.microsoft.com/office/word/2015/wordml/symex" xmlns:wpg="http://schemas.microsoft.com/office/word/2010/wordprocessingGroup" xmlns:wpi="http://schemas.microsoft.com/office/word/2010/wordprocessingInk" xmlns:wne="http://schemas.microsoft.com/office/word/2006/wordml" xmlns:wps="http://schemas.microsoft.com/office/word/2010/wordprocessingShape" mc:Ignorable="w14 w15 w16se w16cid wp14">
   <w:body>
     <w:p>
       <w:pPr>
@@ -16,6 +16,17 @@
           <w:szCs w:val="45"/>
         </w:rPr>
       </w:pPr>
+      <w:r>
+        <w:rPr>
+          <w:rFonts w:ascii="Helvetica" w:hAnsi="Helvetica" w:cs="Helvetica" w:hint="eastAsia"/>
+          <w:b w:val="0"/>
+          <w:bCs w:val="0"/>
+          <w:color w:val="2D2D2D"/>
+          <w:sz w:val="45"/>
+          <w:szCs w:val="45"/>
+        </w:rPr>
+        <w:t>管理者，</w:t>
+      </w:r>
       <w:r>
         <w:rPr>
           <w:rFonts w:ascii="Helvetica" w:hAnsi="Helvetica" w:cs="Helvetica"/>
@@ -62,8 +73,10 @@
         <w:spacing w:before="100" w:beforeAutospacing="1" w:after="100" w:afterAutospacing="1" w:line="300" w:lineRule="atLeast"/>
         <w:jc w:val="left"/>
         <w:rPr>
-          <w:rFonts w:ascii="Helvetica" w:hAnsi="Helvetica" w:cs="Helvetica"/>
-          <w:color w:val="666666"/>
+          <w:rStyle w:val="HTMLCode"/>
+          <w:rFonts w:ascii="Helvetica" w:eastAsiaTheme="minorEastAsia" w:hAnsi="Helvetica" w:cs="Helvetica"/>
+          <w:color w:val="666666"/>
+          <w:sz w:val="21"/>
           <w:szCs w:val="21"/>
         </w:rPr>
       </w:pPr>
@@ -76,24 +89,56 @@
           <w:szCs w:val="19"/>
           <w:shd w:val="clear" w:color="auto" w:fill="F9F2F4"/>
         </w:rPr>
-        <w:t>2014.8~</w:t>
-      </w:r>
-      <w:r>
-        <w:rPr>
-          <w:rStyle w:val="apple-converted-space"/>
-          <w:rFonts w:ascii="Helvetica" w:hAnsi="Helvetica" w:cs="Helvetica"/>
-          <w:color w:val="666666"/>
-          <w:szCs w:val="21"/>
-        </w:rPr>
-        <w:t> </w:t>
-      </w:r>
-      <w:r>
-        <w:rPr>
-          <w:rFonts w:ascii="Helvetica" w:hAnsi="Helvetica" w:cs="Helvetica"/>
-          <w:color w:val="666666"/>
-          <w:szCs w:val="21"/>
-        </w:rPr>
-        <w:t xml:space="preserve">- </w:t>
+        <w:t>201</w:t>
+      </w:r>
+      <w:r>
+        <w:rPr>
+          <w:rStyle w:val="HTMLCode"/>
+          <w:rFonts w:ascii="Consolas" w:hAnsi="Consolas" w:cs="Consolas" w:hint="eastAsia"/>
+          <w:color w:val="C7254E"/>
+          <w:sz w:val="19"/>
+          <w:szCs w:val="19"/>
+          <w:shd w:val="clear" w:color="auto" w:fill="F9F2F4"/>
+        </w:rPr>
+        <w:t>5</w:t>
+      </w:r>
+      <w:r>
+        <w:rPr>
+          <w:rStyle w:val="HTMLCode"/>
+          <w:rFonts w:ascii="Consolas" w:hAnsi="Consolas" w:cs="Consolas"/>
+          <w:color w:val="C7254E"/>
+          <w:sz w:val="19"/>
+          <w:szCs w:val="19"/>
+          <w:shd w:val="clear" w:color="auto" w:fill="F9F2F4"/>
+        </w:rPr>
+        <w:t>.8~</w:t>
+      </w:r>
+      <w:r>
+        <w:rPr>
+          <w:rStyle w:val="HTMLCode"/>
+          <w:rFonts w:ascii="Consolas" w:hAnsi="Consolas" w:cs="Consolas" w:hint="eastAsia"/>
+          <w:color w:val="C7254E"/>
+          <w:sz w:val="19"/>
+          <w:szCs w:val="19"/>
+          <w:shd w:val="clear" w:color="auto" w:fill="F9F2F4"/>
+        </w:rPr>
+        <w:t>2018.5</w:t>
+      </w:r>
+      <w:r>
+        <w:rPr>
+          <w:rFonts w:ascii="Helvetica" w:hAnsi="Helvetica" w:cs="Helvetica"/>
+          <w:color w:val="666666"/>
+          <w:szCs w:val="21"/>
+        </w:rPr>
+        <w:t xml:space="preserve"> - </w:t>
+      </w:r>
+      <w:r>
+        <w:rPr>
+          <w:rFonts w:ascii="Helvetica" w:hAnsi="Helvetica" w:cs="Helvetica" w:hint="eastAsia"/>
+          <w:color w:val="666666"/>
+          <w:szCs w:val="21"/>
+        </w:rPr>
+        <w:t>高级</w:t>
       </w:r>
       <w:r>
         <w:rPr>
@@ -105,23 +150,15 @@
       </w:r>
       <w:r>
         <w:rPr>
-          <w:rFonts w:ascii="Helvetica" w:hAnsi="Helvetica" w:cs="Helvetica"/>
-          <w:color w:val="666666"/>
-          <w:szCs w:val="21"/>
-        </w:rPr>
-        <w:t xml:space="preserve"> @ </w:t>
-      </w:r>
-      <w:r>
-        <w:rPr>
-          <w:rFonts w:ascii="Helvetica" w:hAnsi="Helvetica" w:cs="Helvetica"/>
-          <w:color w:val="666666"/>
-          <w:szCs w:val="21"/>
-        </w:rPr>
-        <w:t>阿里巴巴：</w:t>
-      </w:r>
-      <w:r>
-        <w:rPr>
-          <w:rFonts w:ascii="Helvetica" w:hAnsi="Helvetica" w:cs="Helvetica"/>
+          <w:rFonts w:ascii="Helvetica" w:hAnsi="Helvetica" w:cs="Helvetica" w:hint="eastAsia"/>
+          <w:color w:val="666666"/>
+          <w:szCs w:val="21"/>
+        </w:rPr>
+        <w:t>，经理</w:t>
+      </w:r>
+      <w:r>
+        <w:rPr>
+          <w:rFonts w:ascii="Helvetica" w:hAnsi="Helvetica" w:cs="Helvetica" w:hint="eastAsia"/>
           <w:color w:val="666666"/>
           <w:szCs w:val="21"/>
         </w:rPr>
@@ -133,7 +170,15 @@
           <w:color w:val="666666"/>
           <w:szCs w:val="21"/>
         </w:rPr>
-        <w:t>阿里妈妈广告事业部</w:t>
+        <w:t xml:space="preserve">@ </w:t>
+      </w:r>
+      <w:r>
+        <w:rPr>
+          <w:rFonts w:ascii="Helvetica" w:hAnsi="Helvetica" w:cs="Helvetica" w:hint="eastAsia"/>
+          <w:color w:val="666666"/>
+          <w:szCs w:val="21"/>
+        </w:rPr>
+        <w:t>猎豹移动</w:t>
       </w:r>
     </w:p>
     <w:p>
@@ -162,7 +207,18 @@
           <w:szCs w:val="19"/>
           <w:shd w:val="clear" w:color="auto" w:fill="F9F2F4"/>
         </w:rPr>
-        <w:t>2011.5~2014.5</w:t>
+        <w:t>2014.8~</w:t>
+      </w:r>
+      <w:r>
+        <w:rPr>
+          <w:rStyle w:val="HTMLCode"/>
+          <w:rFonts w:ascii="Consolas" w:hAnsi="Consolas" w:cs="Consolas" w:hint="eastAsia"/>
+          <w:color w:val="C7254E"/>
+          <w:sz w:val="19"/>
+          <w:szCs w:val="19"/>
+          <w:shd w:val="clear" w:color="auto" w:fill="F9F2F4"/>
+        </w:rPr>
+        <w:t>2015.7</w:t>
       </w:r>
       <w:r>
         <w:rPr>
@@ -183,19 +239,51 @@
       </w:r>
       <w:r>
         <w:rPr>
-          <w:rFonts w:ascii="Helvetica" w:hAnsi="Helvetica" w:cs="Helvetica"/>
-          <w:color w:val="666666"/>
-          <w:szCs w:val="21"/>
-        </w:rPr>
-        <w:t>高级工程师</w:t>
-      </w:r>
-      <w:r>
-        <w:rPr>
-          <w:rFonts w:ascii="Helvetica" w:hAnsi="Helvetica" w:cs="Helvetica"/>
-          <w:color w:val="666666"/>
-          <w:szCs w:val="21"/>
-        </w:rPr>
-        <w:t xml:space="preserve"> @ Yahoo!: Ads Targeting &amp; Personalization User Profile Platform</w:t>
+          <w:rFonts w:ascii="Helvetica" w:hAnsi="Helvetica" w:cs="Helvetica" w:hint="eastAsia"/>
+          <w:color w:val="666666"/>
+          <w:szCs w:val="21"/>
+        </w:rPr>
+        <w:t>高级</w:t>
+      </w:r>
+      <w:r>
+        <w:rPr>
+          <w:rFonts w:ascii="Helvetica" w:hAnsi="Helvetica" w:cs="Helvetica"/>
+          <w:color w:val="666666"/>
+          <w:szCs w:val="21"/>
+        </w:rPr>
+        <w:t>技术专家</w:t>
+      </w:r>
+      <w:r>
+        <w:rPr>
+          <w:rFonts w:ascii="Helvetica" w:hAnsi="Helvetica" w:cs="Helvetica"/>
+          <w:color w:val="666666"/>
+          <w:szCs w:val="21"/>
+        </w:rPr>
+        <w:t xml:space="preserve"> @ </w:t>
+      </w:r>
+      <w:r>
+        <w:rPr>
+          <w:rFonts w:ascii="Helvetica" w:hAnsi="Helvetica" w:cs="Helvetica"/>
+          <w:color w:val="666666"/>
+          <w:szCs w:val="21"/>
+        </w:rPr>
+        <w:t>阿里巴巴：</w:t>
+      </w:r>
+      <w:r>
+        <w:rPr>
+          <w:rFonts w:ascii="Helvetica" w:hAnsi="Helvetica" w:cs="Helvetica"/>
+          <w:color w:val="666666"/>
+          <w:szCs w:val="21"/>
+        </w:rPr>
+        <w:t xml:space="preserve"> </w:t>
+      </w:r>
+      <w:r>
+        <w:rPr>
+          <w:rFonts w:ascii="Helvetica" w:hAnsi="Helvetica" w:cs="Helvetica"/>
+          <w:color w:val="666666"/>
+          <w:szCs w:val="21"/>
+        </w:rPr>
+        <w:t>阿里妈妈广告事业部</w:t>
       </w:r>
     </w:p>
     <w:p>
@@ -224,7 +312,7 @@
           <w:szCs w:val="19"/>
           <w:shd w:val="clear" w:color="auto" w:fill="F9F2F4"/>
         </w:rPr>
-        <w:t>2009.9~2011.5</w:t>
+        <w:t>2011.5~2014.5</w:t>
       </w:r>
       <w:r>
         <w:rPr>
@@ -249,31 +337,15 @@
           <w:color w:val="666666"/>
           <w:szCs w:val="21"/>
         </w:rPr>
-        <w:t>高级测试工程师</w:t>
-      </w:r>
-      <w:r>
-        <w:rPr>
-          <w:rFonts w:ascii="Helvetica" w:hAnsi="Helvetica" w:cs="Helvetica"/>
-          <w:color w:val="666666"/>
-          <w:szCs w:val="21"/>
-        </w:rPr>
-        <w:t xml:space="preserve"> &amp; </w:t>
-      </w:r>
-      <w:r>
-        <w:rPr>
-          <w:rFonts w:ascii="Helvetica" w:hAnsi="Helvetica" w:cs="Helvetica"/>
-          <w:color w:val="666666"/>
-          <w:szCs w:val="21"/>
-        </w:rPr>
-        <w:t>项目组长</w:t>
-      </w:r>
-      <w:r>
-        <w:rPr>
-          <w:rFonts w:ascii="Helvetica" w:hAnsi="Helvetica" w:cs="Helvetica"/>
-          <w:color w:val="666666"/>
-          <w:szCs w:val="21"/>
-        </w:rPr>
-        <w:t xml:space="preserve"> @ Microsoft: SQL Server, Master Data Services</w:t>
+        <w:t>高级工程师</w:t>
+      </w:r>
+      <w:r>
+        <w:rPr>
+          <w:rFonts w:ascii="Helvetica" w:hAnsi="Helvetica" w:cs="Helvetica"/>
+          <w:color w:val="666666"/>
+          <w:szCs w:val="21"/>
+        </w:rPr>
+        <w:t xml:space="preserve"> @ Yahoo!: Ads Targeting &amp; Personalization User Profile Platform</w:t>
       </w:r>
     </w:p>
     <w:p>
@@ -302,7 +374,7 @@
           <w:szCs w:val="19"/>
           <w:shd w:val="clear" w:color="auto" w:fill="F9F2F4"/>
         </w:rPr>
-        <w:t>2008.9~2009.9</w:t>
+        <w:t>2009.9~2011.5</w:t>
       </w:r>
       <w:r>
         <w:rPr>
@@ -327,15 +399,31 @@
           <w:color w:val="666666"/>
           <w:szCs w:val="21"/>
         </w:rPr>
-        <w:t>开发工程师</w:t>
-      </w:r>
-      <w:r>
-        <w:rPr>
-          <w:rFonts w:ascii="Helvetica" w:hAnsi="Helvetica" w:cs="Helvetica"/>
-          <w:color w:val="666666"/>
-          <w:szCs w:val="21"/>
-        </w:rPr>
-        <w:t xml:space="preserve"> @ Microsoft: Office Communication Service</w:t>
+        <w:t>高级测试工程师</w:t>
+      </w:r>
+      <w:r>
+        <w:rPr>
+          <w:rFonts w:ascii="Helvetica" w:hAnsi="Helvetica" w:cs="Helvetica"/>
+          <w:color w:val="666666"/>
+          <w:szCs w:val="21"/>
+        </w:rPr>
+        <w:t xml:space="preserve"> &amp; </w:t>
+      </w:r>
+      <w:r>
+        <w:rPr>
+          <w:rFonts w:ascii="Helvetica" w:hAnsi="Helvetica" w:cs="Helvetica"/>
+          <w:color w:val="666666"/>
+          <w:szCs w:val="21"/>
+        </w:rPr>
+        <w:t>项目组长</w:t>
+      </w:r>
+      <w:r>
+        <w:rPr>
+          <w:rFonts w:ascii="Helvetica" w:hAnsi="Helvetica" w:cs="Helvetica"/>
+          <w:color w:val="666666"/>
+          <w:szCs w:val="21"/>
+        </w:rPr>
+        <w:t xml:space="preserve"> @ Microsoft: SQL Server, Master Data Services</w:t>
       </w:r>
     </w:p>
     <w:p>
@@ -364,7 +452,16 @@
           <w:szCs w:val="19"/>
           <w:shd w:val="clear" w:color="auto" w:fill="F9F2F4"/>
         </w:rPr>
-        <w:t>2007.10~2008.9</w:t>
+        <w:t>2008.9~2009.9</w:t>
+      </w:r>
+      <w:r>
+        <w:rPr>
+          <w:rStyle w:val="apple-converted-space"/>
+          <w:rFonts w:ascii="Helvetica" w:hAnsi="Helvetica" w:cs="Helvetica"/>
+          <w:color w:val="666666"/>
+          <w:szCs w:val="21"/>
+        </w:rPr>
+        <w:t> </w:t>
       </w:r>
       <w:r>
         <w:rPr>
@@ -388,7 +485,7 @@
           <w:color w:val="666666"/>
           <w:szCs w:val="21"/>
         </w:rPr>
-        <w:t xml:space="preserve"> @ Myspace</w:t>
+        <w:t xml:space="preserve"> @ Microsoft: Office Communication Service</w:t>
       </w:r>
     </w:p>
     <w:p>
@@ -410,51 +507,38 @@
       </w:pPr>
       <w:r>
         <w:rPr>
-          <w:rFonts w:ascii="Helvetica" w:hAnsi="Helvetica" w:cs="Helvetica"/>
-          <w:color w:val="666666"/>
-          <w:szCs w:val="21"/>
-        </w:rPr>
-        <w:t>工学硕士</w:t>
-      </w:r>
-      <w:r>
-        <w:rPr>
-          <w:rFonts w:ascii="Helvetica" w:hAnsi="Helvetica" w:cs="Helvetica"/>
-          <w:color w:val="666666"/>
-          <w:szCs w:val="21"/>
-        </w:rPr>
-        <w:t xml:space="preserve">, </w:t>
-      </w:r>
-      <w:r>
-        <w:rPr>
-          <w:rFonts w:ascii="Helvetica" w:hAnsi="Helvetica" w:cs="Helvetica"/>
-          <w:color w:val="666666"/>
-          <w:szCs w:val="21"/>
-        </w:rPr>
-        <w:t>计算机应用技术</w:t>
-      </w:r>
-      <w:r>
-        <w:rPr>
-          <w:rFonts w:ascii="Helvetica" w:hAnsi="Helvetica" w:cs="Helvetica"/>
-          <w:color w:val="666666"/>
-          <w:szCs w:val="21"/>
-        </w:rPr>
-        <w:t xml:space="preserve">, </w:t>
-      </w:r>
-      <w:r>
-        <w:rPr>
-          <w:rFonts w:ascii="Helvetica" w:hAnsi="Helvetica" w:cs="Helvetica"/>
-          <w:color w:val="666666"/>
-          <w:szCs w:val="21"/>
-        </w:rPr>
-        <w:t>桂林理工大学</w:t>
-      </w:r>
-      <w:r>
-        <w:rPr>
-          <w:rFonts w:ascii="Helvetica" w:hAnsi="Helvetica" w:cs="Helvetica"/>
-          <w:color w:val="666666"/>
-          <w:szCs w:val="21"/>
-        </w:rPr>
-        <w:t>, 2008</w:t>
+          <w:rStyle w:val="HTMLCode"/>
+          <w:rFonts w:ascii="Consolas" w:hAnsi="Consolas" w:cs="Consolas"/>
+          <w:color w:val="C7254E"/>
+          <w:sz w:val="19"/>
+          <w:szCs w:val="19"/>
+          <w:shd w:val="clear" w:color="auto" w:fill="F9F2F4"/>
+        </w:rPr>
+        <w:t>2007.10~2008.9</w:t>
+      </w:r>
+      <w:r>
+        <w:rPr>
+          <w:rFonts w:ascii="Helvetica" w:hAnsi="Helvetica" w:cs="Helvetica"/>
+          <w:color w:val="666666"/>
+          <w:szCs w:val="21"/>
+        </w:rPr>
+        <w:t xml:space="preserve">- </w:t>
+      </w:r>
+      <w:r>
+        <w:rPr>
+          <w:rFonts w:ascii="Helvetica" w:hAnsi="Helvetica" w:cs="Helvetica"/>
+          <w:color w:val="666666"/>
+          <w:szCs w:val="21"/>
+        </w:rPr>
+        <w:t>开发工程师</w:t>
+      </w:r>
+      <w:r>
+        <w:rPr>
+          <w:rFonts w:ascii="Helvetica" w:hAnsi="Helvetica" w:cs="Helvetica"/>
+          <w:color w:val="666666"/>
+          <w:szCs w:val="21"/>
+        </w:rPr>
+        <w:t xml:space="preserve"> @ Myspace</w:t>
       </w:r>
     </w:p>
     <w:p>
@@ -480,25 +564,73 @@
           <w:color w:val="666666"/>
           <w:szCs w:val="21"/>
         </w:rPr>
-        <w:t>工</w:t>
-      </w:r>
-      <w:proofErr w:type="gramStart"/>
-      <w:r>
-        <w:rPr>
-          <w:rFonts w:ascii="Helvetica" w:hAnsi="Helvetica" w:cs="Helvetica"/>
-          <w:color w:val="666666"/>
-          <w:szCs w:val="21"/>
-        </w:rPr>
-        <w:t>学</w:t>
-      </w:r>
-      <w:proofErr w:type="gramEnd"/>
-      <w:r>
-        <w:rPr>
-          <w:rFonts w:ascii="Helvetica" w:hAnsi="Helvetica" w:cs="Helvetica"/>
-          <w:color w:val="666666"/>
-          <w:szCs w:val="21"/>
-        </w:rPr>
-        <w:t>学士</w:t>
+        <w:t>工学硕士</w:t>
+      </w:r>
+      <w:r>
+        <w:rPr>
+          <w:rFonts w:ascii="Helvetica" w:hAnsi="Helvetica" w:cs="Helvetica"/>
+          <w:color w:val="666666"/>
+          <w:szCs w:val="21"/>
+        </w:rPr>
+        <w:t xml:space="preserve">, </w:t>
+      </w:r>
+      <w:r>
+        <w:rPr>
+          <w:rFonts w:ascii="Helvetica" w:hAnsi="Helvetica" w:cs="Helvetica"/>
+          <w:color w:val="666666"/>
+          <w:szCs w:val="21"/>
+        </w:rPr>
+        <w:t>计算机应用技术</w:t>
+      </w:r>
+      <w:r>
+        <w:rPr>
+          <w:rFonts w:ascii="Helvetica" w:hAnsi="Helvetica" w:cs="Helvetica"/>
+          <w:color w:val="666666"/>
+          <w:szCs w:val="21"/>
+        </w:rPr>
+        <w:t xml:space="preserve">, </w:t>
+      </w:r>
+      <w:r>
+        <w:rPr>
+          <w:rFonts w:ascii="Helvetica" w:hAnsi="Helvetica" w:cs="Helvetica"/>
+          <w:color w:val="666666"/>
+          <w:szCs w:val="21"/>
+        </w:rPr>
+        <w:t>桂林理工大学</w:t>
+      </w:r>
+      <w:r>
+        <w:rPr>
+          <w:rFonts w:ascii="Helvetica" w:hAnsi="Helvetica" w:cs="Helvetica"/>
+          <w:color w:val="666666"/>
+          <w:szCs w:val="21"/>
+        </w:rPr>
+        <w:t>, 2008</w:t>
+      </w:r>
+    </w:p>
+    <w:p>
+      <w:pPr>
+        <w:widowControl/>
+        <w:numPr>
+          <w:ilvl w:val="0"/>
+          <w:numId w:val="12"/>
+        </w:numPr>
+        <w:shd w:val="clear" w:color="auto" w:fill="FFFFFF"/>
+        <w:suppressAutoHyphens w:val="0"/>
+        <w:spacing w:before="100" w:beforeAutospacing="1" w:after="100" w:afterAutospacing="1" w:line="300" w:lineRule="atLeast"/>
+        <w:jc w:val="left"/>
+        <w:rPr>
+          <w:rFonts w:ascii="Helvetica" w:hAnsi="Helvetica" w:cs="Helvetica"/>
+          <w:color w:val="666666"/>
+          <w:szCs w:val="21"/>
+        </w:rPr>
+      </w:pPr>
+      <w:r>
+        <w:rPr>
+          <w:rFonts w:ascii="Helvetica" w:hAnsi="Helvetica" w:cs="Helvetica"/>
+          <w:color w:val="666666"/>
+          <w:szCs w:val="21"/>
+        </w:rPr>
+        <w:t>工学学士</w:t>
       </w:r>
       <w:r>
         <w:rPr>
@@ -598,7 +730,17 @@
           <w:color w:val="666666"/>
           <w:szCs w:val="21"/>
         </w:rPr>
-        <w:t>: Digital Advertisement(SSP/DSP/DMP), Anti-abuse/anti-fraud, Anatomy Detection, Personalization and Targeting System, Data Mining, Cloud Computing</w:t>
+        <w:t>: Digital Advertisement(SSP/DSP/DMP), Anti-abuse/anti-fraud, Anatomy Detection, Personalization and Targeting System, Data Mi</w:t>
+      </w:r>
+      <w:bookmarkStart w:id="0" w:name="_GoBack"/>
+      <w:bookmarkEnd w:id="0"/>
+      <w:r>
+        <w:rPr>
+          <w:rFonts w:ascii="Helvetica" w:hAnsi="Helvetica" w:cs="Helvetica"/>
+          <w:color w:val="666666"/>
+          <w:szCs w:val="21"/>
+        </w:rPr>
+        <w:t>ning, Cloud Computing</w:t>
       </w:r>
     </w:p>
     <w:p>
@@ -700,79 +842,15 @@
           <w:color w:val="666666"/>
           <w:szCs w:val="21"/>
         </w:rPr>
-        <w:t xml:space="preserve">: MRM, Storm, ODPS, MQ, </w:t>
-      </w:r>
-      <w:proofErr w:type="spellStart"/>
-      <w:r>
-        <w:rPr>
-          <w:rFonts w:ascii="Helvetica" w:hAnsi="Helvetica" w:cs="Helvetica"/>
-          <w:color w:val="666666"/>
-          <w:szCs w:val="21"/>
-        </w:rPr>
-        <w:t>HBase</w:t>
-      </w:r>
-      <w:proofErr w:type="spellEnd"/>
-      <w:r>
-        <w:rPr>
-          <w:rFonts w:ascii="Helvetica" w:hAnsi="Helvetica" w:cs="Helvetica"/>
-          <w:color w:val="666666"/>
-          <w:szCs w:val="21"/>
-        </w:rPr>
-        <w:t xml:space="preserve">, Hive, </w:t>
-      </w:r>
-      <w:proofErr w:type="spellStart"/>
-      <w:r>
-        <w:rPr>
-          <w:rFonts w:ascii="Helvetica" w:hAnsi="Helvetica" w:cs="Helvetica"/>
-          <w:color w:val="666666"/>
-          <w:szCs w:val="21"/>
-        </w:rPr>
-        <w:t>HCatalog</w:t>
-      </w:r>
-      <w:proofErr w:type="spellEnd"/>
-      <w:r>
-        <w:rPr>
-          <w:rFonts w:ascii="Helvetica" w:hAnsi="Helvetica" w:cs="Helvetica"/>
-          <w:color w:val="666666"/>
-          <w:szCs w:val="21"/>
-        </w:rPr>
-        <w:t xml:space="preserve">, Servlet, Tomcat, Jersey, Oracle, Selenium, Git, Maven, </w:t>
-      </w:r>
-      <w:proofErr w:type="spellStart"/>
-      <w:r>
-        <w:rPr>
-          <w:rFonts w:ascii="Helvetica" w:hAnsi="Helvetica" w:cs="Helvetica"/>
-          <w:color w:val="666666"/>
-          <w:szCs w:val="21"/>
-        </w:rPr>
-        <w:t>Gradle</w:t>
-      </w:r>
-      <w:proofErr w:type="spellEnd"/>
-      <w:r>
-        <w:rPr>
-          <w:rFonts w:ascii="Helvetica" w:hAnsi="Helvetica" w:cs="Helvetica"/>
-          <w:color w:val="666666"/>
-          <w:szCs w:val="21"/>
-        </w:rPr>
-        <w:t xml:space="preserve">, WCF, WF, </w:t>
-      </w:r>
-      <w:proofErr w:type="spellStart"/>
-      <w:r>
-        <w:rPr>
-          <w:rFonts w:ascii="Helvetica" w:hAnsi="Helvetica" w:cs="Helvetica"/>
-          <w:color w:val="666666"/>
-          <w:szCs w:val="21"/>
-        </w:rPr>
-        <w:t>AppFabric</w:t>
-      </w:r>
-      <w:proofErr w:type="spellEnd"/>
-      <w:r>
-        <w:rPr>
-          <w:rFonts w:ascii="Helvetica" w:hAnsi="Helvetica" w:cs="Helvetica"/>
-          <w:color w:val="666666"/>
-          <w:szCs w:val="21"/>
-        </w:rPr>
-        <w:t>, PowerShell</w:t>
+        <w:t xml:space="preserve">: </w:t>
+      </w:r>
+      <w:r>
+        <w:rPr>
+          <w:rFonts w:ascii="Helvetica" w:hAnsi="Helvetica" w:cs="Helvetica"/>
+          <w:color w:val="666666"/>
+          <w:szCs w:val="21"/>
+        </w:rPr>
+        <w:t>Flink, Spark, ElasticSearch, ScyllaDB, Docker, Rancher, SystemD, AWS, Jenkins, Drone, CoreOS, Druid, NSQ, Kafka, MRM, Storm, ODPS, MQ, HBase, Hive, HCatalog,  Servlet, Tomcat, Jersey, Oracle, Selenium, Git, Maven, Gradle, WCF, WF, AppFabric, PowerShell</w:t>
       </w:r>
     </w:p>
     <w:p>
@@ -864,7 +942,7 @@
       </w:pPr>
       <w:r>
         <w:rPr>
-          <w:rFonts w:ascii="Helvetica" w:hAnsi="Helvetica" w:cs="Helvetica"/>
+          <w:rFonts w:ascii="Helvetica" w:hAnsi="Helvetica" w:cs="Helvetica" w:hint="eastAsia"/>
           <w:color w:val="666666"/>
           <w:szCs w:val="21"/>
         </w:rPr>
@@ -872,45 +950,37 @@
       </w:r>
       <w:r>
         <w:rPr>
-          <w:rFonts w:ascii="Helvetica" w:hAnsi="Helvetica" w:cs="Helvetica"/>
-          <w:color w:val="666666"/>
-          <w:szCs w:val="21"/>
-        </w:rPr>
-        <w:t>阿里巴</w:t>
-      </w:r>
-      <w:proofErr w:type="gramStart"/>
-      <w:r>
-        <w:rPr>
-          <w:rFonts w:ascii="Helvetica" w:hAnsi="Helvetica" w:cs="Helvetica"/>
-          <w:color w:val="666666"/>
-          <w:szCs w:val="21"/>
-        </w:rPr>
-        <w:t>巴</w:t>
-      </w:r>
-      <w:proofErr w:type="gramEnd"/>
-      <w:r>
-        <w:rPr>
-          <w:rFonts w:ascii="Helvetica" w:hAnsi="Helvetica" w:cs="Helvetica"/>
-          <w:color w:val="666666"/>
-          <w:szCs w:val="21"/>
-        </w:rPr>
-        <w:t>，带领团队从作坊式开发进入敏捷开发流程。重构项目代码，梳理文档并提高自动化程度。将单次发布时间从</w:t>
-      </w:r>
-      <w:r>
-        <w:rPr>
-          <w:rFonts w:ascii="Helvetica" w:hAnsi="Helvetica" w:cs="Helvetica"/>
-          <w:color w:val="666666"/>
-          <w:szCs w:val="21"/>
-        </w:rPr>
-        <w:t>10</w:t>
-      </w:r>
-      <w:r>
-        <w:rPr>
-          <w:rFonts w:ascii="Helvetica" w:hAnsi="Helvetica" w:cs="Helvetica"/>
-          <w:color w:val="666666"/>
-          <w:szCs w:val="21"/>
-        </w:rPr>
-        <w:t>天缩短为一天。</w:t>
+          <w:rFonts w:ascii="Helvetica" w:hAnsi="Helvetica" w:cs="Helvetica" w:hint="eastAsia"/>
+          <w:color w:val="666666"/>
+          <w:szCs w:val="21"/>
+        </w:rPr>
+        <w:t>猎豹移动，管理</w:t>
+      </w:r>
+      <w:r>
+        <w:rPr>
+          <w:rFonts w:ascii="Helvetica" w:hAnsi="Helvetica" w:cs="Helvetica" w:hint="eastAsia"/>
+          <w:b/>
+          <w:color w:val="666666"/>
+          <w:szCs w:val="21"/>
+        </w:rPr>
+        <w:t>23</w:t>
+      </w:r>
+      <w:r>
+        <w:rPr>
+          <w:rFonts w:ascii="Helvetica" w:hAnsi="Helvetica" w:cs="Helvetica" w:hint="eastAsia"/>
+          <w:b/>
+          <w:color w:val="666666"/>
+          <w:szCs w:val="21"/>
+        </w:rPr>
+        <w:t>人</w:t>
+      </w:r>
+      <w:r>
+        <w:rPr>
+          <w:rFonts w:ascii="Helvetica" w:hAnsi="Helvetica" w:cs="Helvetica" w:hint="eastAsia"/>
+          <w:color w:val="666666"/>
+          <w:szCs w:val="21"/>
+        </w:rPr>
+        <w:t>的团队进行大数据平台和在线广告系统开发。</w:t>
       </w:r>
     </w:p>
     <w:p>
@@ -932,7 +1002,7 @@
       </w:pPr>
       <w:r>
         <w:rPr>
-          <w:rFonts w:ascii="Helvetica" w:hAnsi="Helvetica" w:cs="Helvetica"/>
+          <w:rFonts w:ascii="Helvetica" w:hAnsi="Helvetica" w:cs="Helvetica" w:hint="eastAsia"/>
           <w:color w:val="666666"/>
           <w:szCs w:val="21"/>
         </w:rPr>
@@ -940,63 +1010,54 @@
       </w:r>
       <w:r>
         <w:rPr>
-          <w:rFonts w:ascii="Helvetica" w:hAnsi="Helvetica" w:cs="Helvetica"/>
-          <w:color w:val="666666"/>
-          <w:szCs w:val="21"/>
-        </w:rPr>
-        <w:t>阿里巴</w:t>
-      </w:r>
-      <w:proofErr w:type="gramStart"/>
-      <w:r>
-        <w:rPr>
-          <w:rFonts w:ascii="Helvetica" w:hAnsi="Helvetica" w:cs="Helvetica"/>
-          <w:color w:val="666666"/>
-          <w:szCs w:val="21"/>
-        </w:rPr>
-        <w:t>巴</w:t>
-      </w:r>
-      <w:proofErr w:type="gramEnd"/>
-      <w:r>
-        <w:rPr>
-          <w:rFonts w:ascii="Helvetica" w:hAnsi="Helvetica" w:cs="Helvetica"/>
-          <w:color w:val="666666"/>
-          <w:szCs w:val="21"/>
-        </w:rPr>
-        <w:t>，作为</w:t>
-      </w:r>
-      <w:proofErr w:type="gramStart"/>
-      <w:r>
-        <w:rPr>
-          <w:rFonts w:ascii="Helvetica" w:hAnsi="Helvetica" w:cs="Helvetica"/>
-          <w:color w:val="666666"/>
-          <w:szCs w:val="21"/>
-        </w:rPr>
-        <w:t>架构师</w:t>
-      </w:r>
-      <w:proofErr w:type="gramEnd"/>
-      <w:r>
-        <w:rPr>
-          <w:rFonts w:ascii="Helvetica" w:hAnsi="Helvetica" w:cs="Helvetica"/>
-          <w:color w:val="666666"/>
-          <w:szCs w:val="21"/>
-        </w:rPr>
-        <w:t>和主程序员设计并实现了反作弊系统，包括规则引擎</w:t>
-      </w:r>
-      <w:r>
-        <w:rPr>
-          <w:rFonts w:ascii="Helvetica" w:hAnsi="Helvetica" w:cs="Helvetica"/>
-          <w:color w:val="666666"/>
-          <w:szCs w:val="21"/>
-        </w:rPr>
-        <w:t>DSL</w:t>
-      </w:r>
-      <w:r>
-        <w:rPr>
-          <w:rFonts w:ascii="Helvetica" w:hAnsi="Helvetica" w:cs="Helvetica"/>
-          <w:color w:val="666666"/>
-          <w:szCs w:val="21"/>
-        </w:rPr>
-        <w:t>，异常检测和参数自动学习机制。</w:t>
+          <w:rFonts w:ascii="Helvetica" w:hAnsi="Helvetica" w:cs="Helvetica" w:hint="eastAsia"/>
+          <w:color w:val="666666"/>
+          <w:szCs w:val="21"/>
+        </w:rPr>
+        <w:t>猎豹移动，作为主程序员开发了新的大数据平台系统。在提升</w:t>
+      </w:r>
+      <w:r>
+        <w:rPr>
+          <w:rFonts w:ascii="Helvetica" w:hAnsi="Helvetica" w:cs="Helvetica" w:hint="eastAsia"/>
+          <w:b/>
+          <w:color w:val="666666"/>
+          <w:szCs w:val="21"/>
+        </w:rPr>
+        <w:t>10</w:t>
+      </w:r>
+      <w:r>
+        <w:rPr>
+          <w:rFonts w:ascii="Helvetica" w:hAnsi="Helvetica" w:cs="Helvetica" w:hint="eastAsia"/>
+          <w:b/>
+          <w:color w:val="666666"/>
+          <w:szCs w:val="21"/>
+        </w:rPr>
+        <w:t>倍</w:t>
+      </w:r>
+      <w:r>
+        <w:rPr>
+          <w:rFonts w:ascii="Helvetica" w:hAnsi="Helvetica" w:cs="Helvetica" w:hint="eastAsia"/>
+          <w:color w:val="666666"/>
+          <w:szCs w:val="21"/>
+        </w:rPr>
+        <w:t>效率的情况下，将成本缩减为原系统的</w:t>
+      </w:r>
+      <w:r>
+        <w:rPr>
+          <w:rFonts w:ascii="Helvetica" w:hAnsi="Helvetica" w:cs="Helvetica" w:hint="eastAsia"/>
+          <w:b/>
+          <w:color w:val="666666"/>
+          <w:szCs w:val="21"/>
+        </w:rPr>
+        <w:t>7%</w:t>
+      </w:r>
+      <w:r>
+        <w:rPr>
+          <w:rFonts w:ascii="Helvetica" w:hAnsi="Helvetica" w:cs="Helvetica" w:hint="eastAsia"/>
+          <w:color w:val="666666"/>
+          <w:szCs w:val="21"/>
+        </w:rPr>
+        <w:t>。</w:t>
       </w:r>
     </w:p>
     <w:p>
@@ -1022,101 +1083,31 @@
           <w:color w:val="666666"/>
           <w:szCs w:val="21"/>
         </w:rPr>
-        <w:t>@Yahoo</w:t>
-      </w:r>
-      <w:proofErr w:type="gramStart"/>
-      <w:r>
-        <w:rPr>
-          <w:rFonts w:ascii="Helvetica" w:hAnsi="Helvetica" w:cs="Helvetica"/>
-          <w:color w:val="666666"/>
-          <w:szCs w:val="21"/>
-        </w:rPr>
-        <w:t>!,</w:t>
-      </w:r>
-      <w:proofErr w:type="gramEnd"/>
-      <w:r>
-        <w:rPr>
-          <w:rFonts w:ascii="Helvetica" w:hAnsi="Helvetica" w:cs="Helvetica"/>
-          <w:color w:val="666666"/>
-          <w:szCs w:val="21"/>
-        </w:rPr>
-        <w:t xml:space="preserve"> </w:t>
-      </w:r>
-      <w:r>
-        <w:rPr>
-          <w:rFonts w:ascii="Helvetica" w:hAnsi="Helvetica" w:cs="Helvetica"/>
-          <w:color w:val="666666"/>
-          <w:szCs w:val="21"/>
-        </w:rPr>
-        <w:t>由于对软件敏捷开发流程以及网络测试框架开发方面的卓越工作，仅用</w:t>
-      </w:r>
-      <w:r>
-        <w:rPr>
-          <w:rStyle w:val="apple-converted-space"/>
-          <w:rFonts w:ascii="Helvetica" w:hAnsi="Helvetica" w:cs="Helvetica"/>
-          <w:color w:val="666666"/>
-          <w:szCs w:val="21"/>
-        </w:rPr>
-        <w:t> </w:t>
-      </w:r>
-      <w:r>
-        <w:rPr>
-          <w:rStyle w:val="Strong"/>
-          <w:rFonts w:ascii="Helvetica" w:hAnsi="Helvetica" w:cs="Helvetica"/>
-          <w:color w:val="666666"/>
-          <w:szCs w:val="21"/>
-        </w:rPr>
-        <w:t>1.5</w:t>
-      </w:r>
-      <w:r>
-        <w:rPr>
-          <w:rFonts w:ascii="Helvetica" w:hAnsi="Helvetica" w:cs="Helvetica"/>
-          <w:color w:val="666666"/>
-          <w:szCs w:val="21"/>
-        </w:rPr>
-        <w:t>年时间就从</w:t>
-      </w:r>
-      <w:r>
-        <w:rPr>
-          <w:rFonts w:ascii="Helvetica" w:hAnsi="Helvetica" w:cs="Helvetica"/>
-          <w:color w:val="666666"/>
-          <w:szCs w:val="21"/>
-        </w:rPr>
-        <w:t>IC3</w:t>
-      </w:r>
-      <w:r>
-        <w:rPr>
-          <w:rFonts w:ascii="Helvetica" w:hAnsi="Helvetica" w:cs="Helvetica"/>
-          <w:color w:val="666666"/>
-          <w:szCs w:val="21"/>
-        </w:rPr>
-        <w:t>升职至</w:t>
-      </w:r>
-      <w:r>
-        <w:rPr>
-          <w:rStyle w:val="apple-converted-space"/>
-          <w:rFonts w:ascii="Helvetica" w:hAnsi="Helvetica" w:cs="Helvetica"/>
-          <w:color w:val="666666"/>
-          <w:szCs w:val="21"/>
-        </w:rPr>
-        <w:t> </w:t>
-      </w:r>
-      <w:r>
-        <w:rPr>
-          <w:rStyle w:val="Strong"/>
-          <w:rFonts w:ascii="Helvetica" w:hAnsi="Helvetica" w:cs="Helvetica"/>
-          <w:color w:val="666666"/>
-          <w:szCs w:val="21"/>
-        </w:rPr>
-        <w:t>IC4</w:t>
-      </w:r>
-      <w:r>
-        <w:rPr>
-          <w:rFonts w:ascii="Helvetica" w:hAnsi="Helvetica" w:cs="Helvetica"/>
-          <w:color w:val="666666"/>
-          <w:szCs w:val="21"/>
-        </w:rPr>
-        <w:t>。</w:t>
+        <w:t>@</w:t>
+      </w:r>
+      <w:r>
+        <w:rPr>
+          <w:rFonts w:ascii="Helvetica" w:hAnsi="Helvetica" w:cs="Helvetica"/>
+          <w:color w:val="666666"/>
+          <w:szCs w:val="21"/>
+        </w:rPr>
+        <w:t>阿里巴巴，带领团队从作坊式开发进入敏捷开发流程。重构项目代码，梳理文档并提高自动化程度。将单次发布时间从</w:t>
+      </w:r>
+      <w:r>
+        <w:rPr>
+          <w:rFonts w:ascii="Helvetica" w:hAnsi="Helvetica" w:cs="Helvetica"/>
+          <w:color w:val="666666"/>
+          <w:szCs w:val="21"/>
+        </w:rPr>
+        <w:t>10</w:t>
+      </w:r>
+      <w:r>
+        <w:rPr>
+          <w:rFonts w:ascii="Helvetica" w:hAnsi="Helvetica" w:cs="Helvetica"/>
+          <w:color w:val="666666"/>
+          <w:szCs w:val="21"/>
+        </w:rPr>
+        <w:t>天缩短为一天。</w:t>
       </w:r>
     </w:p>
     <w:p>
@@ -1142,25 +1133,159 @@
           <w:color w:val="666666"/>
           <w:szCs w:val="21"/>
         </w:rPr>
-        <w:t>@Yahoo</w:t>
-      </w:r>
-      <w:proofErr w:type="gramStart"/>
-      <w:r>
-        <w:rPr>
-          <w:rFonts w:ascii="Helvetica" w:hAnsi="Helvetica" w:cs="Helvetica"/>
-          <w:color w:val="666666"/>
-          <w:szCs w:val="21"/>
-        </w:rPr>
-        <w:t>!(</w:t>
-      </w:r>
-      <w:proofErr w:type="gramEnd"/>
-      <w:r>
-        <w:rPr>
-          <w:rFonts w:ascii="Helvetica" w:hAnsi="Helvetica" w:cs="Helvetica"/>
-          <w:color w:val="666666"/>
-          <w:szCs w:val="21"/>
-        </w:rPr>
-        <w:t xml:space="preserve">Ads Targeting), </w:t>
+        <w:t>@</w:t>
+      </w:r>
+      <w:r>
+        <w:rPr>
+          <w:rFonts w:ascii="Helvetica" w:hAnsi="Helvetica" w:cs="Helvetica"/>
+          <w:color w:val="666666"/>
+          <w:szCs w:val="21"/>
+        </w:rPr>
+        <w:t>阿里巴巴，作为架构师和主程序员设计并实现了反作弊系统，包括规则引擎</w:t>
+      </w:r>
+      <w:r>
+        <w:rPr>
+          <w:rFonts w:ascii="Helvetica" w:hAnsi="Helvetica" w:cs="Helvetica"/>
+          <w:color w:val="666666"/>
+          <w:szCs w:val="21"/>
+        </w:rPr>
+        <w:t>DSL</w:t>
+      </w:r>
+      <w:r>
+        <w:rPr>
+          <w:rFonts w:ascii="Helvetica" w:hAnsi="Helvetica" w:cs="Helvetica"/>
+          <w:color w:val="666666"/>
+          <w:szCs w:val="21"/>
+        </w:rPr>
+        <w:t>，异常检测和参数自动学习机制。</w:t>
+      </w:r>
+    </w:p>
+    <w:p>
+      <w:pPr>
+        <w:widowControl/>
+        <w:numPr>
+          <w:ilvl w:val="0"/>
+          <w:numId w:val="14"/>
+        </w:numPr>
+        <w:shd w:val="clear" w:color="auto" w:fill="FFFFFF"/>
+        <w:suppressAutoHyphens w:val="0"/>
+        <w:spacing w:before="100" w:beforeAutospacing="1" w:after="100" w:afterAutospacing="1" w:line="300" w:lineRule="atLeast"/>
+        <w:jc w:val="left"/>
+        <w:rPr>
+          <w:rFonts w:ascii="Helvetica" w:hAnsi="Helvetica" w:cs="Helvetica"/>
+          <w:color w:val="666666"/>
+          <w:szCs w:val="21"/>
+        </w:rPr>
+      </w:pPr>
+      <w:r>
+        <w:rPr>
+          <w:rFonts w:ascii="Helvetica" w:hAnsi="Helvetica" w:cs="Helvetica"/>
+          <w:color w:val="666666"/>
+          <w:szCs w:val="21"/>
+        </w:rPr>
+        <w:t xml:space="preserve">@Yahoo!, </w:t>
+      </w:r>
+      <w:r>
+        <w:rPr>
+          <w:rFonts w:ascii="Helvetica" w:hAnsi="Helvetica" w:cs="Helvetica"/>
+          <w:color w:val="666666"/>
+          <w:szCs w:val="21"/>
+        </w:rPr>
+        <w:t>由于对软件敏捷开发流程以及网络测试框架开发方面的卓越工作，仅用</w:t>
+      </w:r>
+      <w:r>
+        <w:rPr>
+          <w:rStyle w:val="apple-converted-space"/>
+          <w:rFonts w:ascii="Helvetica" w:hAnsi="Helvetica" w:cs="Helvetica"/>
+          <w:color w:val="666666"/>
+          <w:szCs w:val="21"/>
+        </w:rPr>
+        <w:t> </w:t>
+      </w:r>
+      <w:r>
+        <w:rPr>
+          <w:rStyle w:val="Strong"/>
+          <w:rFonts w:ascii="Helvetica" w:hAnsi="Helvetica" w:cs="Helvetica"/>
+          <w:color w:val="666666"/>
+          <w:szCs w:val="21"/>
+        </w:rPr>
+        <w:t>1.5</w:t>
+      </w:r>
+      <w:r>
+        <w:rPr>
+          <w:rFonts w:ascii="Helvetica" w:hAnsi="Helvetica" w:cs="Helvetica"/>
+          <w:color w:val="666666"/>
+          <w:szCs w:val="21"/>
+        </w:rPr>
+        <w:t>年时间就从</w:t>
+      </w:r>
+      <w:r>
+        <w:rPr>
+          <w:rFonts w:ascii="Helvetica" w:hAnsi="Helvetica" w:cs="Helvetica"/>
+          <w:color w:val="666666"/>
+          <w:szCs w:val="21"/>
+        </w:rPr>
+        <w:t>IC3</w:t>
+      </w:r>
+      <w:r>
+        <w:rPr>
+          <w:rFonts w:ascii="Helvetica" w:hAnsi="Helvetica" w:cs="Helvetica"/>
+          <w:color w:val="666666"/>
+          <w:szCs w:val="21"/>
+        </w:rPr>
+        <w:t>升职至</w:t>
+      </w:r>
+      <w:r>
+        <w:rPr>
+          <w:rStyle w:val="apple-converted-space"/>
+          <w:rFonts w:ascii="Helvetica" w:hAnsi="Helvetica" w:cs="Helvetica"/>
+          <w:color w:val="666666"/>
+          <w:szCs w:val="21"/>
+        </w:rPr>
+        <w:t> </w:t>
+      </w:r>
+      <w:r>
+        <w:rPr>
+          <w:rStyle w:val="Strong"/>
+          <w:rFonts w:ascii="Helvetica" w:hAnsi="Helvetica" w:cs="Helvetica"/>
+          <w:color w:val="666666"/>
+          <w:szCs w:val="21"/>
+        </w:rPr>
+        <w:t>IC4</w:t>
+      </w:r>
+      <w:r>
+        <w:rPr>
+          <w:rFonts w:ascii="Helvetica" w:hAnsi="Helvetica" w:cs="Helvetica"/>
+          <w:color w:val="666666"/>
+          <w:szCs w:val="21"/>
+        </w:rPr>
+        <w:t>。</w:t>
+      </w:r>
+    </w:p>
+    <w:p>
+      <w:pPr>
+        <w:widowControl/>
+        <w:numPr>
+          <w:ilvl w:val="0"/>
+          <w:numId w:val="14"/>
+        </w:numPr>
+        <w:shd w:val="clear" w:color="auto" w:fill="FFFFFF"/>
+        <w:suppressAutoHyphens w:val="0"/>
+        <w:spacing w:before="100" w:beforeAutospacing="1" w:after="100" w:afterAutospacing="1" w:line="300" w:lineRule="atLeast"/>
+        <w:jc w:val="left"/>
+        <w:rPr>
+          <w:rFonts w:ascii="Helvetica" w:hAnsi="Helvetica" w:cs="Helvetica"/>
+          <w:color w:val="666666"/>
+          <w:szCs w:val="21"/>
+        </w:rPr>
+      </w:pPr>
+      <w:r>
+        <w:rPr>
+          <w:rFonts w:ascii="Helvetica" w:hAnsi="Helvetica" w:cs="Helvetica"/>
+          <w:color w:val="666666"/>
+          <w:szCs w:val="21"/>
+        </w:rPr>
+        <w:t xml:space="preserve">@Yahoo!(Ads Targeting), </w:t>
       </w:r>
       <w:r>
         <w:rPr>
@@ -1222,7 +1347,7 @@
             <wp:extent cx="2802890" cy="629285"/>
             <wp:effectExtent l="0" t="0" r="0" b="0"/>
             <wp:docPr id="1" name="Picture 1" descr="bravo">
-              <a:hlinkClick xmlns:a="http://schemas.openxmlformats.org/drawingml/2006/main" r:id="rId5" tooltip="&quot;&quot;"/>
+              <a:hlinkClick xmlns:a="http://schemas.openxmlformats.org/drawingml/2006/main" r:id="rId7" tooltip="&quot;&quot;"/>
             </wp:docPr>
             <wp:cNvGraphicFramePr>
               <a:graphicFrameLocks xmlns:a="http://schemas.openxmlformats.org/drawingml/2006/main" noChangeAspect="1"/>
@@ -1232,14 +1357,14 @@
                 <pic:pic xmlns:pic="http://schemas.openxmlformats.org/drawingml/2006/picture">
                   <pic:nvPicPr>
                     <pic:cNvPr id="0" name="Picture 1" descr="bravo">
-                      <a:hlinkClick r:id="rId5" tooltip="&quot;&quot;"/>
+                      <a:hlinkClick r:id="rId7" tooltip="&quot;&quot;"/>
                     </pic:cNvPr>
                     <pic:cNvPicPr>
                       <a:picLocks noChangeAspect="1" noChangeArrowheads="1"/>
                     </pic:cNvPicPr>
                   </pic:nvPicPr>
                   <pic:blipFill>
-                    <a:blip r:embed="rId6">
+                    <a:blip r:embed="rId8">
                       <a:extLst>
                         <a:ext uri="{28A0092B-C50C-407E-A947-70E740481C1C}">
                           <a14:useLocalDpi xmlns:a14="http://schemas.microsoft.com/office/drawing/2010/main" val="0"/>
@@ -1302,25 +1427,7 @@
           <w:color w:val="666666"/>
           <w:szCs w:val="21"/>
         </w:rPr>
-        <w:t>@Yahoo</w:t>
-      </w:r>
-      <w:proofErr w:type="gramStart"/>
-      <w:r>
-        <w:rPr>
-          <w:rFonts w:ascii="Helvetica" w:hAnsi="Helvetica" w:cs="Helvetica"/>
-          <w:color w:val="666666"/>
-          <w:szCs w:val="21"/>
-        </w:rPr>
-        <w:t>!(</w:t>
-      </w:r>
-      <w:proofErr w:type="gramEnd"/>
-      <w:r>
-        <w:rPr>
-          <w:rFonts w:ascii="Helvetica" w:hAnsi="Helvetica" w:cs="Helvetica"/>
-          <w:color w:val="666666"/>
-          <w:szCs w:val="21"/>
-        </w:rPr>
-        <w:t xml:space="preserve">Ads Targeting), </w:t>
+        <w:t xml:space="preserve">@Yahoo!(Ads Targeting), </w:t>
       </w:r>
       <w:r>
         <w:rPr>
@@ -1448,6 +1555,7 @@
           <w:color w:val="666666"/>
           <w:szCs w:val="21"/>
         </w:rPr>
+        <w:lastRenderedPageBreak/>
         <w:t>将新开发人员从接触项目到真正能够进行开发的时间从</w:t>
       </w:r>
       <w:r>
@@ -1526,25 +1634,7 @@
           <w:color w:val="666666"/>
           <w:szCs w:val="21"/>
         </w:rPr>
-        <w:t>优化持续交付流程，使得新功能从代码提交</w:t>
-      </w:r>
-      <w:proofErr w:type="gramStart"/>
-      <w:r>
-        <w:rPr>
-          <w:rFonts w:ascii="Helvetica" w:hAnsi="Helvetica" w:cs="Helvetica"/>
-          <w:color w:val="666666"/>
-          <w:szCs w:val="21"/>
-        </w:rPr>
-        <w:t>到部署</w:t>
-      </w:r>
-      <w:proofErr w:type="gramEnd"/>
-      <w:r>
-        <w:rPr>
-          <w:rFonts w:ascii="Helvetica" w:hAnsi="Helvetica" w:cs="Helvetica"/>
-          <w:color w:val="666666"/>
-          <w:szCs w:val="21"/>
-        </w:rPr>
-        <w:t>至生产环境只需要</w:t>
+        <w:t>优化持续交付流程，使得新功能从代码提交到部署至生产环境只需要</w:t>
       </w:r>
       <w:r>
         <w:rPr>
@@ -1735,26 +1825,7 @@
           <w:color w:val="666666"/>
           <w:szCs w:val="21"/>
         </w:rPr>
-        <w:lastRenderedPageBreak/>
-        <w:t>@Yahoo</w:t>
-      </w:r>
-      <w:proofErr w:type="gramStart"/>
-      <w:r>
-        <w:rPr>
-          <w:rFonts w:ascii="Helvetica" w:hAnsi="Helvetica" w:cs="Helvetica"/>
-          <w:color w:val="666666"/>
-          <w:szCs w:val="21"/>
-        </w:rPr>
-        <w:t>!,</w:t>
-      </w:r>
-      <w:proofErr w:type="gramEnd"/>
-      <w:r>
-        <w:rPr>
-          <w:rFonts w:ascii="Helvetica" w:hAnsi="Helvetica" w:cs="Helvetica"/>
-          <w:color w:val="666666"/>
-          <w:szCs w:val="21"/>
-        </w:rPr>
-        <w:t xml:space="preserve"> </w:t>
+        <w:t xml:space="preserve">@Yahoo!, </w:t>
       </w:r>
       <w:r>
         <w:rPr>
@@ -1812,7 +1883,6 @@
         </w:rPr>
         <w:t>，</w:t>
       </w:r>
-      <w:proofErr w:type="spellStart"/>
       <w:r>
         <w:rPr>
           <w:rFonts w:ascii="Helvetica" w:hAnsi="Helvetica" w:cs="Helvetica"/>
@@ -1821,7 +1891,6 @@
         </w:rPr>
         <w:t>TestNG</w:t>
       </w:r>
-      <w:proofErr w:type="spellEnd"/>
       <w:r>
         <w:rPr>
           <w:rFonts w:ascii="Helvetica" w:hAnsi="Helvetica" w:cs="Helvetica"/>
@@ -2010,25 +2079,7 @@
           <w:color w:val="666666"/>
           <w:szCs w:val="21"/>
         </w:rPr>
-        <w:t>build-&gt;unit test-&gt;</w:t>
-      </w:r>
-      <w:proofErr w:type="spellStart"/>
-      <w:r>
-        <w:rPr>
-          <w:rFonts w:ascii="Helvetica" w:hAnsi="Helvetica" w:cs="Helvetica"/>
-          <w:color w:val="666666"/>
-          <w:szCs w:val="21"/>
-        </w:rPr>
-        <w:t>ReadyToGo</w:t>
-      </w:r>
-      <w:proofErr w:type="spellEnd"/>
-      <w:r>
-        <w:rPr>
-          <w:rFonts w:ascii="Helvetica" w:hAnsi="Helvetica" w:cs="Helvetica"/>
-          <w:color w:val="666666"/>
-          <w:szCs w:val="21"/>
-        </w:rPr>
-        <w:t>-&gt;E2E test</w:t>
+        <w:t>build-&gt;unit test-&gt;ReadyToGo-&gt;E2E test</w:t>
       </w:r>
       <w:r>
         <w:rPr>
@@ -2137,11 +2188,11 @@
       </w:pPr>
       <w:r>
         <w:rPr>
-          <w:rFonts w:ascii="Helvetica" w:hAnsi="Helvetica" w:cs="Helvetica"/>
-          <w:color w:val="666666"/>
-          <w:szCs w:val="21"/>
-        </w:rPr>
-        <w:t>Alibaba</w:t>
+          <w:rFonts w:ascii="Helvetica" w:hAnsi="Helvetica" w:cs="Helvetica" w:hint="eastAsia"/>
+          <w:color w:val="666666"/>
+          <w:szCs w:val="21"/>
+        </w:rPr>
+        <w:t>猎豹移动</w:t>
       </w:r>
     </w:p>
     <w:p>
@@ -2163,55 +2214,19 @@
       </w:pPr>
       <w:r>
         <w:rPr>
-          <w:rFonts w:ascii="Helvetica" w:hAnsi="Helvetica" w:cs="Helvetica"/>
-          <w:color w:val="666666"/>
-          <w:szCs w:val="21"/>
-        </w:rPr>
-        <w:t>反作弊防御系统</w:t>
-      </w:r>
-      <w:r>
-        <w:rPr>
-          <w:rFonts w:ascii="Helvetica" w:hAnsi="Helvetica" w:cs="Helvetica"/>
-          <w:color w:val="666666"/>
-          <w:szCs w:val="21"/>
-        </w:rPr>
-        <w:t xml:space="preserve"> (Java, Scala, Storm, ODPS, </w:t>
-      </w:r>
-      <w:proofErr w:type="spellStart"/>
-      <w:r>
-        <w:rPr>
-          <w:rFonts w:ascii="Helvetica" w:hAnsi="Helvetica" w:cs="Helvetica"/>
-          <w:color w:val="666666"/>
-          <w:szCs w:val="21"/>
-        </w:rPr>
-        <w:t>Mvel</w:t>
-      </w:r>
-      <w:proofErr w:type="spellEnd"/>
-      <w:r>
-        <w:rPr>
-          <w:rFonts w:ascii="Helvetica" w:hAnsi="Helvetica" w:cs="Helvetica"/>
-          <w:color w:val="666666"/>
-          <w:szCs w:val="21"/>
-        </w:rPr>
-        <w:t xml:space="preserve">, </w:t>
-      </w:r>
-      <w:proofErr w:type="spellStart"/>
-      <w:r>
-        <w:rPr>
-          <w:rFonts w:ascii="Helvetica" w:hAnsi="Helvetica" w:cs="Helvetica"/>
-          <w:color w:val="666666"/>
-          <w:szCs w:val="21"/>
-        </w:rPr>
-        <w:t>Antlr</w:t>
-      </w:r>
-      <w:proofErr w:type="spellEnd"/>
-      <w:r>
-        <w:rPr>
-          <w:rFonts w:ascii="Helvetica" w:hAnsi="Helvetica" w:cs="Helvetica"/>
-          <w:color w:val="666666"/>
-          <w:szCs w:val="21"/>
-        </w:rPr>
-        <w:t>)</w:t>
+          <w:rFonts w:ascii="Helvetica" w:hAnsi="Helvetica" w:cs="Helvetica" w:hint="eastAsia"/>
+          <w:color w:val="666666"/>
+          <w:szCs w:val="21"/>
+        </w:rPr>
+        <w:t>大数据平台系统</w:t>
+      </w:r>
+      <w:r>
+        <w:rPr>
+          <w:rFonts w:ascii="Helvetica" w:hAnsi="Helvetica" w:cs="Helvetica"/>
+          <w:color w:val="666666"/>
+          <w:szCs w:val="21"/>
+        </w:rPr>
+        <w:t>(Go, Flink, Spark, Docker, Rancher, RancherOS, AWS/IDC)</w:t>
       </w:r>
     </w:p>
     <w:p>
@@ -2233,19 +2248,45 @@
       </w:pPr>
       <w:r>
         <w:rPr>
-          <w:rFonts w:ascii="Helvetica" w:hAnsi="Helvetica" w:cs="Helvetica"/>
-          <w:color w:val="666666"/>
-          <w:szCs w:val="21"/>
-        </w:rPr>
-        <w:t>实时折扣系统</w:t>
-      </w:r>
-      <w:r>
-        <w:rPr>
-          <w:rFonts w:ascii="Helvetica" w:hAnsi="Helvetica" w:cs="Helvetica"/>
-          <w:color w:val="666666"/>
-          <w:szCs w:val="21"/>
-        </w:rPr>
-        <w:t xml:space="preserve"> (Java, Groovy, ODPS, Storm)</w:t>
+          <w:rFonts w:ascii="Helvetica" w:hAnsi="Helvetica" w:cs="Helvetica" w:hint="eastAsia"/>
+          <w:color w:val="666666"/>
+          <w:szCs w:val="21"/>
+        </w:rPr>
+        <w:t>广告系统</w:t>
+      </w:r>
+      <w:r>
+        <w:rPr>
+          <w:rFonts w:ascii="Helvetica" w:hAnsi="Helvetica" w:cs="Helvetica"/>
+          <w:color w:val="666666"/>
+          <w:szCs w:val="21"/>
+        </w:rPr>
+        <w:t>(Java, NodeJS, Kafka, Spark, CoreOS, systemd AWS/IDC)</w:t>
+      </w:r>
+    </w:p>
+    <w:p>
+      <w:pPr>
+        <w:widowControl/>
+        <w:numPr>
+          <w:ilvl w:val="0"/>
+          <w:numId w:val="15"/>
+        </w:numPr>
+        <w:shd w:val="clear" w:color="auto" w:fill="FFFFFF"/>
+        <w:suppressAutoHyphens w:val="0"/>
+        <w:spacing w:before="100" w:beforeAutospacing="1" w:after="100" w:afterAutospacing="1" w:line="300" w:lineRule="atLeast"/>
+        <w:jc w:val="left"/>
+        <w:rPr>
+          <w:rFonts w:ascii="Helvetica" w:hAnsi="Helvetica" w:cs="Helvetica"/>
+          <w:color w:val="666666"/>
+          <w:szCs w:val="21"/>
+        </w:rPr>
+      </w:pPr>
+      <w:r>
+        <w:rPr>
+          <w:rFonts w:ascii="Helvetica" w:hAnsi="Helvetica" w:cs="Helvetica" w:hint="eastAsia"/>
+          <w:color w:val="666666"/>
+          <w:szCs w:val="21"/>
+        </w:rPr>
+        <w:t>阿里妈妈</w:t>
       </w:r>
     </w:p>
     <w:p>
@@ -2271,7 +2312,15 @@
           <w:color w:val="666666"/>
           <w:szCs w:val="21"/>
         </w:rPr>
-        <w:t>无线应用埋点系统</w:t>
+        <w:t>反作弊防御系统</w:t>
+      </w:r>
+      <w:r>
+        <w:rPr>
+          <w:rFonts w:ascii="Helvetica" w:hAnsi="Helvetica" w:cs="Helvetica"/>
+          <w:color w:val="666666"/>
+          <w:szCs w:val="21"/>
+        </w:rPr>
+        <w:t xml:space="preserve"> (Java, Scala, Storm, ODPS, Mvel, Antlr)</w:t>
       </w:r>
     </w:p>
     <w:p>
@@ -2297,6 +2346,66 @@
           <w:color w:val="666666"/>
           <w:szCs w:val="21"/>
         </w:rPr>
+        <w:t>实时折扣系统</w:t>
+      </w:r>
+      <w:r>
+        <w:rPr>
+          <w:rFonts w:ascii="Helvetica" w:hAnsi="Helvetica" w:cs="Helvetica"/>
+          <w:color w:val="666666"/>
+          <w:szCs w:val="21"/>
+        </w:rPr>
+        <w:t xml:space="preserve"> (Java, Groovy, ODPS, Storm)</w:t>
+      </w:r>
+    </w:p>
+    <w:p>
+      <w:pPr>
+        <w:widowControl/>
+        <w:numPr>
+          <w:ilvl w:val="1"/>
+          <w:numId w:val="15"/>
+        </w:numPr>
+        <w:shd w:val="clear" w:color="auto" w:fill="FFFFFF"/>
+        <w:suppressAutoHyphens w:val="0"/>
+        <w:spacing w:before="100" w:beforeAutospacing="1" w:after="100" w:afterAutospacing="1" w:line="300" w:lineRule="atLeast"/>
+        <w:jc w:val="left"/>
+        <w:rPr>
+          <w:rFonts w:ascii="Helvetica" w:hAnsi="Helvetica" w:cs="Helvetica"/>
+          <w:color w:val="666666"/>
+          <w:szCs w:val="21"/>
+        </w:rPr>
+      </w:pPr>
+      <w:r>
+        <w:rPr>
+          <w:rFonts w:ascii="Helvetica" w:hAnsi="Helvetica" w:cs="Helvetica"/>
+          <w:color w:val="666666"/>
+          <w:szCs w:val="21"/>
+        </w:rPr>
+        <w:t>无线应用埋点系统</w:t>
+      </w:r>
+    </w:p>
+    <w:p>
+      <w:pPr>
+        <w:widowControl/>
+        <w:numPr>
+          <w:ilvl w:val="1"/>
+          <w:numId w:val="15"/>
+        </w:numPr>
+        <w:shd w:val="clear" w:color="auto" w:fill="FFFFFF"/>
+        <w:suppressAutoHyphens w:val="0"/>
+        <w:spacing w:before="100" w:beforeAutospacing="1" w:after="100" w:afterAutospacing="1" w:line="300" w:lineRule="atLeast"/>
+        <w:jc w:val="left"/>
+        <w:rPr>
+          <w:rFonts w:ascii="Helvetica" w:hAnsi="Helvetica" w:cs="Helvetica"/>
+          <w:color w:val="666666"/>
+          <w:szCs w:val="21"/>
+        </w:rPr>
+      </w:pPr>
+      <w:r>
+        <w:rPr>
+          <w:rFonts w:ascii="Helvetica" w:hAnsi="Helvetica" w:cs="Helvetica"/>
+          <w:color w:val="666666"/>
+          <w:szCs w:val="21"/>
+        </w:rPr>
         <w:t>登月项目</w:t>
       </w:r>
     </w:p>
@@ -2319,11 +2428,11 @@
       </w:pPr>
       <w:r>
         <w:rPr>
-          <w:rFonts w:ascii="Helvetica" w:hAnsi="Helvetica" w:cs="Helvetica"/>
-          <w:color w:val="666666"/>
-          <w:szCs w:val="21"/>
-        </w:rPr>
-        <w:t>Yahoo</w:t>
+          <w:rFonts w:ascii="Helvetica" w:hAnsi="Helvetica" w:cs="Helvetica" w:hint="eastAsia"/>
+          <w:color w:val="666666"/>
+          <w:szCs w:val="21"/>
+        </w:rPr>
+        <w:t>雅虎北京研究院</w:t>
       </w:r>
     </w:p>
     <w:p>
@@ -2349,25 +2458,7 @@
           <w:color w:val="666666"/>
           <w:szCs w:val="21"/>
         </w:rPr>
-        <w:t>Yet Another Pipeline Builder(</w:t>
-      </w:r>
-      <w:proofErr w:type="spellStart"/>
-      <w:r>
-        <w:rPr>
-          <w:rFonts w:ascii="Helvetica" w:hAnsi="Helvetica" w:cs="Helvetica"/>
-          <w:color w:val="666666"/>
-          <w:szCs w:val="21"/>
-        </w:rPr>
-        <w:t>HCatalog</w:t>
-      </w:r>
-      <w:proofErr w:type="spellEnd"/>
-      <w:r>
-        <w:rPr>
-          <w:rFonts w:ascii="Helvetica" w:hAnsi="Helvetica" w:cs="Helvetica"/>
-          <w:color w:val="666666"/>
-          <w:szCs w:val="21"/>
-        </w:rPr>
-        <w:t>, Hive)</w:t>
+        <w:t>Yet Another Pipeline Builder(HCatalog, Hive)</w:t>
       </w:r>
     </w:p>
     <w:p>
@@ -2468,7 +2559,7 @@
       <w:pPr>
         <w:widowControl/>
         <w:numPr>
-          <w:ilvl w:val="1"/>
+          <w:ilvl w:val="0"/>
           <w:numId w:val="15"/>
         </w:numPr>
         <w:shd w:val="clear" w:color="auto" w:fill="FFFFFF"/>
@@ -2483,11 +2574,11 @@
       </w:pPr>
       <w:r>
         <w:rPr>
-          <w:rFonts w:ascii="Helvetica" w:hAnsi="Helvetica" w:cs="Helvetica"/>
-          <w:color w:val="666666"/>
-          <w:szCs w:val="21"/>
-        </w:rPr>
-        <w:t>Categorization Tool/ETL(Perl, Java, Selenium)</w:t>
+          <w:rFonts w:ascii="Helvetica" w:hAnsi="Helvetica" w:cs="Helvetica" w:hint="eastAsia"/>
+          <w:color w:val="666666"/>
+          <w:szCs w:val="21"/>
+        </w:rPr>
+        <w:t>微软</w:t>
       </w:r>
     </w:p>
     <w:p>
@@ -2513,7 +2604,59 @@
           <w:color w:val="666666"/>
           <w:szCs w:val="21"/>
         </w:rPr>
-        <w:t>Targeting DB consolidation(Oracle)</w:t>
+        <w:t>Master Data Services(C#, SQL Server, PowerShell)</w:t>
+      </w:r>
+    </w:p>
+    <w:p>
+      <w:pPr>
+        <w:widowControl/>
+        <w:numPr>
+          <w:ilvl w:val="1"/>
+          <w:numId w:val="15"/>
+        </w:numPr>
+        <w:shd w:val="clear" w:color="auto" w:fill="FFFFFF"/>
+        <w:suppressAutoHyphens w:val="0"/>
+        <w:spacing w:before="100" w:beforeAutospacing="1" w:after="100" w:afterAutospacing="1" w:line="300" w:lineRule="atLeast"/>
+        <w:jc w:val="left"/>
+        <w:rPr>
+          <w:rFonts w:ascii="Helvetica" w:hAnsi="Helvetica" w:cs="Helvetica"/>
+          <w:color w:val="666666"/>
+          <w:szCs w:val="21"/>
+        </w:rPr>
+      </w:pPr>
+      <w:r>
+        <w:rPr>
+          <w:rFonts w:ascii="Helvetica" w:hAnsi="Helvetica" w:cs="Helvetica"/>
+          <w:color w:val="666666"/>
+          <w:szCs w:val="21"/>
+        </w:rPr>
+        <w:t>Office Communication Service, Milan Wave 14(C#, WF)</w:t>
+      </w:r>
+    </w:p>
+    <w:p>
+      <w:pPr>
+        <w:widowControl/>
+        <w:numPr>
+          <w:ilvl w:val="1"/>
+          <w:numId w:val="15"/>
+        </w:numPr>
+        <w:shd w:val="clear" w:color="auto" w:fill="FFFFFF"/>
+        <w:suppressAutoHyphens w:val="0"/>
+        <w:spacing w:before="100" w:beforeAutospacing="1" w:after="100" w:afterAutospacing="1" w:line="300" w:lineRule="atLeast"/>
+        <w:jc w:val="left"/>
+        <w:rPr>
+          <w:rFonts w:ascii="Helvetica" w:hAnsi="Helvetica" w:cs="Helvetica"/>
+          <w:color w:val="666666"/>
+          <w:szCs w:val="21"/>
+        </w:rPr>
+      </w:pPr>
+      <w:r>
+        <w:rPr>
+          <w:rFonts w:ascii="Helvetica" w:hAnsi="Helvetica" w:cs="Helvetica"/>
+          <w:color w:val="666666"/>
+          <w:szCs w:val="21"/>
+        </w:rPr>
+        <w:t>Client Center(WCF)</w:t>
       </w:r>
     </w:p>
     <w:p>
@@ -2539,7 +2682,7 @@
           <w:color w:val="666666"/>
           <w:szCs w:val="21"/>
         </w:rPr>
-        <w:t>Microsoft</w:t>
+        <w:t>MySpace</w:t>
       </w:r>
     </w:p>
     <w:p>
@@ -2565,7 +2708,7 @@
           <w:color w:val="666666"/>
           <w:szCs w:val="21"/>
         </w:rPr>
-        <w:t>Master Data Services(C#, SQL Server, PowerShell)</w:t>
+        <w:t>Sign Up (Web Service)</w:t>
       </w:r>
     </w:p>
     <w:p>
@@ -2591,138 +2734,6 @@
           <w:color w:val="666666"/>
           <w:szCs w:val="21"/>
         </w:rPr>
-        <w:t>Office Communication Service, Milan Wave 14(C#, WF)</w:t>
-      </w:r>
-    </w:p>
-    <w:p>
-      <w:pPr>
-        <w:widowControl/>
-        <w:numPr>
-          <w:ilvl w:val="1"/>
-          <w:numId w:val="15"/>
-        </w:numPr>
-        <w:shd w:val="clear" w:color="auto" w:fill="FFFFFF"/>
-        <w:suppressAutoHyphens w:val="0"/>
-        <w:spacing w:before="100" w:beforeAutospacing="1" w:after="100" w:afterAutospacing="1" w:line="300" w:lineRule="atLeast"/>
-        <w:jc w:val="left"/>
-        <w:rPr>
-          <w:rFonts w:ascii="Helvetica" w:hAnsi="Helvetica" w:cs="Helvetica"/>
-          <w:color w:val="666666"/>
-          <w:szCs w:val="21"/>
-        </w:rPr>
-      </w:pPr>
-      <w:r>
-        <w:rPr>
-          <w:rFonts w:ascii="Helvetica" w:hAnsi="Helvetica" w:cs="Helvetica"/>
-          <w:color w:val="666666"/>
-          <w:szCs w:val="21"/>
-        </w:rPr>
-        <w:t>Client Center(WCF)</w:t>
-      </w:r>
-    </w:p>
-    <w:p>
-      <w:pPr>
-        <w:widowControl/>
-        <w:numPr>
-          <w:ilvl w:val="0"/>
-          <w:numId w:val="15"/>
-        </w:numPr>
-        <w:shd w:val="clear" w:color="auto" w:fill="FFFFFF"/>
-        <w:suppressAutoHyphens w:val="0"/>
-        <w:spacing w:before="100" w:beforeAutospacing="1" w:after="100" w:afterAutospacing="1" w:line="300" w:lineRule="atLeast"/>
-        <w:jc w:val="left"/>
-        <w:rPr>
-          <w:rFonts w:ascii="Helvetica" w:hAnsi="Helvetica" w:cs="Helvetica"/>
-          <w:color w:val="666666"/>
-          <w:szCs w:val="21"/>
-        </w:rPr>
-      </w:pPr>
-      <w:proofErr w:type="spellStart"/>
-      <w:r>
-        <w:rPr>
-          <w:rFonts w:ascii="Helvetica" w:hAnsi="Helvetica" w:cs="Helvetica"/>
-          <w:color w:val="666666"/>
-          <w:szCs w:val="21"/>
-        </w:rPr>
-        <w:t>MySpace</w:t>
-      </w:r>
-      <w:proofErr w:type="spellEnd"/>
-    </w:p>
-    <w:p>
-      <w:pPr>
-        <w:widowControl/>
-        <w:numPr>
-          <w:ilvl w:val="1"/>
-          <w:numId w:val="15"/>
-        </w:numPr>
-        <w:shd w:val="clear" w:color="auto" w:fill="FFFFFF"/>
-        <w:suppressAutoHyphens w:val="0"/>
-        <w:spacing w:before="100" w:beforeAutospacing="1" w:after="100" w:afterAutospacing="1" w:line="300" w:lineRule="atLeast"/>
-        <w:jc w:val="left"/>
-        <w:rPr>
-          <w:rFonts w:ascii="Helvetica" w:hAnsi="Helvetica" w:cs="Helvetica"/>
-          <w:color w:val="666666"/>
-          <w:szCs w:val="21"/>
-        </w:rPr>
-      </w:pPr>
-      <w:r>
-        <w:rPr>
-          <w:rFonts w:ascii="Helvetica" w:hAnsi="Helvetica" w:cs="Helvetica"/>
-          <w:color w:val="666666"/>
-          <w:szCs w:val="21"/>
-        </w:rPr>
-        <w:t>Web Union (ASP.NET)</w:t>
-      </w:r>
-    </w:p>
-    <w:p>
-      <w:pPr>
-        <w:widowControl/>
-        <w:numPr>
-          <w:ilvl w:val="1"/>
-          <w:numId w:val="15"/>
-        </w:numPr>
-        <w:shd w:val="clear" w:color="auto" w:fill="FFFFFF"/>
-        <w:suppressAutoHyphens w:val="0"/>
-        <w:spacing w:before="100" w:beforeAutospacing="1" w:after="100" w:afterAutospacing="1" w:line="300" w:lineRule="atLeast"/>
-        <w:jc w:val="left"/>
-        <w:rPr>
-          <w:rFonts w:ascii="Helvetica" w:hAnsi="Helvetica" w:cs="Helvetica"/>
-          <w:color w:val="666666"/>
-          <w:szCs w:val="21"/>
-        </w:rPr>
-      </w:pPr>
-      <w:r>
-        <w:rPr>
-          <w:rFonts w:ascii="Helvetica" w:hAnsi="Helvetica" w:cs="Helvetica"/>
-          <w:color w:val="666666"/>
-          <w:szCs w:val="21"/>
-        </w:rPr>
-        <w:t>Sign Up (Web Service)</w:t>
-      </w:r>
-    </w:p>
-    <w:p>
-      <w:pPr>
-        <w:widowControl/>
-        <w:numPr>
-          <w:ilvl w:val="1"/>
-          <w:numId w:val="15"/>
-        </w:numPr>
-        <w:shd w:val="clear" w:color="auto" w:fill="FFFFFF"/>
-        <w:suppressAutoHyphens w:val="0"/>
-        <w:spacing w:before="100" w:beforeAutospacing="1" w:after="100" w:afterAutospacing="1" w:line="300" w:lineRule="atLeast"/>
-        <w:jc w:val="left"/>
-        <w:rPr>
-          <w:rFonts w:ascii="Helvetica" w:hAnsi="Helvetica" w:cs="Helvetica"/>
-          <w:color w:val="666666"/>
-          <w:szCs w:val="21"/>
-        </w:rPr>
-      </w:pPr>
-      <w:r>
-        <w:rPr>
-          <w:rFonts w:ascii="Helvetica" w:hAnsi="Helvetica" w:cs="Helvetica"/>
-          <w:color w:val="666666"/>
-          <w:szCs w:val="21"/>
-        </w:rPr>
         <w:t>User Profile (ASP.NET)</w:t>
       </w:r>
     </w:p>
@@ -2798,7 +2809,7 @@
         <w:spacing w:before="100" w:beforeAutospacing="1" w:after="100" w:afterAutospacing="1" w:line="300" w:lineRule="atLeast"/>
         <w:jc w:val="left"/>
         <w:rPr>
-          <w:rFonts w:ascii="Helvetica" w:hAnsi="Helvetica" w:cs="Helvetica" w:hint="eastAsia"/>
+          <w:rFonts w:ascii="Helvetica" w:hAnsi="Helvetica" w:cs="Helvetica"/>
           <w:color w:val="666666"/>
           <w:szCs w:val="21"/>
         </w:rPr>
@@ -2827,8 +2838,6 @@
         </w:rPr>
         <w:t>Email: zhou-zhong@outlook.com</w:t>
       </w:r>
-      <w:bookmarkStart w:id="0" w:name="_GoBack"/>
-      <w:bookmarkEnd w:id="0"/>
     </w:p>
     <w:p/>
     <w:sectPr>
@@ -2842,9 +2851,47 @@
 </w:document>
 </file>
 
+<file path=word/endnotes.xml><?xml version="1.0" encoding="utf-8"?>
+<w:endnotes xmlns:wpc="http://schemas.microsoft.com/office/word/2010/wordprocessingCanvas" xmlns:cx="http://schemas.microsoft.com/office/drawing/2014/chartex" xmlns:cx1="http://schemas.microsoft.com/office/drawing/2015/9/8/chartex" xmlns:cx2="http://schemas.microsoft.com/office/drawing/2015/10/21/chartex" xmlns:cx3="http://schemas.microsoft.com/office/drawing/2016/5/9/chartex" xmlns:cx4="http://schemas.microsoft.com/office/drawing/2016/5/10/chartex" xmlns:cx5="http://schemas.microsoft.com/office/drawing/2016/5/11/chartex" xmlns:cx6="http://schemas.microsoft.com/office/drawing/2016/5/12/chartex" xmlns:cx7="http://schemas.microsoft.com/office/drawing/2016/5/13/chartex" xmlns:cx8="http://schemas.microsoft.com/office/drawing/2016/5/14/chartex" xmlns:mc="http://schemas.openxmlformats.org/markup-compatibility/2006" xmlns:aink="http://schemas.microsoft.com/office/drawing/2016/ink" xmlns:am3d="http://schemas.microsoft.com/office/drawing/2017/model3d" xmlns:o="urn:schemas-microsoft-com:office:office" xmlns:r="http://schemas.openxmlformats.org/officeDocument/2006/relationships" xmlns:m="http://schemas.openxmlformats.org/officeDocument/2006/math" xmlns:v="urn:schemas-microsoft-com:vml" xmlns:wp14="http://schemas.microsoft.com/office/word/2010/wordprocessingDrawing" xmlns:wp="http://schemas.openxmlformats.org/drawingml/2006/wordprocessingDrawing" xmlns:w10="urn:schemas-microsoft-com:office:word" xmlns:w="http://schemas.openxmlformats.org/wordprocessingml/2006/main" xmlns:w14="http://schemas.microsoft.com/office/word/2010/wordml" xmlns:w15="http://schemas.microsoft.com/office/word/2012/wordml" xmlns:w16cid="http://schemas.microsoft.com/office/word/2016/wordml/cid" xmlns:w16se="http://schemas.microsoft.com/office/word/2015/wordml/symex" xmlns:wpg="http://schemas.microsoft.com/office/word/2010/wordprocessingGroup" xmlns:wpi="http://schemas.microsoft.com/office/word/2010/wordprocessingInk" xmlns:wne="http://schemas.microsoft.com/office/word/2006/wordml" xmlns:wps="http://schemas.microsoft.com/office/word/2010/wordprocessingShape" mc:Ignorable="w14 w15 w16se w16cid wp14">
+  <w:endnote w:type="separator" w:id="-1">
+    <w:p>
+      <w:r>
+        <w:separator/>
+      </w:r>
+    </w:p>
+  </w:endnote>
+  <w:endnote w:type="continuationSeparator" w:id="0">
+    <w:p>
+      <w:r>
+        <w:continuationSeparator/>
+      </w:r>
+    </w:p>
+  </w:endnote>
+</w:endnotes>
+</file>
+
+<file path=word/footnotes.xml><?xml version="1.0" encoding="utf-8"?>
+<w:footnotes xmlns:wpc="http://schemas.microsoft.com/office/word/2010/wordprocessingCanvas" xmlns:cx="http://schemas.microsoft.com/office/drawing/2014/chartex" xmlns:cx1="http://schemas.microsoft.com/office/drawing/2015/9/8/chartex" xmlns:cx2="http://schemas.microsoft.com/office/drawing/2015/10/21/chartex" xmlns:cx3="http://schemas.microsoft.com/office/drawing/2016/5/9/chartex" xmlns:cx4="http://schemas.microsoft.com/office/drawing/2016/5/10/chartex" xmlns:cx5="http://schemas.microsoft.com/office/drawing/2016/5/11/chartex" xmlns:cx6="http://schemas.microsoft.com/office/drawing/2016/5/12/chartex" xmlns:cx7="http://schemas.microsoft.com/office/drawing/2016/5/13/chartex" xmlns:cx8="http://schemas.microsoft.com/office/drawing/2016/5/14/chartex" xmlns:mc="http://schemas.openxmlformats.org/markup-compatibility/2006" xmlns:aink="http://schemas.microsoft.com/office/drawing/2016/ink" xmlns:am3d="http://schemas.microsoft.com/office/drawing/2017/model3d" xmlns:o="urn:schemas-microsoft-com:office:office" xmlns:r="http://schemas.openxmlformats.org/officeDocument/2006/relationships" xmlns:m="http://schemas.openxmlformats.org/officeDocument/2006/math" xmlns:v="urn:schemas-microsoft-com:vml" xmlns:wp14="http://schemas.microsoft.com/office/word/2010/wordprocessingDrawing" xmlns:wp="http://schemas.openxmlformats.org/drawingml/2006/wordprocessingDrawing" xmlns:w10="urn:schemas-microsoft-com:office:word" xmlns:w="http://schemas.openxmlformats.org/wordprocessingml/2006/main" xmlns:w14="http://schemas.microsoft.com/office/word/2010/wordml" xmlns:w15="http://schemas.microsoft.com/office/word/2012/wordml" xmlns:w16cid="http://schemas.microsoft.com/office/word/2016/wordml/cid" xmlns:w16se="http://schemas.microsoft.com/office/word/2015/wordml/symex" xmlns:wpg="http://schemas.microsoft.com/office/word/2010/wordprocessingGroup" xmlns:wpi="http://schemas.microsoft.com/office/word/2010/wordprocessingInk" xmlns:wne="http://schemas.microsoft.com/office/word/2006/wordml" xmlns:wps="http://schemas.microsoft.com/office/word/2010/wordprocessingShape" mc:Ignorable="w14 w15 w16se w16cid wp14">
+  <w:footnote w:type="separator" w:id="-1">
+    <w:p>
+      <w:r>
+        <w:separator/>
+      </w:r>
+    </w:p>
+  </w:footnote>
+  <w:footnote w:type="continuationSeparator" w:id="0">
+    <w:p>
+      <w:r>
+        <w:continuationSeparator/>
+      </w:r>
+    </w:p>
+  </w:footnote>
+</w:footnotes>
+</file>
+
 <file path=word/numbering.xml><?xml version="1.0" encoding="utf-8"?>
-<w:numbering xmlns:wpc="http://schemas.microsoft.com/office/word/2010/wordprocessingCanvas" xmlns:mc="http://schemas.openxmlformats.org/markup-compatibility/2006" xmlns:o="urn:schemas-microsoft-com:office:office" xmlns:r="http://schemas.openxmlformats.org/officeDocument/2006/relationships" xmlns:m="http://schemas.openxmlformats.org/officeDocument/2006/math" xmlns:v="urn:schemas-microsoft-com:vml" xmlns:wp14="http://schemas.microsoft.com/office/word/2010/wordprocessingDrawing" xmlns:wp="http://schemas.openxmlformats.org/drawingml/2006/wordprocessingDrawing" xmlns:w10="urn:schemas-microsoft-com:office:word" xmlns:w="http://schemas.openxmlformats.org/wordprocessingml/2006/main" xmlns:w14="http://schemas.microsoft.com/office/word/2010/wordml" xmlns:w15="http://schemas.microsoft.com/office/word/2012/wordml" xmlns:wpg="http://schemas.microsoft.com/office/word/2010/wordprocessingGroup" xmlns:wpi="http://schemas.microsoft.com/office/word/2010/wordprocessingInk" xmlns:wne="http://schemas.microsoft.com/office/word/2006/wordml" xmlns:wps="http://schemas.microsoft.com/office/word/2010/wordprocessingShape" mc:Ignorable="w14 w15 wp14">
-  <w:abstractNum w:abstractNumId="0">
+<w:numbering xmlns:wpc="http://schemas.microsoft.com/office/word/2010/wordprocessingCanvas" xmlns:cx="http://schemas.microsoft.com/office/drawing/2014/chartex" xmlns:cx1="http://schemas.microsoft.com/office/drawing/2015/9/8/chartex" xmlns:cx2="http://schemas.microsoft.com/office/drawing/2015/10/21/chartex" xmlns:cx3="http://schemas.microsoft.com/office/drawing/2016/5/9/chartex" xmlns:cx4="http://schemas.microsoft.com/office/drawing/2016/5/10/chartex" xmlns:cx5="http://schemas.microsoft.com/office/drawing/2016/5/11/chartex" xmlns:cx6="http://schemas.microsoft.com/office/drawing/2016/5/12/chartex" xmlns:cx7="http://schemas.microsoft.com/office/drawing/2016/5/13/chartex" xmlns:cx8="http://schemas.microsoft.com/office/drawing/2016/5/14/chartex" xmlns:mc="http://schemas.openxmlformats.org/markup-compatibility/2006" xmlns:aink="http://schemas.microsoft.com/office/drawing/2016/ink" xmlns:am3d="http://schemas.microsoft.com/office/drawing/2017/model3d" xmlns:o="urn:schemas-microsoft-com:office:office" xmlns:r="http://schemas.openxmlformats.org/officeDocument/2006/relationships" xmlns:m="http://schemas.openxmlformats.org/officeDocument/2006/math" xmlns:v="urn:schemas-microsoft-com:vml" xmlns:wp14="http://schemas.microsoft.com/office/word/2010/wordprocessingDrawing" xmlns:wp="http://schemas.openxmlformats.org/drawingml/2006/wordprocessingDrawing" xmlns:w10="urn:schemas-microsoft-com:office:word" xmlns:w="http://schemas.openxmlformats.org/wordprocessingml/2006/main" xmlns:w14="http://schemas.microsoft.com/office/word/2010/wordml" xmlns:w15="http://schemas.microsoft.com/office/word/2012/wordml" xmlns:w16cid="http://schemas.microsoft.com/office/word/2016/wordml/cid" xmlns:w16se="http://schemas.microsoft.com/office/word/2015/wordml/symex" xmlns:wpg="http://schemas.microsoft.com/office/word/2010/wordprocessingGroup" xmlns:wpi="http://schemas.microsoft.com/office/word/2010/wordprocessingInk" xmlns:wne="http://schemas.microsoft.com/office/word/2006/wordml" xmlns:wps="http://schemas.microsoft.com/office/word/2010/wordprocessingShape" mc:Ignorable="w14 w15 w16se w16cid wp14">
+  <w:abstractNum w:abstractNumId="0" w15:restartNumberingAfterBreak="0">
     <w:nsid w:val="060363EB"/>
     <w:multiLevelType w:val="multilevel"/>
     <w:tmpl w:val="F522C988"/>
@@ -2993,7 +3040,7 @@
       </w:rPr>
     </w:lvl>
   </w:abstractNum>
-  <w:abstractNum w:abstractNumId="1">
+  <w:abstractNum w:abstractNumId="1" w15:restartNumberingAfterBreak="0">
     <w:nsid w:val="0AF22541"/>
     <w:multiLevelType w:val="multilevel"/>
     <w:tmpl w:val="EA205D02"/>
@@ -3151,7 +3198,7 @@
       </w:rPr>
     </w:lvl>
   </w:abstractNum>
-  <w:abstractNum w:abstractNumId="2">
+  <w:abstractNum w:abstractNumId="2" w15:restartNumberingAfterBreak="0">
     <w:nsid w:val="0FED3789"/>
     <w:multiLevelType w:val="multilevel"/>
     <w:tmpl w:val="A86E1364"/>
@@ -3309,7 +3356,7 @@
       </w:rPr>
     </w:lvl>
   </w:abstractNum>
-  <w:abstractNum w:abstractNumId="3">
+  <w:abstractNum w:abstractNumId="3" w15:restartNumberingAfterBreak="0">
     <w:nsid w:val="160F684D"/>
     <w:multiLevelType w:val="multilevel"/>
     <w:tmpl w:val="35CE9ACC"/>
@@ -3467,7 +3514,7 @@
       </w:rPr>
     </w:lvl>
   </w:abstractNum>
-  <w:abstractNum w:abstractNumId="4">
+  <w:abstractNum w:abstractNumId="4" w15:restartNumberingAfterBreak="0">
     <w:nsid w:val="194A52E1"/>
     <w:multiLevelType w:val="multilevel"/>
     <w:tmpl w:val="8384E9E2"/>
@@ -3616,7 +3663,7 @@
       </w:rPr>
     </w:lvl>
   </w:abstractNum>
-  <w:abstractNum w:abstractNumId="5">
+  <w:abstractNum w:abstractNumId="5" w15:restartNumberingAfterBreak="0">
     <w:nsid w:val="19FF0591"/>
     <w:multiLevelType w:val="multilevel"/>
     <w:tmpl w:val="8864FDB2"/>
@@ -3774,7 +3821,7 @@
       </w:rPr>
     </w:lvl>
   </w:abstractNum>
-  <w:abstractNum w:abstractNumId="6">
+  <w:abstractNum w:abstractNumId="6" w15:restartNumberingAfterBreak="0">
     <w:nsid w:val="201B626C"/>
     <w:multiLevelType w:val="multilevel"/>
     <w:tmpl w:val="1AE89D4C"/>
@@ -3923,7 +3970,7 @@
       </w:rPr>
     </w:lvl>
   </w:abstractNum>
-  <w:abstractNum w:abstractNumId="7">
+  <w:abstractNum w:abstractNumId="7" w15:restartNumberingAfterBreak="0">
     <w:nsid w:val="28660ABB"/>
     <w:multiLevelType w:val="multilevel"/>
     <w:tmpl w:val="A994030E"/>
@@ -4072,7 +4119,7 @@
       </w:rPr>
     </w:lvl>
   </w:abstractNum>
-  <w:abstractNum w:abstractNumId="8">
+  <w:abstractNum w:abstractNumId="8" w15:restartNumberingAfterBreak="0">
     <w:nsid w:val="36145D31"/>
     <w:multiLevelType w:val="multilevel"/>
     <w:tmpl w:val="C71C1772"/>
@@ -4194,7 +4241,7 @@
       </w:pPr>
     </w:lvl>
   </w:abstractNum>
-  <w:abstractNum w:abstractNumId="9">
+  <w:abstractNum w:abstractNumId="9" w15:restartNumberingAfterBreak="0">
     <w:nsid w:val="3A8B34A0"/>
     <w:multiLevelType w:val="multilevel"/>
     <w:tmpl w:val="42EE3580"/>
@@ -4343,7 +4390,7 @@
       </w:rPr>
     </w:lvl>
   </w:abstractNum>
-  <w:abstractNum w:abstractNumId="10">
+  <w:abstractNum w:abstractNumId="10" w15:restartNumberingAfterBreak="0">
     <w:nsid w:val="3DDA0981"/>
     <w:multiLevelType w:val="multilevel"/>
     <w:tmpl w:val="AB043BB8"/>
@@ -4492,7 +4539,7 @@
       </w:rPr>
     </w:lvl>
   </w:abstractNum>
-  <w:abstractNum w:abstractNumId="11">
+  <w:abstractNum w:abstractNumId="11" w15:restartNumberingAfterBreak="0">
     <w:nsid w:val="46F4325A"/>
     <w:multiLevelType w:val="multilevel"/>
     <w:tmpl w:val="ACE8E75C"/>
@@ -4641,7 +4688,7 @@
       </w:rPr>
     </w:lvl>
   </w:abstractNum>
-  <w:abstractNum w:abstractNumId="12">
+  <w:abstractNum w:abstractNumId="12" w15:restartNumberingAfterBreak="0">
     <w:nsid w:val="49CF46EB"/>
     <w:multiLevelType w:val="multilevel"/>
     <w:tmpl w:val="ABD24726"/>
@@ -4790,7 +4837,7 @@
       </w:rPr>
     </w:lvl>
   </w:abstractNum>
-  <w:abstractNum w:abstractNumId="13">
+  <w:abstractNum w:abstractNumId="13" w15:restartNumberingAfterBreak="0">
     <w:nsid w:val="525F5F10"/>
     <w:multiLevelType w:val="multilevel"/>
     <w:tmpl w:val="7CE005E6"/>
@@ -4939,7 +4986,7 @@
       </w:rPr>
     </w:lvl>
   </w:abstractNum>
-  <w:abstractNum w:abstractNumId="14">
+  <w:abstractNum w:abstractNumId="14" w15:restartNumberingAfterBreak="0">
     <w:nsid w:val="54911677"/>
     <w:multiLevelType w:val="multilevel"/>
     <w:tmpl w:val="1788FC18"/>
@@ -5088,7 +5135,7 @@
       </w:rPr>
     </w:lvl>
   </w:abstractNum>
-  <w:abstractNum w:abstractNumId="15">
+  <w:abstractNum w:abstractNumId="15" w15:restartNumberingAfterBreak="0">
     <w:nsid w:val="70954323"/>
     <w:multiLevelType w:val="multilevel"/>
     <w:tmpl w:val="A52C232C"/>
@@ -5237,7 +5284,7 @@
       </w:rPr>
     </w:lvl>
   </w:abstractNum>
-  <w:abstractNum w:abstractNumId="16">
+  <w:abstractNum w:abstractNumId="16" w15:restartNumberingAfterBreak="0">
     <w:nsid w:val="7E9E5891"/>
     <w:multiLevelType w:val="multilevel"/>
     <w:tmpl w:val="0234F5CC"/>
@@ -5445,21 +5492,12 @@
   </w:num>
   <w:num w:numId="17">
     <w:abstractNumId w:val="11"/>
-    <w:lvlOverride w:ilvl="0"/>
-    <w:lvlOverride w:ilvl="1"/>
-    <w:lvlOverride w:ilvl="2"/>
-    <w:lvlOverride w:ilvl="3"/>
-    <w:lvlOverride w:ilvl="4"/>
-    <w:lvlOverride w:ilvl="5"/>
-    <w:lvlOverride w:ilvl="6"/>
-    <w:lvlOverride w:ilvl="7"/>
-    <w:lvlOverride w:ilvl="8"/>
   </w:num>
 </w:numbering>
 </file>
 
 <file path=word/styles.xml><?xml version="1.0" encoding="utf-8"?>
-<w:styles xmlns:mc="http://schemas.openxmlformats.org/markup-compatibility/2006" xmlns:r="http://schemas.openxmlformats.org/officeDocument/2006/relationships" xmlns:w="http://schemas.openxmlformats.org/wordprocessingml/2006/main" xmlns:w14="http://schemas.microsoft.com/office/word/2010/wordml" xmlns:w15="http://schemas.microsoft.com/office/word/2012/wordml" mc:Ignorable="w14 w15">
+<w:styles xmlns:mc="http://schemas.openxmlformats.org/markup-compatibility/2006" xmlns:r="http://schemas.openxmlformats.org/officeDocument/2006/relationships" xmlns:w="http://schemas.openxmlformats.org/wordprocessingml/2006/main" xmlns:w14="http://schemas.microsoft.com/office/word/2010/wordml" xmlns:w15="http://schemas.microsoft.com/office/word/2012/wordml" xmlns:w16cid="http://schemas.microsoft.com/office/word/2016/wordml/cid" xmlns:w16se="http://schemas.microsoft.com/office/word/2015/wordml/symex" mc:Ignorable="w14 w15 w16se w16cid">
   <w:docDefaults>
     <w:rPrDefault>
       <w:rPr>
@@ -5471,7 +5509,7 @@
     </w:rPrDefault>
     <w:pPrDefault/>
   </w:docDefaults>
-  <w:latentStyles w:defLockedState="0" w:defUIPriority="99" w:defSemiHidden="0" w:defUnhideWhenUsed="0" w:defQFormat="0" w:count="371">
+  <w:latentStyles w:defLockedState="0" w:defUIPriority="99" w:defSemiHidden="0" w:defUnhideWhenUsed="0" w:defQFormat="0" w:count="375">
     <w:lsdException w:name="Normal" w:uiPriority="0" w:qFormat="1"/>
     <w:lsdException w:name="heading 1" w:uiPriority="9" w:qFormat="1"/>
     <w:lsdException w:name="heading 2" w:semiHidden="1" w:uiPriority="9" w:unhideWhenUsed="1" w:qFormat="1"/>
@@ -5570,14 +5608,13 @@
     <w:lsdException w:name="HTML Acronym" w:semiHidden="1" w:unhideWhenUsed="1"/>
     <w:lsdException w:name="HTML Address" w:semiHidden="1" w:unhideWhenUsed="1"/>
     <w:lsdException w:name="HTML Cite" w:semiHidden="1" w:unhideWhenUsed="1"/>
-    <w:lsdException w:name="HTML Code" w:semiHidden="1" w:unhideWhenUsed="1"/>
+    <w:lsdException w:name="HTML Code" w:semiHidden="1" w:unhideWhenUsed="1" w:qFormat="1"/>
     <w:lsdException w:name="HTML Definition" w:semiHidden="1" w:unhideWhenUsed="1"/>
     <w:lsdException w:name="HTML Keyboard" w:semiHidden="1" w:unhideWhenUsed="1"/>
     <w:lsdException w:name="HTML Preformatted" w:semiHidden="1" w:unhideWhenUsed="1"/>
     <w:lsdException w:name="HTML Sample" w:semiHidden="1" w:unhideWhenUsed="1"/>
     <w:lsdException w:name="HTML Typewriter" w:semiHidden="1" w:unhideWhenUsed="1"/>
     <w:lsdException w:name="HTML Variable" w:semiHidden="1" w:unhideWhenUsed="1"/>
-    <w:lsdException w:name="Normal Table" w:semiHidden="1" w:unhideWhenUsed="1"/>
     <w:lsdException w:name="annotation subject" w:semiHidden="1" w:unhideWhenUsed="1"/>
     <w:lsdException w:name="No List" w:semiHidden="1" w:unhideWhenUsed="1"/>
     <w:lsdException w:name="Outline List 1" w:semiHidden="1" w:unhideWhenUsed="1"/>
@@ -5621,10 +5658,8 @@
     <w:lsdException w:name="Table Elegant" w:semiHidden="1" w:unhideWhenUsed="1"/>
     <w:lsdException w:name="Table Professional" w:semiHidden="1" w:unhideWhenUsed="1"/>
     <w:lsdException w:name="Table Subtle 1" w:semiHidden="1" w:unhideWhenUsed="1"/>
-    <w:lsdException w:name="Table Subtle 2" w:semiHidden="1" w:unhideWhenUsed="1"/>
     <w:lsdException w:name="Table Web 1" w:semiHidden="1" w:unhideWhenUsed="1"/>
     <w:lsdException w:name="Table Web 2" w:semiHidden="1" w:unhideWhenUsed="1"/>
-    <w:lsdException w:name="Table Web 3" w:semiHidden="1" w:unhideWhenUsed="1"/>
     <w:lsdException w:name="Balloon Text" w:semiHidden="1" w:unhideWhenUsed="1"/>
     <w:lsdException w:name="Table Grid" w:uiPriority="39"/>
     <w:lsdException w:name="Table Theme" w:semiHidden="1" w:unhideWhenUsed="1"/>
@@ -5843,6 +5878,10 @@
     <w:lsdException w:name="List Table 5 Dark Accent 6" w:uiPriority="50"/>
     <w:lsdException w:name="List Table 6 Colorful Accent 6" w:uiPriority="51"/>
     <w:lsdException w:name="List Table 7 Colorful Accent 6" w:uiPriority="52"/>
+    <w:lsdException w:name="Mention" w:semiHidden="1" w:unhideWhenUsed="1"/>
+    <w:lsdException w:name="Smart Hyperlink" w:semiHidden="1" w:unhideWhenUsed="1"/>
+    <w:lsdException w:name="Hashtag" w:semiHidden="1" w:unhideWhenUsed="1"/>
+    <w:lsdException w:name="Unresolved Mention" w:semiHidden="1" w:unhideWhenUsed="1"/>
   </w:latentStyles>
   <w:style w:type="paragraph" w:default="1" w:styleId="Normal">
     <w:name w:val="Normal"/>
@@ -6034,6 +6073,71 @@
     <w:rPr>
       <w:color w:val="0000FF"/>
       <w:u w:val="single"/>
+    </w:rPr>
+  </w:style>
+  <w:style w:type="paragraph" w:styleId="Header">
+    <w:name w:val="header"/>
+    <w:basedOn w:val="Normal"/>
+    <w:link w:val="HeaderChar"/>
+    <w:uiPriority w:val="99"/>
+    <w:unhideWhenUsed/>
+    <w:rsid w:val="00B435C5"/>
+    <w:pPr>
+      <w:pBdr>
+        <w:bottom w:val="single" w:sz="6" w:space="1" w:color="auto"/>
+      </w:pBdr>
+      <w:tabs>
+        <w:tab w:val="center" w:pos="4153"/>
+        <w:tab w:val="right" w:pos="8306"/>
+      </w:tabs>
+      <w:snapToGrid w:val="0"/>
+      <w:jc w:val="center"/>
+    </w:pPr>
+    <w:rPr>
+      <w:sz w:val="18"/>
+      <w:szCs w:val="18"/>
+    </w:rPr>
+  </w:style>
+  <w:style w:type="character" w:customStyle="1" w:styleId="HeaderChar">
+    <w:name w:val="Header Char"/>
+    <w:basedOn w:val="DefaultParagraphFont"/>
+    <w:link w:val="Header"/>
+    <w:uiPriority w:val="99"/>
+    <w:rsid w:val="00B435C5"/>
+    <w:rPr>
+      <w:sz w:val="18"/>
+      <w:szCs w:val="18"/>
+    </w:rPr>
+  </w:style>
+  <w:style w:type="paragraph" w:styleId="Footer">
+    <w:name w:val="footer"/>
+    <w:basedOn w:val="Normal"/>
+    <w:link w:val="FooterChar"/>
+    <w:uiPriority w:val="99"/>
+    <w:unhideWhenUsed/>
+    <w:rsid w:val="00B435C5"/>
+    <w:pPr>
+      <w:tabs>
+        <w:tab w:val="center" w:pos="4153"/>
+        <w:tab w:val="right" w:pos="8306"/>
+      </w:tabs>
+      <w:snapToGrid w:val="0"/>
+      <w:jc w:val="left"/>
+    </w:pPr>
+    <w:rPr>
+      <w:sz w:val="18"/>
+      <w:szCs w:val="18"/>
+    </w:rPr>
+  </w:style>
+  <w:style w:type="character" w:customStyle="1" w:styleId="FooterChar">
+    <w:name w:val="Footer Char"/>
+    <w:basedOn w:val="DefaultParagraphFont"/>
+    <w:link w:val="Footer"/>
+    <w:uiPriority w:val="99"/>
+    <w:rsid w:val="00B435C5"/>
+    <w:rPr>
+      <w:sz w:val="18"/>
+      <w:szCs w:val="18"/>
     </w:rPr>
   </w:style>
 </w:styles>

</xml_diff>